<commit_message>
Trigger Vercel redeploy with index.html fix
</commit_message>
<xml_diff>
--- a/architecture serveur.docx
+++ b/architecture serveur.docx
@@ -1399,6 +1399,46 @@
           <w:lang w:eastAsia="fr-FR"/>
         </w:rPr>
       </w:pPr>
+      <w:r>
+        <w:rPr>
+          <w:rFonts w:ascii="Times New Roman" w:eastAsia="Times New Roman" w:hAnsi="Times New Roman" w:cs="Times New Roman"/>
+          <w:sz w:val="24"/>
+          <w:szCs w:val="24"/>
+          <w:lang w:eastAsia="fr-FR"/>
+        </w:rPr>
+        <w:t xml:space="preserve">J’ai poussé le projet sur </w:t>
+      </w:r>
+      <w:proofErr w:type="spellStart"/>
+      <w:r>
+        <w:rPr>
+          <w:rFonts w:ascii="Times New Roman" w:eastAsia="Times New Roman" w:hAnsi="Times New Roman" w:cs="Times New Roman"/>
+          <w:sz w:val="24"/>
+          <w:szCs w:val="24"/>
+          <w:lang w:eastAsia="fr-FR"/>
+        </w:rPr>
+        <w:t>github</w:t>
+      </w:r>
+      <w:proofErr w:type="spellEnd"/>
+      <w:r>
+        <w:rPr>
+          <w:rFonts w:ascii="Times New Roman" w:eastAsia="Times New Roman" w:hAnsi="Times New Roman" w:cs="Times New Roman"/>
+          <w:sz w:val="24"/>
+          <w:szCs w:val="24"/>
+          <w:lang w:eastAsia="fr-FR"/>
+        </w:rPr>
+        <w:t xml:space="preserve">, puis déployé sur </w:t>
+      </w:r>
+      <w:proofErr w:type="spellStart"/>
+      <w:r>
+        <w:rPr>
+          <w:rFonts w:ascii="Times New Roman" w:eastAsia="Times New Roman" w:hAnsi="Times New Roman" w:cs="Times New Roman"/>
+          <w:sz w:val="24"/>
+          <w:szCs w:val="24"/>
+          <w:lang w:eastAsia="fr-FR"/>
+        </w:rPr>
+        <w:t>vercel</w:t>
+      </w:r>
+      <w:proofErr w:type="spellEnd"/>
     </w:p>
     <w:p>
       <w:pPr>
@@ -1435,6 +1475,420 @@
           <w:lang w:eastAsia="fr-FR"/>
         </w:rPr>
       </w:pPr>
+      <w:r>
+        <w:rPr>
+          <w:rFonts w:ascii="Times New Roman" w:eastAsia="Times New Roman" w:hAnsi="Times New Roman" w:cs="Times New Roman"/>
+          <w:sz w:val="24"/>
+          <w:szCs w:val="24"/>
+          <w:lang w:eastAsia="fr-FR"/>
+        </w:rPr>
+        <w:t xml:space="preserve">Lancer </w:t>
+      </w:r>
+      <w:proofErr w:type="spellStart"/>
+      <w:r>
+        <w:rPr>
+          <w:rFonts w:ascii="Times New Roman" w:eastAsia="Times New Roman" w:hAnsi="Times New Roman" w:cs="Times New Roman"/>
+          <w:sz w:val="24"/>
+          <w:szCs w:val="24"/>
+          <w:lang w:eastAsia="fr-FR"/>
+        </w:rPr>
+        <w:t>visual</w:t>
+      </w:r>
+      <w:proofErr w:type="spellEnd"/>
+      <w:r>
+        <w:rPr>
+          <w:rFonts w:ascii="Times New Roman" w:eastAsia="Times New Roman" w:hAnsi="Times New Roman" w:cs="Times New Roman"/>
+          <w:sz w:val="24"/>
+          <w:szCs w:val="24"/>
+          <w:lang w:eastAsia="fr-FR"/>
+        </w:rPr>
+        <w:t xml:space="preserve"> code et à la racine  sur le terminal de </w:t>
+      </w:r>
+      <w:proofErr w:type="spellStart"/>
+      <w:r>
+        <w:rPr>
+          <w:rFonts w:ascii="Times New Roman" w:eastAsia="Times New Roman" w:hAnsi="Times New Roman" w:cs="Times New Roman"/>
+          <w:sz w:val="24"/>
+          <w:szCs w:val="24"/>
+          <w:lang w:eastAsia="fr-FR"/>
+        </w:rPr>
+        <w:t>visual</w:t>
+      </w:r>
+      <w:proofErr w:type="spellEnd"/>
+      <w:r>
+        <w:rPr>
+          <w:rFonts w:ascii="Times New Roman" w:eastAsia="Times New Roman" w:hAnsi="Times New Roman" w:cs="Times New Roman"/>
+          <w:sz w:val="24"/>
+          <w:szCs w:val="24"/>
+          <w:lang w:eastAsia="fr-FR"/>
+        </w:rPr>
+        <w:t xml:space="preserve"> code pour « </w:t>
+      </w:r>
+      <w:proofErr w:type="spellStart"/>
+      <w:r>
+        <w:rPr>
+          <w:rFonts w:ascii="Times New Roman" w:eastAsia="Times New Roman" w:hAnsi="Times New Roman" w:cs="Times New Roman"/>
+          <w:sz w:val="24"/>
+          <w:szCs w:val="24"/>
+          <w:lang w:eastAsia="fr-FR"/>
+        </w:rPr>
+        <w:t>pusher</w:t>
+      </w:r>
+      <w:proofErr w:type="spellEnd"/>
+      <w:r>
+        <w:rPr>
+          <w:rFonts w:ascii="Times New Roman" w:eastAsia="Times New Roman" w:hAnsi="Times New Roman" w:cs="Times New Roman"/>
+          <w:sz w:val="24"/>
+          <w:szCs w:val="24"/>
+          <w:lang w:eastAsia="fr-FR"/>
+        </w:rPr>
+        <w:t xml:space="preserve"> » tes </w:t>
+      </w:r>
+      <w:proofErr w:type="spellStart"/>
+      <w:r>
+        <w:rPr>
+          <w:rFonts w:ascii="Times New Roman" w:eastAsia="Times New Roman" w:hAnsi="Times New Roman" w:cs="Times New Roman"/>
+          <w:sz w:val="24"/>
+          <w:szCs w:val="24"/>
+          <w:lang w:eastAsia="fr-FR"/>
+        </w:rPr>
+        <w:t>prog</w:t>
+      </w:r>
+      <w:proofErr w:type="spellEnd"/>
+      <w:r>
+        <w:rPr>
+          <w:rFonts w:ascii="Times New Roman" w:eastAsia="Times New Roman" w:hAnsi="Times New Roman" w:cs="Times New Roman"/>
+          <w:sz w:val="24"/>
+          <w:szCs w:val="24"/>
+          <w:lang w:eastAsia="fr-FR"/>
+        </w:rPr>
+        <w:t xml:space="preserve"> </w:t>
+      </w:r>
+      <w:proofErr w:type="spellStart"/>
+      <w:r>
+        <w:rPr>
+          <w:rFonts w:ascii="Times New Roman" w:eastAsia="Times New Roman" w:hAnsi="Times New Roman" w:cs="Times New Roman"/>
+          <w:sz w:val="24"/>
+          <w:szCs w:val="24"/>
+          <w:lang w:eastAsia="fr-FR"/>
+        </w:rPr>
+        <w:t>ds</w:t>
+      </w:r>
+      <w:proofErr w:type="spellEnd"/>
+      <w:r>
+        <w:rPr>
+          <w:rFonts w:ascii="Times New Roman" w:eastAsia="Times New Roman" w:hAnsi="Times New Roman" w:cs="Times New Roman"/>
+          <w:sz w:val="24"/>
+          <w:szCs w:val="24"/>
+          <w:lang w:eastAsia="fr-FR"/>
+        </w:rPr>
+        <w:t xml:space="preserve"> le git hub </w:t>
+      </w:r>
+      <w:proofErr w:type="gramStart"/>
+      <w:r>
+        <w:rPr>
+          <w:rFonts w:ascii="Times New Roman" w:eastAsia="Times New Roman" w:hAnsi="Times New Roman" w:cs="Times New Roman"/>
+          <w:sz w:val="24"/>
+          <w:szCs w:val="24"/>
+          <w:lang w:eastAsia="fr-FR"/>
+        </w:rPr>
+        <w:t>:</w:t>
+      </w:r>
+      <w:proofErr w:type="gramEnd"/>
+      <w:r>
+        <w:rPr>
+          <w:rFonts w:ascii="Times New Roman" w:eastAsia="Times New Roman" w:hAnsi="Times New Roman" w:cs="Times New Roman"/>
+          <w:sz w:val="24"/>
+          <w:szCs w:val="24"/>
+          <w:lang w:eastAsia="fr-FR"/>
+        </w:rPr>
+        <w:br/>
+      </w:r>
+      <w:r>
+        <w:rPr>
+          <w:rFonts w:ascii="Times New Roman" w:eastAsia="Times New Roman" w:hAnsi="Times New Roman" w:cs="Times New Roman"/>
+          <w:sz w:val="24"/>
+          <w:szCs w:val="24"/>
+          <w:lang w:eastAsia="fr-FR"/>
+        </w:rPr>
+        <w:t xml:space="preserve">git </w:t>
+      </w:r>
+      <w:proofErr w:type="spellStart"/>
+      <w:r>
+        <w:rPr>
+          <w:rFonts w:ascii="Times New Roman" w:eastAsia="Times New Roman" w:hAnsi="Times New Roman" w:cs="Times New Roman"/>
+          <w:sz w:val="24"/>
+          <w:szCs w:val="24"/>
+          <w:lang w:eastAsia="fr-FR"/>
+        </w:rPr>
+        <w:t>add</w:t>
+      </w:r>
+      <w:proofErr w:type="spellEnd"/>
+      <w:r>
+        <w:rPr>
+          <w:rFonts w:ascii="Times New Roman" w:eastAsia="Times New Roman" w:hAnsi="Times New Roman" w:cs="Times New Roman"/>
+          <w:sz w:val="24"/>
+          <w:szCs w:val="24"/>
+          <w:lang w:eastAsia="fr-FR"/>
+        </w:rPr>
+        <w:t xml:space="preserve"> </w:t>
+      </w:r>
+      <w:proofErr w:type="spellStart"/>
+      <w:r>
+        <w:rPr>
+          <w:rFonts w:ascii="Times New Roman" w:eastAsia="Times New Roman" w:hAnsi="Times New Roman" w:cs="Times New Roman"/>
+          <w:sz w:val="24"/>
+          <w:szCs w:val="24"/>
+          <w:lang w:eastAsia="fr-FR"/>
+        </w:rPr>
+        <w:t>vite.config</w:t>
+      </w:r>
+      <w:proofErr w:type="spellEnd"/>
+      <w:r>
+        <w:rPr>
+          <w:rFonts w:ascii="Times New Roman" w:eastAsia="Times New Roman" w:hAnsi="Times New Roman" w:cs="Times New Roman"/>
+          <w:sz w:val="24"/>
+          <w:szCs w:val="24"/>
+          <w:lang w:eastAsia="fr-FR"/>
+        </w:rPr>
+        <w:t>.</w:t>
+      </w:r>
+      <w:proofErr w:type="spellStart"/>
+      <w:r>
+        <w:rPr>
+          <w:rFonts w:ascii="Times New Roman" w:eastAsia="Times New Roman" w:hAnsi="Times New Roman" w:cs="Times New Roman"/>
+          <w:sz w:val="24"/>
+          <w:szCs w:val="24"/>
+          <w:lang w:eastAsia="fr-FR"/>
+        </w:rPr>
+        <w:t>ts</w:t>
+      </w:r>
+      <w:proofErr w:type="spellEnd"/>
+      <w:r>
+        <w:rPr>
+          <w:rFonts w:ascii="Times New Roman" w:eastAsia="Times New Roman" w:hAnsi="Times New Roman" w:cs="Times New Roman"/>
+          <w:sz w:val="24"/>
+          <w:szCs w:val="24"/>
+          <w:lang w:eastAsia="fr-FR"/>
+        </w:rPr>
+        <w:br/>
+      </w:r>
+      <w:r>
+        <w:rPr>
+          <w:rFonts w:ascii="Times New Roman" w:eastAsia="Times New Roman" w:hAnsi="Times New Roman" w:cs="Times New Roman"/>
+          <w:sz w:val="24"/>
+          <w:szCs w:val="24"/>
+          <w:lang w:eastAsia="fr-FR"/>
+        </w:rPr>
+        <w:t xml:space="preserve">git </w:t>
+      </w:r>
+      <w:proofErr w:type="spellStart"/>
+      <w:r>
+        <w:rPr>
+          <w:rFonts w:ascii="Times New Roman" w:eastAsia="Times New Roman" w:hAnsi="Times New Roman" w:cs="Times New Roman"/>
+          <w:sz w:val="24"/>
+          <w:szCs w:val="24"/>
+          <w:lang w:eastAsia="fr-FR"/>
+        </w:rPr>
+        <w:t>rm</w:t>
+      </w:r>
+      <w:proofErr w:type="spellEnd"/>
+      <w:r>
+        <w:rPr>
+          <w:rFonts w:ascii="Times New Roman" w:eastAsia="Times New Roman" w:hAnsi="Times New Roman" w:cs="Times New Roman"/>
+          <w:sz w:val="24"/>
+          <w:szCs w:val="24"/>
+          <w:lang w:eastAsia="fr-FR"/>
+        </w:rPr>
+        <w:t xml:space="preserve"> </w:t>
+      </w:r>
+      <w:proofErr w:type="spellStart"/>
+      <w:r>
+        <w:rPr>
+          <w:rFonts w:ascii="Times New Roman" w:eastAsia="Times New Roman" w:hAnsi="Times New Roman" w:cs="Times New Roman"/>
+          <w:sz w:val="24"/>
+          <w:szCs w:val="24"/>
+          <w:lang w:eastAsia="fr-FR"/>
+        </w:rPr>
+        <w:t>src</w:t>
+      </w:r>
+      <w:proofErr w:type="spellEnd"/>
+      <w:r>
+        <w:rPr>
+          <w:rFonts w:ascii="Times New Roman" w:eastAsia="Times New Roman" w:hAnsi="Times New Roman" w:cs="Times New Roman"/>
+          <w:sz w:val="24"/>
+          <w:szCs w:val="24"/>
+          <w:lang w:eastAsia="fr-FR"/>
+        </w:rPr>
+        <w:t>/client/</w:t>
+      </w:r>
+      <w:proofErr w:type="spellStart"/>
+      <w:r>
+        <w:rPr>
+          <w:rFonts w:ascii="Times New Roman" w:eastAsia="Times New Roman" w:hAnsi="Times New Roman" w:cs="Times New Roman"/>
+          <w:sz w:val="24"/>
+          <w:szCs w:val="24"/>
+          <w:lang w:eastAsia="fr-FR"/>
+        </w:rPr>
+        <w:t>vite.config</w:t>
+      </w:r>
+      <w:proofErr w:type="spellEnd"/>
+      <w:r>
+        <w:rPr>
+          <w:rFonts w:ascii="Times New Roman" w:eastAsia="Times New Roman" w:hAnsi="Times New Roman" w:cs="Times New Roman"/>
+          <w:sz w:val="24"/>
+          <w:szCs w:val="24"/>
+          <w:lang w:eastAsia="fr-FR"/>
+        </w:rPr>
+        <w:t>.</w:t>
+      </w:r>
+      <w:proofErr w:type="spellStart"/>
+      <w:r>
+        <w:rPr>
+          <w:rFonts w:ascii="Times New Roman" w:eastAsia="Times New Roman" w:hAnsi="Times New Roman" w:cs="Times New Roman"/>
+          <w:sz w:val="24"/>
+          <w:szCs w:val="24"/>
+          <w:lang w:eastAsia="fr-FR"/>
+        </w:rPr>
+        <w:t>ts</w:t>
+      </w:r>
+      <w:proofErr w:type="spellEnd"/>
+      <w:r>
+        <w:rPr>
+          <w:rFonts w:ascii="Times New Roman" w:eastAsia="Times New Roman" w:hAnsi="Times New Roman" w:cs="Times New Roman"/>
+          <w:sz w:val="24"/>
+          <w:szCs w:val="24"/>
+          <w:lang w:eastAsia="fr-FR"/>
+        </w:rPr>
+        <w:br/>
+      </w:r>
+      <w:r>
+        <w:rPr>
+          <w:rFonts w:ascii="Times New Roman" w:eastAsia="Times New Roman" w:hAnsi="Times New Roman" w:cs="Times New Roman"/>
+          <w:sz w:val="24"/>
+          <w:szCs w:val="24"/>
+          <w:lang w:eastAsia="fr-FR"/>
+        </w:rPr>
+        <w:t xml:space="preserve">git commit -m "Move </w:t>
+      </w:r>
+      <w:proofErr w:type="spellStart"/>
+      <w:r>
+        <w:rPr>
+          <w:rFonts w:ascii="Times New Roman" w:eastAsia="Times New Roman" w:hAnsi="Times New Roman" w:cs="Times New Roman"/>
+          <w:sz w:val="24"/>
+          <w:szCs w:val="24"/>
+          <w:lang w:eastAsia="fr-FR"/>
+        </w:rPr>
+        <w:t>vite.config</w:t>
+      </w:r>
+      <w:proofErr w:type="spellEnd"/>
+      <w:r>
+        <w:rPr>
+          <w:rFonts w:ascii="Times New Roman" w:eastAsia="Times New Roman" w:hAnsi="Times New Roman" w:cs="Times New Roman"/>
+          <w:sz w:val="24"/>
+          <w:szCs w:val="24"/>
+          <w:lang w:eastAsia="fr-FR"/>
+        </w:rPr>
+        <w:t>.</w:t>
+      </w:r>
+      <w:proofErr w:type="spellStart"/>
+      <w:r>
+        <w:rPr>
+          <w:rFonts w:ascii="Times New Roman" w:eastAsia="Times New Roman" w:hAnsi="Times New Roman" w:cs="Times New Roman"/>
+          <w:sz w:val="24"/>
+          <w:szCs w:val="24"/>
+          <w:lang w:eastAsia="fr-FR"/>
+        </w:rPr>
+        <w:t>ts</w:t>
+      </w:r>
+      <w:proofErr w:type="spellEnd"/>
+      <w:r>
+        <w:rPr>
+          <w:rFonts w:ascii="Times New Roman" w:eastAsia="Times New Roman" w:hAnsi="Times New Roman" w:cs="Times New Roman"/>
+          <w:sz w:val="24"/>
+          <w:szCs w:val="24"/>
+          <w:lang w:eastAsia="fr-FR"/>
+        </w:rPr>
+        <w:t xml:space="preserve"> to </w:t>
+      </w:r>
+      <w:proofErr w:type="spellStart"/>
+      <w:r>
+        <w:rPr>
+          <w:rFonts w:ascii="Times New Roman" w:eastAsia="Times New Roman" w:hAnsi="Times New Roman" w:cs="Times New Roman"/>
+          <w:sz w:val="24"/>
+          <w:szCs w:val="24"/>
+          <w:lang w:eastAsia="fr-FR"/>
+        </w:rPr>
+        <w:t>root</w:t>
+      </w:r>
+      <w:proofErr w:type="spellEnd"/>
+      <w:r>
+        <w:rPr>
+          <w:rFonts w:ascii="Times New Roman" w:eastAsia="Times New Roman" w:hAnsi="Times New Roman" w:cs="Times New Roman"/>
+          <w:sz w:val="24"/>
+          <w:szCs w:val="24"/>
+          <w:lang w:eastAsia="fr-FR"/>
+        </w:rPr>
+        <w:t xml:space="preserve"> and </w:t>
+      </w:r>
+      <w:proofErr w:type="spellStart"/>
+      <w:r>
+        <w:rPr>
+          <w:rFonts w:ascii="Times New Roman" w:eastAsia="Times New Roman" w:hAnsi="Times New Roman" w:cs="Times New Roman"/>
+          <w:sz w:val="24"/>
+          <w:szCs w:val="24"/>
+          <w:lang w:eastAsia="fr-FR"/>
+        </w:rPr>
+        <w:t>unify</w:t>
+      </w:r>
+      <w:proofErr w:type="spellEnd"/>
+      <w:r>
+        <w:rPr>
+          <w:rFonts w:ascii="Times New Roman" w:eastAsia="Times New Roman" w:hAnsi="Times New Roman" w:cs="Times New Roman"/>
+          <w:sz w:val="24"/>
+          <w:szCs w:val="24"/>
+          <w:lang w:eastAsia="fr-FR"/>
+        </w:rPr>
+        <w:t xml:space="preserve"> config for local + </w:t>
+      </w:r>
+      <w:proofErr w:type="spellStart"/>
+      <w:r>
+        <w:rPr>
+          <w:rFonts w:ascii="Times New Roman" w:eastAsia="Times New Roman" w:hAnsi="Times New Roman" w:cs="Times New Roman"/>
+          <w:sz w:val="24"/>
+          <w:szCs w:val="24"/>
+          <w:lang w:eastAsia="fr-FR"/>
+        </w:rPr>
+        <w:t>Vercel</w:t>
+      </w:r>
+      <w:proofErr w:type="spellEnd"/>
+      <w:r>
+        <w:rPr>
+          <w:rFonts w:ascii="Times New Roman" w:eastAsia="Times New Roman" w:hAnsi="Times New Roman" w:cs="Times New Roman"/>
+          <w:sz w:val="24"/>
+          <w:szCs w:val="24"/>
+          <w:lang w:eastAsia="fr-FR"/>
+        </w:rPr>
+        <w:t>"</w:t>
+      </w:r>
+      <w:r>
+        <w:rPr>
+          <w:rFonts w:ascii="Times New Roman" w:eastAsia="Times New Roman" w:hAnsi="Times New Roman" w:cs="Times New Roman"/>
+          <w:sz w:val="24"/>
+          <w:szCs w:val="24"/>
+          <w:lang w:eastAsia="fr-FR"/>
+        </w:rPr>
+        <w:br/>
+      </w:r>
+      <w:r>
+        <w:rPr>
+          <w:rFonts w:ascii="Times New Roman" w:eastAsia="Times New Roman" w:hAnsi="Times New Roman" w:cs="Times New Roman"/>
+          <w:sz w:val="24"/>
+          <w:szCs w:val="24"/>
+          <w:lang w:eastAsia="fr-FR"/>
+        </w:rPr>
+        <w:t>git push</w:t>
+      </w:r>
     </w:p>
     <w:p>
       <w:pPr>
@@ -1449,6 +1903,82 @@
           <w:lang w:eastAsia="fr-FR"/>
         </w:rPr>
       </w:pPr>
+      <w:r>
+        <w:rPr>
+          <w:rFonts w:ascii="Times New Roman" w:eastAsia="Times New Roman" w:hAnsi="Times New Roman" w:cs="Times New Roman"/>
+          <w:sz w:val="24"/>
+          <w:szCs w:val="24"/>
+          <w:lang w:eastAsia="fr-FR"/>
+        </w:rPr>
+        <w:t xml:space="preserve">Relancer le déploiement de </w:t>
+      </w:r>
+      <w:proofErr w:type="spellStart"/>
+      <w:r>
+        <w:rPr>
+          <w:rFonts w:ascii="Times New Roman" w:eastAsia="Times New Roman" w:hAnsi="Times New Roman" w:cs="Times New Roman"/>
+          <w:sz w:val="24"/>
+          <w:szCs w:val="24"/>
+          <w:lang w:eastAsia="fr-FR"/>
+        </w:rPr>
+        <w:t>Vercel</w:t>
+      </w:r>
+      <w:proofErr w:type="spellEnd"/>
+      <w:r>
+        <w:rPr>
+          <w:rFonts w:ascii="Times New Roman" w:eastAsia="Times New Roman" w:hAnsi="Times New Roman" w:cs="Times New Roman"/>
+          <w:sz w:val="24"/>
+          <w:szCs w:val="24"/>
+          <w:lang w:eastAsia="fr-FR"/>
+        </w:rPr>
+        <w:t xml:space="preserve"> avec </w:t>
+      </w:r>
+      <w:proofErr w:type="spellStart"/>
+      <w:r>
+        <w:rPr>
+          <w:rFonts w:ascii="Times New Roman" w:eastAsia="Times New Roman" w:hAnsi="Times New Roman" w:cs="Times New Roman"/>
+          <w:sz w:val="24"/>
+          <w:szCs w:val="24"/>
+          <w:lang w:eastAsia="fr-FR"/>
+        </w:rPr>
+        <w:t>Red</w:t>
+      </w:r>
+      <w:r>
+        <w:rPr>
+          <w:rFonts w:ascii="Times New Roman" w:eastAsia="Times New Roman" w:hAnsi="Times New Roman" w:cs="Times New Roman"/>
+          <w:sz w:val="24"/>
+          <w:szCs w:val="24"/>
+          <w:lang w:eastAsia="fr-FR"/>
+        </w:rPr>
+        <w:t>eploy</w:t>
+      </w:r>
+      <w:proofErr w:type="spellEnd"/>
+      <w:r>
+        <w:rPr>
+          <w:rFonts w:ascii="Times New Roman" w:eastAsia="Times New Roman" w:hAnsi="Times New Roman" w:cs="Times New Roman"/>
+          <w:sz w:val="24"/>
+          <w:szCs w:val="24"/>
+          <w:lang w:eastAsia="fr-FR"/>
+        </w:rPr>
+        <w:t xml:space="preserve"> (</w:t>
+      </w:r>
+      <w:r>
+        <w:rPr>
+          <w:rFonts w:ascii="Times New Roman" w:eastAsia="Times New Roman" w:hAnsi="Times New Roman" w:cs="Times New Roman"/>
+          <w:sz w:val="24"/>
+          <w:szCs w:val="24"/>
+          <w:lang w:eastAsia="fr-FR"/>
+        </w:rPr>
+        <w:t>https://vercel.com/marignys-projects/orientaigill1/AuKsweS2t9jbot9cyUA2g6CP5jhy</w:t>
+      </w:r>
+      <w:r>
+        <w:rPr>
+          <w:rFonts w:ascii="Times New Roman" w:eastAsia="Times New Roman" w:hAnsi="Times New Roman" w:cs="Times New Roman"/>
+          <w:sz w:val="24"/>
+          <w:szCs w:val="24"/>
+          <w:lang w:eastAsia="fr-FR"/>
+        </w:rPr>
+        <w:t>)</w:t>
+      </w:r>
     </w:p>
     <w:p>
       <w:pPr>

</xml_diff>

<commit_message>
Nettoyage + config Vercel + structure corrigée
</commit_message>
<xml_diff>
--- a/architecture serveur.docx
+++ b/architecture serveur.docx
@@ -1439,6 +1439,86 @@
         <w:t>vercel</w:t>
       </w:r>
       <w:proofErr w:type="spellEnd"/>
+      <w:r>
+        <w:rPr>
+          <w:rFonts w:ascii="Times New Roman" w:eastAsia="Times New Roman" w:hAnsi="Times New Roman" w:cs="Times New Roman"/>
+          <w:sz w:val="24"/>
+          <w:szCs w:val="24"/>
+          <w:lang w:eastAsia="fr-FR"/>
+        </w:rPr>
+        <w:t xml:space="preserve">  le nom </w:t>
+      </w:r>
+      <w:proofErr w:type="spellStart"/>
+      <w:r>
+        <w:rPr>
+          <w:rFonts w:ascii="Times New Roman" w:eastAsia="Times New Roman" w:hAnsi="Times New Roman" w:cs="Times New Roman"/>
+          <w:sz w:val="24"/>
+          <w:szCs w:val="24"/>
+          <w:lang w:eastAsia="fr-FR"/>
+        </w:rPr>
+        <w:t>ds</w:t>
+      </w:r>
+      <w:proofErr w:type="spellEnd"/>
+      <w:r>
+        <w:rPr>
+          <w:rFonts w:ascii="Times New Roman" w:eastAsia="Times New Roman" w:hAnsi="Times New Roman" w:cs="Times New Roman"/>
+          <w:sz w:val="24"/>
+          <w:szCs w:val="24"/>
+          <w:lang w:eastAsia="fr-FR"/>
+        </w:rPr>
+        <w:t xml:space="preserve"> git est </w:t>
+      </w:r>
+      <w:proofErr w:type="spellStart"/>
+      <w:r>
+        <w:rPr>
+          <w:rFonts w:ascii="Times New Roman" w:eastAsia="Times New Roman" w:hAnsi="Times New Roman" w:cs="Times New Roman"/>
+          <w:b/>
+          <w:sz w:val="24"/>
+          <w:szCs w:val="24"/>
+          <w:lang w:eastAsia="fr-FR"/>
+        </w:rPr>
+        <w:t>orientaiclient</w:t>
+      </w:r>
+      <w:proofErr w:type="spellEnd"/>
+      <w:r>
+        <w:rPr>
+          <w:rFonts w:ascii="Times New Roman" w:eastAsia="Times New Roman" w:hAnsi="Times New Roman" w:cs="Times New Roman"/>
+          <w:b/>
+          <w:sz w:val="24"/>
+          <w:szCs w:val="24"/>
+          <w:lang w:eastAsia="fr-FR"/>
+        </w:rPr>
+        <w:t xml:space="preserve"> </w:t>
+      </w:r>
+      <w:r>
+        <w:rPr>
+          <w:rFonts w:ascii="Times New Roman" w:eastAsia="Times New Roman" w:hAnsi="Times New Roman" w:cs="Times New Roman"/>
+          <w:sz w:val="24"/>
+          <w:szCs w:val="24"/>
+          <w:lang w:eastAsia="fr-FR"/>
+        </w:rPr>
+        <w:t>(</w:t>
+      </w:r>
+      <w:proofErr w:type="spellStart"/>
+      <w:r>
+        <w:rPr>
+          <w:rFonts w:ascii="Times New Roman" w:eastAsia="Times New Roman" w:hAnsi="Times New Roman" w:cs="Times New Roman"/>
+          <w:sz w:val="24"/>
+          <w:szCs w:val="24"/>
+          <w:lang w:eastAsia="fr-FR"/>
+        </w:rPr>
+        <w:t>adr</w:t>
+      </w:r>
+      <w:proofErr w:type="spellEnd"/>
+      <w:r>
+        <w:rPr>
+          <w:rFonts w:ascii="Times New Roman" w:eastAsia="Times New Roman" w:hAnsi="Times New Roman" w:cs="Times New Roman"/>
+          <w:sz w:val="24"/>
+          <w:szCs w:val="24"/>
+          <w:lang w:eastAsia="fr-FR"/>
+        </w:rPr>
+        <w:t xml:space="preserve"> du git hub (https://github.com/MarignyGill424/orientaiclient)</w:t>
+      </w:r>
     </w:p>
     <w:p>
       <w:pPr>
@@ -1961,15 +2041,18 @@
         </w:rPr>
         <w:t xml:space="preserve"> (</w:t>
       </w:r>
-      <w:r>
-        <w:rPr>
-          <w:rFonts w:ascii="Times New Roman" w:eastAsia="Times New Roman" w:hAnsi="Times New Roman" w:cs="Times New Roman"/>
-          <w:sz w:val="24"/>
-          <w:szCs w:val="24"/>
-          <w:lang w:eastAsia="fr-FR"/>
-        </w:rPr>
-        <w:t>https://vercel.com/marignys-projects/orientaigill1/AuKsweS2t9jbot9cyUA2g6CP5jhy</w:t>
-      </w:r>
+      <w:hyperlink r:id="rId8" w:history="1">
+        <w:r>
+          <w:rPr>
+            <w:rStyle w:val="Lienhypertexte"/>
+            <w:rFonts w:ascii="Times New Roman" w:eastAsia="Times New Roman" w:hAnsi="Times New Roman" w:cs="Times New Roman"/>
+            <w:sz w:val="24"/>
+            <w:szCs w:val="24"/>
+            <w:lang w:eastAsia="fr-FR"/>
+          </w:rPr>
+          <w:t>https://vercel.com/marignys-projects/orientaigill1/AuKsweS2t9jbot9cyUA2g6CP5jhy</w:t>
+        </w:r>
+      </w:hyperlink>
       <w:r>
         <w:rPr>
           <w:rFonts w:ascii="Times New Roman" w:eastAsia="Times New Roman" w:hAnsi="Times New Roman" w:cs="Times New Roman"/>
@@ -1982,6 +2065,192 @@
     </w:p>
     <w:p>
       <w:pPr>
+        <w:pStyle w:val="PrformatHTML"/>
+      </w:pPr>
+      <w:proofErr w:type="spellStart"/>
+      <w:r>
+        <w:t>Vercel</w:t>
+      </w:r>
+      <w:proofErr w:type="spellEnd"/>
+      <w:r>
+        <w:t> :</w:t>
+      </w:r>
+    </w:p>
+    <w:p>
+      <w:pPr>
+        <w:pStyle w:val="PrformatHTML"/>
+      </w:pPr>
+      <w:proofErr w:type="spellStart"/>
+      <w:proofErr w:type="gramStart"/>
+      <w:r>
+        <w:t>orientaiclient</w:t>
+      </w:r>
+      <w:proofErr w:type="spellEnd"/>
+      <w:proofErr w:type="gramEnd"/>
+      <w:r>
+        <w:t>/</w:t>
+      </w:r>
+    </w:p>
+    <w:p>
+      <w:pPr>
+        <w:pStyle w:val="PrformatHTML"/>
+      </w:pPr>
+      <w:r>
+        <w:t xml:space="preserve">├── </w:t>
+      </w:r>
+      <w:proofErr w:type="spellStart"/>
+      <w:r>
+        <w:t>package.json</w:t>
+      </w:r>
+      <w:proofErr w:type="spellEnd"/>
+    </w:p>
+    <w:p>
+      <w:pPr>
+        <w:pStyle w:val="PrformatHTML"/>
+      </w:pPr>
+      <w:r>
+        <w:t xml:space="preserve">├── </w:t>
+      </w:r>
+      <w:proofErr w:type="spellStart"/>
+      <w:r>
+        <w:t>vite.config</w:t>
+      </w:r>
+      <w:proofErr w:type="spellEnd"/>
+      <w:r>
+        <w:t>.</w:t>
+      </w:r>
+      <w:proofErr w:type="spellStart"/>
+      <w:r>
+        <w:t>ts</w:t>
+      </w:r>
+      <w:proofErr w:type="spellEnd"/>
+    </w:p>
+    <w:p>
+      <w:pPr>
+        <w:pStyle w:val="PrformatHTML"/>
+      </w:pPr>
+      <w:r>
+        <w:t>├── index.html</w:t>
+      </w:r>
+    </w:p>
+    <w:p>
+      <w:pPr>
+        <w:pStyle w:val="PrformatHTML"/>
+      </w:pPr>
+      <w:r>
+        <w:t xml:space="preserve">├── </w:t>
+      </w:r>
+      <w:proofErr w:type="spellStart"/>
+      <w:r>
+        <w:t>vercel.json</w:t>
+      </w:r>
+      <w:proofErr w:type="spellEnd"/>
+      <w:r>
+        <w:t xml:space="preserve">              ← à créer</w:t>
+      </w:r>
+    </w:p>
+    <w:p>
+      <w:pPr>
+        <w:pStyle w:val="PrformatHTML"/>
+      </w:pPr>
+      <w:r>
+        <w:t xml:space="preserve">├── </w:t>
+      </w:r>
+      <w:proofErr w:type="spellStart"/>
+      <w:proofErr w:type="gramStart"/>
+      <w:r>
+        <w:t>src</w:t>
+      </w:r>
+      <w:proofErr w:type="spellEnd"/>
+      <w:proofErr w:type="gramEnd"/>
+      <w:r>
+        <w:t>/</w:t>
+      </w:r>
+    </w:p>
+    <w:p>
+      <w:pPr>
+        <w:pStyle w:val="PrformatHTML"/>
+      </w:pPr>
+      <w:r>
+        <w:t>│   └── client/</w:t>
+      </w:r>
+    </w:p>
+    <w:p>
+      <w:pPr>
+        <w:pStyle w:val="PrformatHTML"/>
+      </w:pPr>
+      <w:r>
+        <w:t xml:space="preserve">│       └── </w:t>
+      </w:r>
+      <w:proofErr w:type="spellStart"/>
+      <w:r>
+        <w:t>src</w:t>
+      </w:r>
+      <w:proofErr w:type="spellEnd"/>
+      <w:r>
+        <w:t>/</w:t>
+      </w:r>
+    </w:p>
+    <w:p>
+      <w:pPr>
+        <w:pStyle w:val="PrformatHTML"/>
+      </w:pPr>
+      <w:r>
+        <w:t>│           ├── main.tsx</w:t>
+      </w:r>
+    </w:p>
+    <w:p>
+      <w:pPr>
+        <w:pStyle w:val="PrformatHTML"/>
+      </w:pPr>
+      <w:r>
+        <w:t>│           ├── App.tsx</w:t>
+      </w:r>
+    </w:p>
+    <w:p>
+      <w:pPr>
+        <w:pStyle w:val="PrformatHTML"/>
+      </w:pPr>
+      <w:r>
+        <w:t>│           ├── index.css</w:t>
+      </w:r>
+    </w:p>
+    <w:p>
+      <w:pPr>
+        <w:pStyle w:val="PrformatHTML"/>
+      </w:pPr>
+      <w:r>
+        <w:t>│           └── components/  ← si présents</w:t>
+      </w:r>
+    </w:p>
+    <w:p>
+      <w:pPr>
+        <w:pStyle w:val="PrformatHTML"/>
+      </w:pPr>
+      <w:r>
+        <w:t xml:space="preserve">├── </w:t>
+      </w:r>
+      <w:proofErr w:type="spellStart"/>
+      <w:proofErr w:type="gramStart"/>
+      <w:r>
+        <w:t>shared</w:t>
+      </w:r>
+      <w:proofErr w:type="spellEnd"/>
+      <w:proofErr w:type="gramEnd"/>
+      <w:r>
+        <w:t>/                  ← si utilisé dans les alias</w:t>
+      </w:r>
+    </w:p>
+    <w:p>
+      <w:pPr>
+        <w:pStyle w:val="PrformatHTML"/>
+      </w:pPr>
+      <w:r>
+        <w:t xml:space="preserve"> </w:t>
+      </w:r>
+    </w:p>
+    <w:p>
+      <w:pPr>
         <w:tabs>
           <w:tab w:val="left" w:pos="3495"/>
         </w:tabs>
@@ -1993,15 +2262,20 @@
           <w:lang w:eastAsia="fr-FR"/>
         </w:rPr>
       </w:pPr>
-      <w:r>
-        <w:rPr>
-          <w:rFonts w:ascii="Times New Roman" w:eastAsia="Times New Roman" w:hAnsi="Times New Roman" w:cs="Times New Roman"/>
-          <w:sz w:val="24"/>
-          <w:szCs w:val="24"/>
-          <w:lang w:eastAsia="fr-FR"/>
-        </w:rPr>
-        <w:tab/>
-      </w:r>
+    </w:p>
+    <w:p>
+      <w:pPr>
+        <w:tabs>
+          <w:tab w:val="left" w:pos="3495"/>
+        </w:tabs>
+        <w:spacing w:before="100" w:beforeAutospacing="1" w:after="100" w:afterAutospacing="1" w:line="240" w:lineRule="auto"/>
+        <w:rPr>
+          <w:rFonts w:ascii="Times New Roman" w:eastAsia="Times New Roman" w:hAnsi="Times New Roman" w:cs="Times New Roman"/>
+          <w:sz w:val="24"/>
+          <w:szCs w:val="24"/>
+          <w:lang w:eastAsia="fr-FR"/>
+        </w:rPr>
+      </w:pPr>
     </w:p>
     <w:p>
       <w:pPr>
@@ -2216,7 +2490,7 @@
                     </pic:cNvPicPr>
                   </pic:nvPicPr>
                   <pic:blipFill>
-                    <a:blip r:embed="rId8" cstate="print">
+                    <a:blip r:embed="rId9" cstate="print">
                       <a:extLst>
                         <a:ext uri="{28A0092B-C50C-407E-A947-70E740481C1C}">
                           <a14:useLocalDpi xmlns="" xmlns:wpc="http://schemas.microsoft.com/office/word/2010/wordprocessingCanvas" xmlns:cx="http://schemas.microsoft.com/office/drawing/2014/chartex" xmlns:cx1="http://schemas.microsoft.com/office/drawing/2015/9/8/chartex" xmlns:cx2="http://schemas.microsoft.com/office/drawing/2015/10/21/chartex" xmlns:cx3="http://schemas.microsoft.com/office/drawing/2016/5/9/chartex" xmlns:cx4="http://schemas.microsoft.com/office/drawing/2016/5/10/chartex" xmlns:cx5="http://schemas.microsoft.com/office/drawing/2016/5/11/chartex" xmlns:cx6="http://schemas.microsoft.com/office/drawing/2016/5/12/chartex" xmlns:cx7="http://schemas.microsoft.com/office/drawing/2016/5/13/chartex" xmlns:cx8="http://schemas.microsoft.com/office/drawing/2016/5/14/chartex" xmlns:mc="http://schemas.openxmlformats.org/markup-compatibility/2006" xmlns:aink="http://schemas.microsoft.com/office/drawing/2016/ink" xmlns:am3d="http://schemas.microsoft.com/office/drawing/2017/model3d" xmlns:o="urn:schemas-microsoft-com:office:office" xmlns:oel="http://schemas.microsoft.com/office/2019/extlst" xmlns:v="urn:schemas-microsoft-com:vml" xmlns:wp14="http://schemas.microsoft.com/office/word/2010/wordprocessingDrawing" xmlns:w10="urn:schemas-microsoft-com:office:word" xmlns:w="http://schemas.openxmlformats.org/wordprocessingml/2006/main" xmlns:w14="http://schemas.microsoft.com/office/word/2010/wordml" xmlns:w15="http://schemas.microsoft.com/office/word/2012/wordml" xmlns:w16cex="http://schemas.microsoft.com/office/word/2018/wordml/cex" xmlns:w16cid="http://schemas.microsoft.com/office/word/2016/wordml/cid" xmlns:w16="http://schemas.microsoft.com/office/word/2018/wordml" xmlns:w16sdtdh="http://schemas.microsoft.com/office/word/2020/wordml/sdtdatahash" xmlns:w16se="http://schemas.microsoft.com/office/word/2015/wordml/symex" xmlns:wpg="http://schemas.microsoft.com/office/word/2010/wordprocessingGroup" xmlns:wpi="http://schemas.microsoft.com/office/word/2010/wordprocessingInk" xmlns:wps="http://schemas.microsoft.com/office/word/2010/wordprocessingShape" xmlns:a14="http://schemas.microsoft.com/office/drawing/2010/main" val="0"/>
@@ -3058,7 +3332,7 @@
       <w:r>
         <w:t xml:space="preserve">  Frontend : </w:t>
       </w:r>
-      <w:hyperlink r:id="rId9" w:history="1">
+      <w:hyperlink r:id="rId10" w:history="1">
         <w:r>
           <w:rPr>
             <w:rStyle w:val="Lienhypertexte"/>
@@ -3161,7 +3435,7 @@
       <w:r>
         <w:t xml:space="preserve">  Backend : </w:t>
       </w:r>
-      <w:hyperlink r:id="rId10" w:history="1">
+      <w:hyperlink r:id="rId11" w:history="1">
         <w:r>
           <w:rPr>
             <w:rStyle w:val="Lienhypertexte"/>
@@ -13391,7 +13665,7 @@
                     </pic:cNvPicPr>
                   </pic:nvPicPr>
                   <pic:blipFill>
-                    <a:blip r:embed="rId11" cstate="print"/>
+                    <a:blip r:embed="rId12" cstate="print"/>
                     <a:srcRect/>
                     <a:stretch>
                       <a:fillRect/>
@@ -13450,7 +13724,7 @@
                     </pic:cNvPicPr>
                   </pic:nvPicPr>
                   <pic:blipFill>
-                    <a:blip r:embed="rId12" cstate="print"/>
+                    <a:blip r:embed="rId13" cstate="print"/>
                     <a:srcRect/>
                     <a:stretch>
                       <a:fillRect/>
@@ -17124,7 +17398,7 @@
         </w:rPr>
         <w:t xml:space="preserve">    </w:t>
       </w:r>
-      <w:hyperlink r:id="rId13" w:history="1">
+      <w:hyperlink r:id="rId14" w:history="1">
         <w:r>
           <w:rPr>
             <w:rStyle w:val="Lienhypertexte"/>
@@ -19882,7 +20156,7 @@
                     </pic:cNvPicPr>
                   </pic:nvPicPr>
                   <pic:blipFill>
-                    <a:blip r:embed="rId14" cstate="print"/>
+                    <a:blip r:embed="rId15" cstate="print"/>
                     <a:srcRect/>
                     <a:stretch>
                       <a:fillRect/>
@@ -19933,7 +20207,7 @@
                     </pic:cNvPicPr>
                   </pic:nvPicPr>
                   <pic:blipFill>
-                    <a:blip r:embed="rId15" cstate="print"/>
+                    <a:blip r:embed="rId16" cstate="print"/>
                     <a:srcRect/>
                     <a:stretch>
                       <a:fillRect/>
@@ -22643,7 +22917,7 @@
                     </pic:cNvPicPr>
                   </pic:nvPicPr>
                   <pic:blipFill>
-                    <a:blip r:embed="rId16" cstate="print">
+                    <a:blip r:embed="rId17" cstate="print">
                       <a:extLst>
                         <a:ext uri="{28A0092B-C50C-407E-A947-70E740481C1C}">
                           <a14:useLocalDpi xmlns="" xmlns:wpc="http://schemas.microsoft.com/office/word/2010/wordprocessingCanvas" xmlns:cx="http://schemas.microsoft.com/office/drawing/2014/chartex" xmlns:cx1="http://schemas.microsoft.com/office/drawing/2015/9/8/chartex" xmlns:cx2="http://schemas.microsoft.com/office/drawing/2015/10/21/chartex" xmlns:cx3="http://schemas.microsoft.com/office/drawing/2016/5/9/chartex" xmlns:cx4="http://schemas.microsoft.com/office/drawing/2016/5/10/chartex" xmlns:cx5="http://schemas.microsoft.com/office/drawing/2016/5/11/chartex" xmlns:cx6="http://schemas.microsoft.com/office/drawing/2016/5/12/chartex" xmlns:cx7="http://schemas.microsoft.com/office/drawing/2016/5/13/chartex" xmlns:cx8="http://schemas.microsoft.com/office/drawing/2016/5/14/chartex" xmlns:mc="http://schemas.openxmlformats.org/markup-compatibility/2006" xmlns:aink="http://schemas.microsoft.com/office/drawing/2016/ink" xmlns:am3d="http://schemas.microsoft.com/office/drawing/2017/model3d" xmlns:o="urn:schemas-microsoft-com:office:office" xmlns:oel="http://schemas.microsoft.com/office/2019/extlst" xmlns:v="urn:schemas-microsoft-com:vml" xmlns:wp14="http://schemas.microsoft.com/office/word/2010/wordprocessingDrawing" xmlns:w10="urn:schemas-microsoft-com:office:word" xmlns:w="http://schemas.openxmlformats.org/wordprocessingml/2006/main" xmlns:w14="http://schemas.microsoft.com/office/word/2010/wordml" xmlns:w15="http://schemas.microsoft.com/office/word/2012/wordml" xmlns:w16cex="http://schemas.microsoft.com/office/word/2018/wordml/cex" xmlns:w16cid="http://schemas.microsoft.com/office/word/2016/wordml/cid" xmlns:w16="http://schemas.microsoft.com/office/word/2018/wordml" xmlns:w16sdtdh="http://schemas.microsoft.com/office/word/2020/wordml/sdtdatahash" xmlns:w16se="http://schemas.microsoft.com/office/word/2015/wordml/symex" xmlns:wpg="http://schemas.microsoft.com/office/word/2010/wordprocessingGroup" xmlns:wpi="http://schemas.microsoft.com/office/word/2010/wordprocessingInk" xmlns:wps="http://schemas.microsoft.com/office/word/2010/wordprocessingShape" xmlns:a14="http://schemas.microsoft.com/office/drawing/2010/main" val="0"/>
@@ -22730,7 +23004,7 @@
                     </pic:cNvPicPr>
                   </pic:nvPicPr>
                   <pic:blipFill>
-                    <a:blip r:embed="rId17" cstate="print">
+                    <a:blip r:embed="rId18" cstate="print">
                       <a:extLst>
                         <a:ext uri="{28A0092B-C50C-407E-A947-70E740481C1C}">
                           <a14:useLocalDpi xmlns="" xmlns:wpc="http://schemas.microsoft.com/office/word/2010/wordprocessingCanvas" xmlns:cx="http://schemas.microsoft.com/office/drawing/2014/chartex" xmlns:cx1="http://schemas.microsoft.com/office/drawing/2015/9/8/chartex" xmlns:cx2="http://schemas.microsoft.com/office/drawing/2015/10/21/chartex" xmlns:cx3="http://schemas.microsoft.com/office/drawing/2016/5/9/chartex" xmlns:cx4="http://schemas.microsoft.com/office/drawing/2016/5/10/chartex" xmlns:cx5="http://schemas.microsoft.com/office/drawing/2016/5/11/chartex" xmlns:cx6="http://schemas.microsoft.com/office/drawing/2016/5/12/chartex" xmlns:cx7="http://schemas.microsoft.com/office/drawing/2016/5/13/chartex" xmlns:cx8="http://schemas.microsoft.com/office/drawing/2016/5/14/chartex" xmlns:mc="http://schemas.openxmlformats.org/markup-compatibility/2006" xmlns:aink="http://schemas.microsoft.com/office/drawing/2016/ink" xmlns:am3d="http://schemas.microsoft.com/office/drawing/2017/model3d" xmlns:o="urn:schemas-microsoft-com:office:office" xmlns:oel="http://schemas.microsoft.com/office/2019/extlst" xmlns:v="urn:schemas-microsoft-com:vml" xmlns:wp14="http://schemas.microsoft.com/office/word/2010/wordprocessingDrawing" xmlns:w10="urn:schemas-microsoft-com:office:word" xmlns:w="http://schemas.openxmlformats.org/wordprocessingml/2006/main" xmlns:w14="http://schemas.microsoft.com/office/word/2010/wordml" xmlns:w15="http://schemas.microsoft.com/office/word/2012/wordml" xmlns:w16cex="http://schemas.microsoft.com/office/word/2018/wordml/cex" xmlns:w16cid="http://schemas.microsoft.com/office/word/2016/wordml/cid" xmlns:w16="http://schemas.microsoft.com/office/word/2018/wordml" xmlns:w16sdtdh="http://schemas.microsoft.com/office/word/2020/wordml/sdtdatahash" xmlns:w16se="http://schemas.microsoft.com/office/word/2015/wordml/symex" xmlns:wpg="http://schemas.microsoft.com/office/word/2010/wordprocessingGroup" xmlns:wpi="http://schemas.microsoft.com/office/word/2010/wordprocessingInk" xmlns:wps="http://schemas.microsoft.com/office/word/2010/wordprocessingShape" xmlns:a14="http://schemas.microsoft.com/office/drawing/2010/main" val="0"/>
@@ -22800,7 +23074,7 @@
                     </pic:cNvPicPr>
                   </pic:nvPicPr>
                   <pic:blipFill>
-                    <a:blip r:embed="rId18" cstate="print">
+                    <a:blip r:embed="rId19" cstate="print">
                       <a:extLst>
                         <a:ext uri="{28A0092B-C50C-407E-A947-70E740481C1C}">
                           <a14:useLocalDpi xmlns="" xmlns:wpc="http://schemas.microsoft.com/office/word/2010/wordprocessingCanvas" xmlns:cx="http://schemas.microsoft.com/office/drawing/2014/chartex" xmlns:cx1="http://schemas.microsoft.com/office/drawing/2015/9/8/chartex" xmlns:cx2="http://schemas.microsoft.com/office/drawing/2015/10/21/chartex" xmlns:cx3="http://schemas.microsoft.com/office/drawing/2016/5/9/chartex" xmlns:cx4="http://schemas.microsoft.com/office/drawing/2016/5/10/chartex" xmlns:cx5="http://schemas.microsoft.com/office/drawing/2016/5/11/chartex" xmlns:cx6="http://schemas.microsoft.com/office/drawing/2016/5/12/chartex" xmlns:cx7="http://schemas.microsoft.com/office/drawing/2016/5/13/chartex" xmlns:cx8="http://schemas.microsoft.com/office/drawing/2016/5/14/chartex" xmlns:mc="http://schemas.openxmlformats.org/markup-compatibility/2006" xmlns:aink="http://schemas.microsoft.com/office/drawing/2016/ink" xmlns:am3d="http://schemas.microsoft.com/office/drawing/2017/model3d" xmlns:o="urn:schemas-microsoft-com:office:office" xmlns:oel="http://schemas.microsoft.com/office/2019/extlst" xmlns:v="urn:schemas-microsoft-com:vml" xmlns:wp14="http://schemas.microsoft.com/office/word/2010/wordprocessingDrawing" xmlns:w10="urn:schemas-microsoft-com:office:word" xmlns:w="http://schemas.openxmlformats.org/wordprocessingml/2006/main" xmlns:w14="http://schemas.microsoft.com/office/word/2010/wordml" xmlns:w15="http://schemas.microsoft.com/office/word/2012/wordml" xmlns:w16cex="http://schemas.microsoft.com/office/word/2018/wordml/cex" xmlns:w16cid="http://schemas.microsoft.com/office/word/2016/wordml/cid" xmlns:w16="http://schemas.microsoft.com/office/word/2018/wordml" xmlns:w16sdtdh="http://schemas.microsoft.com/office/word/2020/wordml/sdtdatahash" xmlns:w16se="http://schemas.microsoft.com/office/word/2015/wordml/symex" xmlns:wpg="http://schemas.microsoft.com/office/word/2010/wordprocessingGroup" xmlns:wpi="http://schemas.microsoft.com/office/word/2010/wordprocessingInk" xmlns:wps="http://schemas.microsoft.com/office/word/2010/wordprocessingShape" xmlns:a14="http://schemas.microsoft.com/office/drawing/2010/main" val="0"/>
@@ -22906,7 +23180,7 @@
                     </pic:cNvPicPr>
                   </pic:nvPicPr>
                   <pic:blipFill>
-                    <a:blip r:embed="rId19" cstate="print">
+                    <a:blip r:embed="rId20" cstate="print">
                       <a:extLst>
                         <a:ext uri="{28A0092B-C50C-407E-A947-70E740481C1C}">
                           <a14:useLocalDpi xmlns="" xmlns:wpc="http://schemas.microsoft.com/office/word/2010/wordprocessingCanvas" xmlns:cx="http://schemas.microsoft.com/office/drawing/2014/chartex" xmlns:cx1="http://schemas.microsoft.com/office/drawing/2015/9/8/chartex" xmlns:cx2="http://schemas.microsoft.com/office/drawing/2015/10/21/chartex" xmlns:cx3="http://schemas.microsoft.com/office/drawing/2016/5/9/chartex" xmlns:cx4="http://schemas.microsoft.com/office/drawing/2016/5/10/chartex" xmlns:cx5="http://schemas.microsoft.com/office/drawing/2016/5/11/chartex" xmlns:cx6="http://schemas.microsoft.com/office/drawing/2016/5/12/chartex" xmlns:cx7="http://schemas.microsoft.com/office/drawing/2016/5/13/chartex" xmlns:cx8="http://schemas.microsoft.com/office/drawing/2016/5/14/chartex" xmlns:mc="http://schemas.openxmlformats.org/markup-compatibility/2006" xmlns:aink="http://schemas.microsoft.com/office/drawing/2016/ink" xmlns:am3d="http://schemas.microsoft.com/office/drawing/2017/model3d" xmlns:o="urn:schemas-microsoft-com:office:office" xmlns:oel="http://schemas.microsoft.com/office/2019/extlst" xmlns:v="urn:schemas-microsoft-com:vml" xmlns:wp14="http://schemas.microsoft.com/office/word/2010/wordprocessingDrawing" xmlns:w10="urn:schemas-microsoft-com:office:word" xmlns:w="http://schemas.openxmlformats.org/wordprocessingml/2006/main" xmlns:w14="http://schemas.microsoft.com/office/word/2010/wordml" xmlns:w15="http://schemas.microsoft.com/office/word/2012/wordml" xmlns:w16cex="http://schemas.microsoft.com/office/word/2018/wordml/cex" xmlns:w16cid="http://schemas.microsoft.com/office/word/2016/wordml/cid" xmlns:w16="http://schemas.microsoft.com/office/word/2018/wordml" xmlns:w16sdtdh="http://schemas.microsoft.com/office/word/2020/wordml/sdtdatahash" xmlns:w16se="http://schemas.microsoft.com/office/word/2015/wordml/symex" xmlns:wpg="http://schemas.microsoft.com/office/word/2010/wordprocessingGroup" xmlns:wpi="http://schemas.microsoft.com/office/word/2010/wordprocessingInk" xmlns:wps="http://schemas.microsoft.com/office/word/2010/wordprocessingShape" xmlns:a14="http://schemas.microsoft.com/office/drawing/2010/main" val="0"/>

</xml_diff>

<commit_message>
Prepare frontend for Vercel deployment
</commit_message>
<xml_diff>
--- a/architecture serveur.docx
+++ b/architecture serveur.docx
@@ -2081,14 +2081,18 @@
         <w:pStyle w:val="PrformatHTML"/>
       </w:pPr>
       <w:proofErr w:type="spellStart"/>
-      <w:proofErr w:type="gramStart"/>
-      <w:r>
-        <w:t>orientaiclient</w:t>
-      </w:r>
-      <w:proofErr w:type="spellEnd"/>
-      <w:proofErr w:type="gramEnd"/>
-      <w:r>
-        <w:t>/</w:t>
+      <w:r>
+        <w:t>O</w:t>
+      </w:r>
+      <w:r>
+        <w:t>rientai</w:t>
+      </w:r>
+      <w:r>
+        <w:t>gill</w:t>
+      </w:r>
+      <w:proofErr w:type="spellEnd"/>
+      <w:r>
+        <w:t> :</w:t>
       </w:r>
     </w:p>
     <w:p>

</xml_diff>

<commit_message>
🐛 Corrige casse du dossier utils pour Vercel
</commit_message>
<xml_diff>
--- a/architecture serveur.docx
+++ b/architecture serveur.docx
@@ -98,7 +98,7 @@
                     <a:blip r:embed="rId6" cstate="print">
                       <a:extLst>
                         <a:ext uri="{28A0092B-C50C-407E-A947-70E740481C1C}">
-                          <a14:useLocalDpi xmlns="" xmlns:wpc="http://schemas.microsoft.com/office/word/2010/wordprocessingCanvas" xmlns:cx="http://schemas.microsoft.com/office/drawing/2014/chartex" xmlns:cx1="http://schemas.microsoft.com/office/drawing/2015/9/8/chartex" xmlns:cx2="http://schemas.microsoft.com/office/drawing/2015/10/21/chartex" xmlns:cx3="http://schemas.microsoft.com/office/drawing/2016/5/9/chartex" xmlns:cx4="http://schemas.microsoft.com/office/drawing/2016/5/10/chartex" xmlns:cx5="http://schemas.microsoft.com/office/drawing/2016/5/11/chartex" xmlns:cx6="http://schemas.microsoft.com/office/drawing/2016/5/12/chartex" xmlns:cx7="http://schemas.microsoft.com/office/drawing/2016/5/13/chartex" xmlns:cx8="http://schemas.microsoft.com/office/drawing/2016/5/14/chartex" xmlns:mc="http://schemas.openxmlformats.org/markup-compatibility/2006" xmlns:aink="http://schemas.microsoft.com/office/drawing/2016/ink" xmlns:am3d="http://schemas.microsoft.com/office/drawing/2017/model3d" xmlns:o="urn:schemas-microsoft-com:office:office" xmlns:oel="http://schemas.microsoft.com/office/2019/extlst" xmlns:v="urn:schemas-microsoft-com:vml" xmlns:wp14="http://schemas.microsoft.com/office/word/2010/wordprocessingDrawing" xmlns:w10="urn:schemas-microsoft-com:office:word" xmlns:w="http://schemas.openxmlformats.org/wordprocessingml/2006/main" xmlns:w14="http://schemas.microsoft.com/office/word/2010/wordml" xmlns:w15="http://schemas.microsoft.com/office/word/2012/wordml" xmlns:w16cex="http://schemas.microsoft.com/office/word/2018/wordml/cex" xmlns:w16cid="http://schemas.microsoft.com/office/word/2016/wordml/cid" xmlns:w16="http://schemas.microsoft.com/office/word/2018/wordml" xmlns:w16sdtdh="http://schemas.microsoft.com/office/word/2020/wordml/sdtdatahash" xmlns:w16se="http://schemas.microsoft.com/office/word/2015/wordml/symex" xmlns:wpg="http://schemas.microsoft.com/office/word/2010/wordprocessingGroup" xmlns:wpi="http://schemas.microsoft.com/office/word/2010/wordprocessingInk" xmlns:wps="http://schemas.microsoft.com/office/word/2010/wordprocessingShape" xmlns:a14="http://schemas.microsoft.com/office/drawing/2010/main" val="0"/>
+                          <a14:useLocalDpi xmlns:a14="http://schemas.microsoft.com/office/drawing/2010/main" xmlns:wps="http://schemas.microsoft.com/office/word/2010/wordprocessingShape" xmlns:wpi="http://schemas.microsoft.com/office/word/2010/wordprocessingInk" xmlns:wpg="http://schemas.microsoft.com/office/word/2010/wordprocessingGroup" xmlns:w16se="http://schemas.microsoft.com/office/word/2015/wordml/symex" xmlns:w16sdtdh="http://schemas.microsoft.com/office/word/2020/wordml/sdtdatahash" xmlns:w16="http://schemas.microsoft.com/office/word/2018/wordml" xmlns:w16cid="http://schemas.microsoft.com/office/word/2016/wordml/cid" xmlns:w16cex="http://schemas.microsoft.com/office/word/2018/wordml/cex" xmlns:w15="http://schemas.microsoft.com/office/word/2012/wordml" xmlns:w14="http://schemas.microsoft.com/office/word/2010/wordml" xmlns:w="http://schemas.openxmlformats.org/wordprocessingml/2006/main" xmlns:w10="urn:schemas-microsoft-com:office:word" xmlns:wp14="http://schemas.microsoft.com/office/word/2010/wordprocessingDrawing" xmlns:v="urn:schemas-microsoft-com:vml" xmlns:oel="http://schemas.microsoft.com/office/2019/extlst" xmlns:o="urn:schemas-microsoft-com:office:office" xmlns:am3d="http://schemas.microsoft.com/office/drawing/2017/model3d" xmlns:aink="http://schemas.microsoft.com/office/drawing/2016/ink" xmlns:mc="http://schemas.openxmlformats.org/markup-compatibility/2006" xmlns:cx8="http://schemas.microsoft.com/office/drawing/2016/5/14/chartex" xmlns:cx7="http://schemas.microsoft.com/office/drawing/2016/5/13/chartex" xmlns:cx6="http://schemas.microsoft.com/office/drawing/2016/5/12/chartex" xmlns:cx5="http://schemas.microsoft.com/office/drawing/2016/5/11/chartex" xmlns:cx4="http://schemas.microsoft.com/office/drawing/2016/5/10/chartex" xmlns:cx3="http://schemas.microsoft.com/office/drawing/2016/5/9/chartex" xmlns:cx2="http://schemas.microsoft.com/office/drawing/2015/10/21/chartex" xmlns:cx1="http://schemas.microsoft.com/office/drawing/2015/9/8/chartex" xmlns:cx="http://schemas.microsoft.com/office/drawing/2014/chartex" xmlns:wpc="http://schemas.microsoft.com/office/word/2010/wordprocessingCanvas" xmlns="" xmlns:arto="http://schemas.microsoft.com/office/word/2006/arto" val="0"/>
                         </a:ext>
                       </a:extLst>
                     </a:blip>
@@ -2080,7 +2080,6 @@
       <w:pPr>
         <w:pStyle w:val="PrformatHTML"/>
       </w:pPr>
-      <w:proofErr w:type="spellStart"/>
       <w:r>
         <w:t>O</w:t>
       </w:r>
@@ -2088,11 +2087,39 @@
         <w:t>rientai</w:t>
       </w:r>
       <w:r>
+        <w:t>-</w:t>
+      </w:r>
+      <w:proofErr w:type="spellStart"/>
+      <w:r>
+        <w:t>app</w:t>
+      </w:r>
+      <w:proofErr w:type="spellEnd"/>
+      <w:r>
+        <w:t>-</w:t>
+      </w:r>
+      <w:proofErr w:type="spellStart"/>
+      <w:r>
         <w:t>gill</w:t>
       </w:r>
       <w:proofErr w:type="spellEnd"/>
       <w:r>
         <w:t> :</w:t>
+      </w:r>
+    </w:p>
+    <w:p>
+      <w:pPr>
+        <w:pStyle w:val="PrformatHTML"/>
+      </w:pPr>
+      <w:r>
+        <w:t>Orientai-</w:t>
+      </w:r>
+      <w:proofErr w:type="spellStart"/>
+      <w:r>
+        <w:t>app</w:t>
+      </w:r>
+      <w:proofErr w:type="spellEnd"/>
+      <w:r>
+        <w:t>/</w:t>
       </w:r>
     </w:p>
     <w:p>
@@ -2497,7 +2524,7 @@
                     <a:blip r:embed="rId9" cstate="print">
                       <a:extLst>
                         <a:ext uri="{28A0092B-C50C-407E-A947-70E740481C1C}">
-                          <a14:useLocalDpi xmlns="" xmlns:wpc="http://schemas.microsoft.com/office/word/2010/wordprocessingCanvas" xmlns:cx="http://schemas.microsoft.com/office/drawing/2014/chartex" xmlns:cx1="http://schemas.microsoft.com/office/drawing/2015/9/8/chartex" xmlns:cx2="http://schemas.microsoft.com/office/drawing/2015/10/21/chartex" xmlns:cx3="http://schemas.microsoft.com/office/drawing/2016/5/9/chartex" xmlns:cx4="http://schemas.microsoft.com/office/drawing/2016/5/10/chartex" xmlns:cx5="http://schemas.microsoft.com/office/drawing/2016/5/11/chartex" xmlns:cx6="http://schemas.microsoft.com/office/drawing/2016/5/12/chartex" xmlns:cx7="http://schemas.microsoft.com/office/drawing/2016/5/13/chartex" xmlns:cx8="http://schemas.microsoft.com/office/drawing/2016/5/14/chartex" xmlns:mc="http://schemas.openxmlformats.org/markup-compatibility/2006" xmlns:aink="http://schemas.microsoft.com/office/drawing/2016/ink" xmlns:am3d="http://schemas.microsoft.com/office/drawing/2017/model3d" xmlns:o="urn:schemas-microsoft-com:office:office" xmlns:oel="http://schemas.microsoft.com/office/2019/extlst" xmlns:v="urn:schemas-microsoft-com:vml" xmlns:wp14="http://schemas.microsoft.com/office/word/2010/wordprocessingDrawing" xmlns:w10="urn:schemas-microsoft-com:office:word" xmlns:w="http://schemas.openxmlformats.org/wordprocessingml/2006/main" xmlns:w14="http://schemas.microsoft.com/office/word/2010/wordml" xmlns:w15="http://schemas.microsoft.com/office/word/2012/wordml" xmlns:w16cex="http://schemas.microsoft.com/office/word/2018/wordml/cex" xmlns:w16cid="http://schemas.microsoft.com/office/word/2016/wordml/cid" xmlns:w16="http://schemas.microsoft.com/office/word/2018/wordml" xmlns:w16sdtdh="http://schemas.microsoft.com/office/word/2020/wordml/sdtdatahash" xmlns:w16se="http://schemas.microsoft.com/office/word/2015/wordml/symex" xmlns:wpg="http://schemas.microsoft.com/office/word/2010/wordprocessingGroup" xmlns:wpi="http://schemas.microsoft.com/office/word/2010/wordprocessingInk" xmlns:wps="http://schemas.microsoft.com/office/word/2010/wordprocessingShape" xmlns:a14="http://schemas.microsoft.com/office/drawing/2010/main" val="0"/>
+                          <a14:useLocalDpi xmlns:a14="http://schemas.microsoft.com/office/drawing/2010/main" xmlns:wps="http://schemas.microsoft.com/office/word/2010/wordprocessingShape" xmlns:wpi="http://schemas.microsoft.com/office/word/2010/wordprocessingInk" xmlns:wpg="http://schemas.microsoft.com/office/word/2010/wordprocessingGroup" xmlns:w16se="http://schemas.microsoft.com/office/word/2015/wordml/symex" xmlns:w16sdtdh="http://schemas.microsoft.com/office/word/2020/wordml/sdtdatahash" xmlns:w16="http://schemas.microsoft.com/office/word/2018/wordml" xmlns:w16cid="http://schemas.microsoft.com/office/word/2016/wordml/cid" xmlns:w16cex="http://schemas.microsoft.com/office/word/2018/wordml/cex" xmlns:w15="http://schemas.microsoft.com/office/word/2012/wordml" xmlns:w14="http://schemas.microsoft.com/office/word/2010/wordml" xmlns:w="http://schemas.openxmlformats.org/wordprocessingml/2006/main" xmlns:w10="urn:schemas-microsoft-com:office:word" xmlns:wp14="http://schemas.microsoft.com/office/word/2010/wordprocessingDrawing" xmlns:v="urn:schemas-microsoft-com:vml" xmlns:oel="http://schemas.microsoft.com/office/2019/extlst" xmlns:o="urn:schemas-microsoft-com:office:office" xmlns:am3d="http://schemas.microsoft.com/office/drawing/2017/model3d" xmlns:aink="http://schemas.microsoft.com/office/drawing/2016/ink" xmlns:mc="http://schemas.openxmlformats.org/markup-compatibility/2006" xmlns:cx8="http://schemas.microsoft.com/office/drawing/2016/5/14/chartex" xmlns:cx7="http://schemas.microsoft.com/office/drawing/2016/5/13/chartex" xmlns:cx6="http://schemas.microsoft.com/office/drawing/2016/5/12/chartex" xmlns:cx5="http://schemas.microsoft.com/office/drawing/2016/5/11/chartex" xmlns:cx4="http://schemas.microsoft.com/office/drawing/2016/5/10/chartex" xmlns:cx3="http://schemas.microsoft.com/office/drawing/2016/5/9/chartex" xmlns:cx2="http://schemas.microsoft.com/office/drawing/2015/10/21/chartex" xmlns:cx1="http://schemas.microsoft.com/office/drawing/2015/9/8/chartex" xmlns:cx="http://schemas.microsoft.com/office/drawing/2014/chartex" xmlns:wpc="http://schemas.microsoft.com/office/word/2010/wordprocessingCanvas" xmlns="" xmlns:arto="http://schemas.microsoft.com/office/word/2006/arto" val="0"/>
                         </a:ext>
                       </a:extLst>
                     </a:blip>
@@ -22924,7 +22951,7 @@
                     <a:blip r:embed="rId17" cstate="print">
                       <a:extLst>
                         <a:ext uri="{28A0092B-C50C-407E-A947-70E740481C1C}">
-                          <a14:useLocalDpi xmlns="" xmlns:wpc="http://schemas.microsoft.com/office/word/2010/wordprocessingCanvas" xmlns:cx="http://schemas.microsoft.com/office/drawing/2014/chartex" xmlns:cx1="http://schemas.microsoft.com/office/drawing/2015/9/8/chartex" xmlns:cx2="http://schemas.microsoft.com/office/drawing/2015/10/21/chartex" xmlns:cx3="http://schemas.microsoft.com/office/drawing/2016/5/9/chartex" xmlns:cx4="http://schemas.microsoft.com/office/drawing/2016/5/10/chartex" xmlns:cx5="http://schemas.microsoft.com/office/drawing/2016/5/11/chartex" xmlns:cx6="http://schemas.microsoft.com/office/drawing/2016/5/12/chartex" xmlns:cx7="http://schemas.microsoft.com/office/drawing/2016/5/13/chartex" xmlns:cx8="http://schemas.microsoft.com/office/drawing/2016/5/14/chartex" xmlns:mc="http://schemas.openxmlformats.org/markup-compatibility/2006" xmlns:aink="http://schemas.microsoft.com/office/drawing/2016/ink" xmlns:am3d="http://schemas.microsoft.com/office/drawing/2017/model3d" xmlns:o="urn:schemas-microsoft-com:office:office" xmlns:oel="http://schemas.microsoft.com/office/2019/extlst" xmlns:v="urn:schemas-microsoft-com:vml" xmlns:wp14="http://schemas.microsoft.com/office/word/2010/wordprocessingDrawing" xmlns:w10="urn:schemas-microsoft-com:office:word" xmlns:w="http://schemas.openxmlformats.org/wordprocessingml/2006/main" xmlns:w14="http://schemas.microsoft.com/office/word/2010/wordml" xmlns:w15="http://schemas.microsoft.com/office/word/2012/wordml" xmlns:w16cex="http://schemas.microsoft.com/office/word/2018/wordml/cex" xmlns:w16cid="http://schemas.microsoft.com/office/word/2016/wordml/cid" xmlns:w16="http://schemas.microsoft.com/office/word/2018/wordml" xmlns:w16sdtdh="http://schemas.microsoft.com/office/word/2020/wordml/sdtdatahash" xmlns:w16se="http://schemas.microsoft.com/office/word/2015/wordml/symex" xmlns:wpg="http://schemas.microsoft.com/office/word/2010/wordprocessingGroup" xmlns:wpi="http://schemas.microsoft.com/office/word/2010/wordprocessingInk" xmlns:wps="http://schemas.microsoft.com/office/word/2010/wordprocessingShape" xmlns:a14="http://schemas.microsoft.com/office/drawing/2010/main" val="0"/>
+                          <a14:useLocalDpi xmlns:a14="http://schemas.microsoft.com/office/drawing/2010/main" xmlns:wps="http://schemas.microsoft.com/office/word/2010/wordprocessingShape" xmlns:wpi="http://schemas.microsoft.com/office/word/2010/wordprocessingInk" xmlns:wpg="http://schemas.microsoft.com/office/word/2010/wordprocessingGroup" xmlns:w16se="http://schemas.microsoft.com/office/word/2015/wordml/symex" xmlns:w16sdtdh="http://schemas.microsoft.com/office/word/2020/wordml/sdtdatahash" xmlns:w16="http://schemas.microsoft.com/office/word/2018/wordml" xmlns:w16cid="http://schemas.microsoft.com/office/word/2016/wordml/cid" xmlns:w16cex="http://schemas.microsoft.com/office/word/2018/wordml/cex" xmlns:w15="http://schemas.microsoft.com/office/word/2012/wordml" xmlns:w14="http://schemas.microsoft.com/office/word/2010/wordml" xmlns:w="http://schemas.openxmlformats.org/wordprocessingml/2006/main" xmlns:w10="urn:schemas-microsoft-com:office:word" xmlns:wp14="http://schemas.microsoft.com/office/word/2010/wordprocessingDrawing" xmlns:v="urn:schemas-microsoft-com:vml" xmlns:oel="http://schemas.microsoft.com/office/2019/extlst" xmlns:o="urn:schemas-microsoft-com:office:office" xmlns:am3d="http://schemas.microsoft.com/office/drawing/2017/model3d" xmlns:aink="http://schemas.microsoft.com/office/drawing/2016/ink" xmlns:mc="http://schemas.openxmlformats.org/markup-compatibility/2006" xmlns:cx8="http://schemas.microsoft.com/office/drawing/2016/5/14/chartex" xmlns:cx7="http://schemas.microsoft.com/office/drawing/2016/5/13/chartex" xmlns:cx6="http://schemas.microsoft.com/office/drawing/2016/5/12/chartex" xmlns:cx5="http://schemas.microsoft.com/office/drawing/2016/5/11/chartex" xmlns:cx4="http://schemas.microsoft.com/office/drawing/2016/5/10/chartex" xmlns:cx3="http://schemas.microsoft.com/office/drawing/2016/5/9/chartex" xmlns:cx2="http://schemas.microsoft.com/office/drawing/2015/10/21/chartex" xmlns:cx1="http://schemas.microsoft.com/office/drawing/2015/9/8/chartex" xmlns:cx="http://schemas.microsoft.com/office/drawing/2014/chartex" xmlns:wpc="http://schemas.microsoft.com/office/word/2010/wordprocessingCanvas" xmlns="" xmlns:arto="http://schemas.microsoft.com/office/word/2006/arto" val="0"/>
                         </a:ext>
                       </a:extLst>
                     </a:blip>
@@ -23011,7 +23038,7 @@
                     <a:blip r:embed="rId18" cstate="print">
                       <a:extLst>
                         <a:ext uri="{28A0092B-C50C-407E-A947-70E740481C1C}">
-                          <a14:useLocalDpi xmlns="" xmlns:wpc="http://schemas.microsoft.com/office/word/2010/wordprocessingCanvas" xmlns:cx="http://schemas.microsoft.com/office/drawing/2014/chartex" xmlns:cx1="http://schemas.microsoft.com/office/drawing/2015/9/8/chartex" xmlns:cx2="http://schemas.microsoft.com/office/drawing/2015/10/21/chartex" xmlns:cx3="http://schemas.microsoft.com/office/drawing/2016/5/9/chartex" xmlns:cx4="http://schemas.microsoft.com/office/drawing/2016/5/10/chartex" xmlns:cx5="http://schemas.microsoft.com/office/drawing/2016/5/11/chartex" xmlns:cx6="http://schemas.microsoft.com/office/drawing/2016/5/12/chartex" xmlns:cx7="http://schemas.microsoft.com/office/drawing/2016/5/13/chartex" xmlns:cx8="http://schemas.microsoft.com/office/drawing/2016/5/14/chartex" xmlns:mc="http://schemas.openxmlformats.org/markup-compatibility/2006" xmlns:aink="http://schemas.microsoft.com/office/drawing/2016/ink" xmlns:am3d="http://schemas.microsoft.com/office/drawing/2017/model3d" xmlns:o="urn:schemas-microsoft-com:office:office" xmlns:oel="http://schemas.microsoft.com/office/2019/extlst" xmlns:v="urn:schemas-microsoft-com:vml" xmlns:wp14="http://schemas.microsoft.com/office/word/2010/wordprocessingDrawing" xmlns:w10="urn:schemas-microsoft-com:office:word" xmlns:w="http://schemas.openxmlformats.org/wordprocessingml/2006/main" xmlns:w14="http://schemas.microsoft.com/office/word/2010/wordml" xmlns:w15="http://schemas.microsoft.com/office/word/2012/wordml" xmlns:w16cex="http://schemas.microsoft.com/office/word/2018/wordml/cex" xmlns:w16cid="http://schemas.microsoft.com/office/word/2016/wordml/cid" xmlns:w16="http://schemas.microsoft.com/office/word/2018/wordml" xmlns:w16sdtdh="http://schemas.microsoft.com/office/word/2020/wordml/sdtdatahash" xmlns:w16se="http://schemas.microsoft.com/office/word/2015/wordml/symex" xmlns:wpg="http://schemas.microsoft.com/office/word/2010/wordprocessingGroup" xmlns:wpi="http://schemas.microsoft.com/office/word/2010/wordprocessingInk" xmlns:wps="http://schemas.microsoft.com/office/word/2010/wordprocessingShape" xmlns:a14="http://schemas.microsoft.com/office/drawing/2010/main" val="0"/>
+                          <a14:useLocalDpi xmlns:a14="http://schemas.microsoft.com/office/drawing/2010/main" xmlns:wps="http://schemas.microsoft.com/office/word/2010/wordprocessingShape" xmlns:wpi="http://schemas.microsoft.com/office/word/2010/wordprocessingInk" xmlns:wpg="http://schemas.microsoft.com/office/word/2010/wordprocessingGroup" xmlns:w16se="http://schemas.microsoft.com/office/word/2015/wordml/symex" xmlns:w16sdtdh="http://schemas.microsoft.com/office/word/2020/wordml/sdtdatahash" xmlns:w16="http://schemas.microsoft.com/office/word/2018/wordml" xmlns:w16cid="http://schemas.microsoft.com/office/word/2016/wordml/cid" xmlns:w16cex="http://schemas.microsoft.com/office/word/2018/wordml/cex" xmlns:w15="http://schemas.microsoft.com/office/word/2012/wordml" xmlns:w14="http://schemas.microsoft.com/office/word/2010/wordml" xmlns:w="http://schemas.openxmlformats.org/wordprocessingml/2006/main" xmlns:w10="urn:schemas-microsoft-com:office:word" xmlns:wp14="http://schemas.microsoft.com/office/word/2010/wordprocessingDrawing" xmlns:v="urn:schemas-microsoft-com:vml" xmlns:oel="http://schemas.microsoft.com/office/2019/extlst" xmlns:o="urn:schemas-microsoft-com:office:office" xmlns:am3d="http://schemas.microsoft.com/office/drawing/2017/model3d" xmlns:aink="http://schemas.microsoft.com/office/drawing/2016/ink" xmlns:mc="http://schemas.openxmlformats.org/markup-compatibility/2006" xmlns:cx8="http://schemas.microsoft.com/office/drawing/2016/5/14/chartex" xmlns:cx7="http://schemas.microsoft.com/office/drawing/2016/5/13/chartex" xmlns:cx6="http://schemas.microsoft.com/office/drawing/2016/5/12/chartex" xmlns:cx5="http://schemas.microsoft.com/office/drawing/2016/5/11/chartex" xmlns:cx4="http://schemas.microsoft.com/office/drawing/2016/5/10/chartex" xmlns:cx3="http://schemas.microsoft.com/office/drawing/2016/5/9/chartex" xmlns:cx2="http://schemas.microsoft.com/office/drawing/2015/10/21/chartex" xmlns:cx1="http://schemas.microsoft.com/office/drawing/2015/9/8/chartex" xmlns:cx="http://schemas.microsoft.com/office/drawing/2014/chartex" xmlns:wpc="http://schemas.microsoft.com/office/word/2010/wordprocessingCanvas" xmlns="" xmlns:arto="http://schemas.microsoft.com/office/word/2006/arto" val="0"/>
                         </a:ext>
                       </a:extLst>
                     </a:blip>
@@ -23081,7 +23108,7 @@
                     <a:blip r:embed="rId19" cstate="print">
                       <a:extLst>
                         <a:ext uri="{28A0092B-C50C-407E-A947-70E740481C1C}">
-                          <a14:useLocalDpi xmlns="" xmlns:wpc="http://schemas.microsoft.com/office/word/2010/wordprocessingCanvas" xmlns:cx="http://schemas.microsoft.com/office/drawing/2014/chartex" xmlns:cx1="http://schemas.microsoft.com/office/drawing/2015/9/8/chartex" xmlns:cx2="http://schemas.microsoft.com/office/drawing/2015/10/21/chartex" xmlns:cx3="http://schemas.microsoft.com/office/drawing/2016/5/9/chartex" xmlns:cx4="http://schemas.microsoft.com/office/drawing/2016/5/10/chartex" xmlns:cx5="http://schemas.microsoft.com/office/drawing/2016/5/11/chartex" xmlns:cx6="http://schemas.microsoft.com/office/drawing/2016/5/12/chartex" xmlns:cx7="http://schemas.microsoft.com/office/drawing/2016/5/13/chartex" xmlns:cx8="http://schemas.microsoft.com/office/drawing/2016/5/14/chartex" xmlns:mc="http://schemas.openxmlformats.org/markup-compatibility/2006" xmlns:aink="http://schemas.microsoft.com/office/drawing/2016/ink" xmlns:am3d="http://schemas.microsoft.com/office/drawing/2017/model3d" xmlns:o="urn:schemas-microsoft-com:office:office" xmlns:oel="http://schemas.microsoft.com/office/2019/extlst" xmlns:v="urn:schemas-microsoft-com:vml" xmlns:wp14="http://schemas.microsoft.com/office/word/2010/wordprocessingDrawing" xmlns:w10="urn:schemas-microsoft-com:office:word" xmlns:w="http://schemas.openxmlformats.org/wordprocessingml/2006/main" xmlns:w14="http://schemas.microsoft.com/office/word/2010/wordml" xmlns:w15="http://schemas.microsoft.com/office/word/2012/wordml" xmlns:w16cex="http://schemas.microsoft.com/office/word/2018/wordml/cex" xmlns:w16cid="http://schemas.microsoft.com/office/word/2016/wordml/cid" xmlns:w16="http://schemas.microsoft.com/office/word/2018/wordml" xmlns:w16sdtdh="http://schemas.microsoft.com/office/word/2020/wordml/sdtdatahash" xmlns:w16se="http://schemas.microsoft.com/office/word/2015/wordml/symex" xmlns:wpg="http://schemas.microsoft.com/office/word/2010/wordprocessingGroup" xmlns:wpi="http://schemas.microsoft.com/office/word/2010/wordprocessingInk" xmlns:wps="http://schemas.microsoft.com/office/word/2010/wordprocessingShape" xmlns:a14="http://schemas.microsoft.com/office/drawing/2010/main" val="0"/>
+                          <a14:useLocalDpi xmlns:a14="http://schemas.microsoft.com/office/drawing/2010/main" xmlns:wps="http://schemas.microsoft.com/office/word/2010/wordprocessingShape" xmlns:wpi="http://schemas.microsoft.com/office/word/2010/wordprocessingInk" xmlns:wpg="http://schemas.microsoft.com/office/word/2010/wordprocessingGroup" xmlns:w16se="http://schemas.microsoft.com/office/word/2015/wordml/symex" xmlns:w16sdtdh="http://schemas.microsoft.com/office/word/2020/wordml/sdtdatahash" xmlns:w16="http://schemas.microsoft.com/office/word/2018/wordml" xmlns:w16cid="http://schemas.microsoft.com/office/word/2016/wordml/cid" xmlns:w16cex="http://schemas.microsoft.com/office/word/2018/wordml/cex" xmlns:w15="http://schemas.microsoft.com/office/word/2012/wordml" xmlns:w14="http://schemas.microsoft.com/office/word/2010/wordml" xmlns:w="http://schemas.openxmlformats.org/wordprocessingml/2006/main" xmlns:w10="urn:schemas-microsoft-com:office:word" xmlns:wp14="http://schemas.microsoft.com/office/word/2010/wordprocessingDrawing" xmlns:v="urn:schemas-microsoft-com:vml" xmlns:oel="http://schemas.microsoft.com/office/2019/extlst" xmlns:o="urn:schemas-microsoft-com:office:office" xmlns:am3d="http://schemas.microsoft.com/office/drawing/2017/model3d" xmlns:aink="http://schemas.microsoft.com/office/drawing/2016/ink" xmlns:mc="http://schemas.openxmlformats.org/markup-compatibility/2006" xmlns:cx8="http://schemas.microsoft.com/office/drawing/2016/5/14/chartex" xmlns:cx7="http://schemas.microsoft.com/office/drawing/2016/5/13/chartex" xmlns:cx6="http://schemas.microsoft.com/office/drawing/2016/5/12/chartex" xmlns:cx5="http://schemas.microsoft.com/office/drawing/2016/5/11/chartex" xmlns:cx4="http://schemas.microsoft.com/office/drawing/2016/5/10/chartex" xmlns:cx3="http://schemas.microsoft.com/office/drawing/2016/5/9/chartex" xmlns:cx2="http://schemas.microsoft.com/office/drawing/2015/10/21/chartex" xmlns:cx1="http://schemas.microsoft.com/office/drawing/2015/9/8/chartex" xmlns:cx="http://schemas.microsoft.com/office/drawing/2014/chartex" xmlns:wpc="http://schemas.microsoft.com/office/word/2010/wordprocessingCanvas" xmlns="" xmlns:arto="http://schemas.microsoft.com/office/word/2006/arto" val="0"/>
                         </a:ext>
                       </a:extLst>
                     </a:blip>
@@ -23187,7 +23214,7 @@
                     <a:blip r:embed="rId20" cstate="print">
                       <a:extLst>
                         <a:ext uri="{28A0092B-C50C-407E-A947-70E740481C1C}">
-                          <a14:useLocalDpi xmlns="" xmlns:wpc="http://schemas.microsoft.com/office/word/2010/wordprocessingCanvas" xmlns:cx="http://schemas.microsoft.com/office/drawing/2014/chartex" xmlns:cx1="http://schemas.microsoft.com/office/drawing/2015/9/8/chartex" xmlns:cx2="http://schemas.microsoft.com/office/drawing/2015/10/21/chartex" xmlns:cx3="http://schemas.microsoft.com/office/drawing/2016/5/9/chartex" xmlns:cx4="http://schemas.microsoft.com/office/drawing/2016/5/10/chartex" xmlns:cx5="http://schemas.microsoft.com/office/drawing/2016/5/11/chartex" xmlns:cx6="http://schemas.microsoft.com/office/drawing/2016/5/12/chartex" xmlns:cx7="http://schemas.microsoft.com/office/drawing/2016/5/13/chartex" xmlns:cx8="http://schemas.microsoft.com/office/drawing/2016/5/14/chartex" xmlns:mc="http://schemas.openxmlformats.org/markup-compatibility/2006" xmlns:aink="http://schemas.microsoft.com/office/drawing/2016/ink" xmlns:am3d="http://schemas.microsoft.com/office/drawing/2017/model3d" xmlns:o="urn:schemas-microsoft-com:office:office" xmlns:oel="http://schemas.microsoft.com/office/2019/extlst" xmlns:v="urn:schemas-microsoft-com:vml" xmlns:wp14="http://schemas.microsoft.com/office/word/2010/wordprocessingDrawing" xmlns:w10="urn:schemas-microsoft-com:office:word" xmlns:w="http://schemas.openxmlformats.org/wordprocessingml/2006/main" xmlns:w14="http://schemas.microsoft.com/office/word/2010/wordml" xmlns:w15="http://schemas.microsoft.com/office/word/2012/wordml" xmlns:w16cex="http://schemas.microsoft.com/office/word/2018/wordml/cex" xmlns:w16cid="http://schemas.microsoft.com/office/word/2016/wordml/cid" xmlns:w16="http://schemas.microsoft.com/office/word/2018/wordml" xmlns:w16sdtdh="http://schemas.microsoft.com/office/word/2020/wordml/sdtdatahash" xmlns:w16se="http://schemas.microsoft.com/office/word/2015/wordml/symex" xmlns:wpg="http://schemas.microsoft.com/office/word/2010/wordprocessingGroup" xmlns:wpi="http://schemas.microsoft.com/office/word/2010/wordprocessingInk" xmlns:wps="http://schemas.microsoft.com/office/word/2010/wordprocessingShape" xmlns:a14="http://schemas.microsoft.com/office/drawing/2010/main" val="0"/>
+                          <a14:useLocalDpi xmlns:a14="http://schemas.microsoft.com/office/drawing/2010/main" xmlns:wps="http://schemas.microsoft.com/office/word/2010/wordprocessingShape" xmlns:wpi="http://schemas.microsoft.com/office/word/2010/wordprocessingInk" xmlns:wpg="http://schemas.microsoft.com/office/word/2010/wordprocessingGroup" xmlns:w16se="http://schemas.microsoft.com/office/word/2015/wordml/symex" xmlns:w16sdtdh="http://schemas.microsoft.com/office/word/2020/wordml/sdtdatahash" xmlns:w16="http://schemas.microsoft.com/office/word/2018/wordml" xmlns:w16cid="http://schemas.microsoft.com/office/word/2016/wordml/cid" xmlns:w16cex="http://schemas.microsoft.com/office/word/2018/wordml/cex" xmlns:w15="http://schemas.microsoft.com/office/word/2012/wordml" xmlns:w14="http://schemas.microsoft.com/office/word/2010/wordml" xmlns:w="http://schemas.openxmlformats.org/wordprocessingml/2006/main" xmlns:w10="urn:schemas-microsoft-com:office:word" xmlns:wp14="http://schemas.microsoft.com/office/word/2010/wordprocessingDrawing" xmlns:v="urn:schemas-microsoft-com:vml" xmlns:oel="http://schemas.microsoft.com/office/2019/extlst" xmlns:o="urn:schemas-microsoft-com:office:office" xmlns:am3d="http://schemas.microsoft.com/office/drawing/2017/model3d" xmlns:aink="http://schemas.microsoft.com/office/drawing/2016/ink" xmlns:mc="http://schemas.openxmlformats.org/markup-compatibility/2006" xmlns:cx8="http://schemas.microsoft.com/office/drawing/2016/5/14/chartex" xmlns:cx7="http://schemas.microsoft.com/office/drawing/2016/5/13/chartex" xmlns:cx6="http://schemas.microsoft.com/office/drawing/2016/5/12/chartex" xmlns:cx5="http://schemas.microsoft.com/office/drawing/2016/5/11/chartex" xmlns:cx4="http://schemas.microsoft.com/office/drawing/2016/5/10/chartex" xmlns:cx3="http://schemas.microsoft.com/office/drawing/2016/5/9/chartex" xmlns:cx2="http://schemas.microsoft.com/office/drawing/2015/10/21/chartex" xmlns:cx1="http://schemas.microsoft.com/office/drawing/2015/9/8/chartex" xmlns:cx="http://schemas.microsoft.com/office/drawing/2014/chartex" xmlns:wpc="http://schemas.microsoft.com/office/word/2010/wordprocessingCanvas" xmlns="" xmlns:arto="http://schemas.microsoft.com/office/word/2006/arto" val="0"/>
                         </a:ext>
                       </a:extLst>
                     </a:blip>

</xml_diff>

<commit_message>
✅ Simplification Resultats.tsx + navigation corrigée
</commit_message>
<xml_diff>
--- a/architecture serveur.docx
+++ b/architecture serveur.docx
@@ -2278,6 +2278,59 @@
       </w:pPr>
       <w:r>
         <w:t xml:space="preserve"> </w:t>
+      </w:r>
+    </w:p>
+    <w:p>
+      <w:pPr>
+        <w:pStyle w:val="PrformatHTML"/>
+        <w:rPr>
+          <w:rFonts w:ascii="Times New Roman" w:hAnsi="Times New Roman" w:cs="Times New Roman"/>
+          <w:sz w:val="24"/>
+          <w:szCs w:val="24"/>
+        </w:rPr>
+      </w:pPr>
+      <w:r>
+        <w:rPr>
+          <w:rFonts w:ascii="Times New Roman" w:hAnsi="Times New Roman" w:cs="Times New Roman"/>
+          <w:sz w:val="24"/>
+          <w:szCs w:val="24"/>
+        </w:rPr>
+        <w:t>Lien </w:t>
+      </w:r>
+      <w:proofErr w:type="gramStart"/>
+      <w:r>
+        <w:rPr>
+          <w:rFonts w:ascii="Times New Roman" w:hAnsi="Times New Roman" w:cs="Times New Roman"/>
+          <w:sz w:val="24"/>
+          <w:szCs w:val="24"/>
+        </w:rPr>
+        <w:t>:::</w:t>
+      </w:r>
+      <w:proofErr w:type="gramEnd"/>
+      <w:r>
+        <w:rPr>
+          <w:rFonts w:ascii="Times New Roman" w:hAnsi="Times New Roman" w:cs="Times New Roman"/>
+          <w:sz w:val="24"/>
+          <w:szCs w:val="24"/>
+        </w:rPr>
+        <w:t xml:space="preserve"> </w:t>
+      </w:r>
+    </w:p>
+    <w:p>
+      <w:pPr>
+        <w:pStyle w:val="PrformatHTML"/>
+        <w:rPr>
+          <w:b/>
+          <w:u w:val="single"/>
+        </w:rPr>
+      </w:pPr>
+      <w:r>
+        <w:rPr>
+          <w:b/>
+          <w:sz w:val="36"/>
+          <w:u w:val="single"/>
+        </w:rPr>
+        <w:t>https://orientai-app-gill.vercel.app</w:t>
       </w:r>
     </w:p>
     <w:p>

</xml_diff>

<commit_message>
🧹 Nettoyage des composants obsolètes + correction des appels API
</commit_message>
<xml_diff>
--- a/architecture serveur.docx
+++ b/architecture serveur.docx
@@ -1612,7 +1612,16 @@
           <w:szCs w:val="24"/>
           <w:lang w:eastAsia="fr-FR"/>
         </w:rPr>
-        <w:t>pusher</w:t>
+        <w:t>pu</w:t>
+      </w:r>
+      <w:r>
+        <w:rPr>
+          <w:rFonts w:ascii="Times New Roman" w:eastAsia="Times New Roman" w:hAnsi="Times New Roman" w:cs="Times New Roman"/>
+          <w:sz w:val="24"/>
+          <w:szCs w:val="24"/>
+          <w:lang w:eastAsia="fr-FR"/>
+        </w:rPr>
+        <w:t>sher</w:t>
       </w:r>
       <w:proofErr w:type="spellEnd"/>
       <w:r>
@@ -1662,313 +1671,66 @@
           <w:szCs w:val="24"/>
           <w:lang w:eastAsia="fr-FR"/>
         </w:rPr>
-        <w:t xml:space="preserve"> le git hub </w:t>
-      </w:r>
+        <w:t xml:space="preserve"> le git hub :</w:t>
+      </w:r>
+    </w:p>
+    <w:p>
+      <w:pPr>
+        <w:pStyle w:val="PrformatHTML"/>
+      </w:pPr>
       <w:proofErr w:type="gramStart"/>
       <w:r>
-        <w:rPr>
-          <w:rFonts w:ascii="Times New Roman" w:eastAsia="Times New Roman" w:hAnsi="Times New Roman" w:cs="Times New Roman"/>
-          <w:sz w:val="24"/>
-          <w:szCs w:val="24"/>
-          <w:lang w:eastAsia="fr-FR"/>
-        </w:rPr>
-        <w:t>:</w:t>
+        <w:t>git</w:t>
       </w:r>
       <w:proofErr w:type="gramEnd"/>
       <w:r>
-        <w:rPr>
-          <w:rFonts w:ascii="Times New Roman" w:eastAsia="Times New Roman" w:hAnsi="Times New Roman" w:cs="Times New Roman"/>
-          <w:sz w:val="24"/>
-          <w:szCs w:val="24"/>
-          <w:lang w:eastAsia="fr-FR"/>
-        </w:rPr>
-        <w:br/>
-      </w:r>
-      <w:r>
-        <w:rPr>
-          <w:rFonts w:ascii="Times New Roman" w:eastAsia="Times New Roman" w:hAnsi="Times New Roman" w:cs="Times New Roman"/>
-          <w:sz w:val="24"/>
-          <w:szCs w:val="24"/>
-          <w:lang w:eastAsia="fr-FR"/>
-        </w:rPr>
-        <w:t xml:space="preserve">git </w:t>
-      </w:r>
-      <w:proofErr w:type="spellStart"/>
-      <w:r>
-        <w:rPr>
-          <w:rFonts w:ascii="Times New Roman" w:eastAsia="Times New Roman" w:hAnsi="Times New Roman" w:cs="Times New Roman"/>
-          <w:sz w:val="24"/>
-          <w:szCs w:val="24"/>
-          <w:lang w:eastAsia="fr-FR"/>
-        </w:rPr>
+        <w:t xml:space="preserve"> </w:t>
+      </w:r>
+      <w:proofErr w:type="spellStart"/>
+      <w:r>
         <w:t>add</w:t>
       </w:r>
       <w:proofErr w:type="spellEnd"/>
-      <w:r>
-        <w:rPr>
-          <w:rFonts w:ascii="Times New Roman" w:eastAsia="Times New Roman" w:hAnsi="Times New Roman" w:cs="Times New Roman"/>
-          <w:sz w:val="24"/>
-          <w:szCs w:val="24"/>
-          <w:lang w:eastAsia="fr-FR"/>
-        </w:rPr>
-        <w:t xml:space="preserve"> </w:t>
-      </w:r>
-      <w:proofErr w:type="spellStart"/>
-      <w:r>
-        <w:rPr>
-          <w:rFonts w:ascii="Times New Roman" w:eastAsia="Times New Roman" w:hAnsi="Times New Roman" w:cs="Times New Roman"/>
-          <w:sz w:val="24"/>
-          <w:szCs w:val="24"/>
-          <w:lang w:eastAsia="fr-FR"/>
-        </w:rPr>
-        <w:t>vite.config</w:t>
-      </w:r>
-      <w:proofErr w:type="spellEnd"/>
-      <w:r>
-        <w:rPr>
-          <w:rFonts w:ascii="Times New Roman" w:eastAsia="Times New Roman" w:hAnsi="Times New Roman" w:cs="Times New Roman"/>
-          <w:sz w:val="24"/>
-          <w:szCs w:val="24"/>
-          <w:lang w:eastAsia="fr-FR"/>
-        </w:rPr>
-        <w:t>.</w:t>
-      </w:r>
-      <w:proofErr w:type="spellStart"/>
-      <w:r>
-        <w:rPr>
-          <w:rFonts w:ascii="Times New Roman" w:eastAsia="Times New Roman" w:hAnsi="Times New Roman" w:cs="Times New Roman"/>
-          <w:sz w:val="24"/>
-          <w:szCs w:val="24"/>
-          <w:lang w:eastAsia="fr-FR"/>
-        </w:rPr>
-        <w:t>ts</w:t>
-      </w:r>
-      <w:proofErr w:type="spellEnd"/>
-      <w:r>
-        <w:rPr>
-          <w:rFonts w:ascii="Times New Roman" w:eastAsia="Times New Roman" w:hAnsi="Times New Roman" w:cs="Times New Roman"/>
-          <w:sz w:val="24"/>
-          <w:szCs w:val="24"/>
-          <w:lang w:eastAsia="fr-FR"/>
-        </w:rPr>
-        <w:br/>
-      </w:r>
-      <w:r>
-        <w:rPr>
-          <w:rFonts w:ascii="Times New Roman" w:eastAsia="Times New Roman" w:hAnsi="Times New Roman" w:cs="Times New Roman"/>
-          <w:sz w:val="24"/>
-          <w:szCs w:val="24"/>
-          <w:lang w:eastAsia="fr-FR"/>
-        </w:rPr>
-        <w:t xml:space="preserve">git </w:t>
-      </w:r>
-      <w:proofErr w:type="spellStart"/>
-      <w:r>
-        <w:rPr>
-          <w:rFonts w:ascii="Times New Roman" w:eastAsia="Times New Roman" w:hAnsi="Times New Roman" w:cs="Times New Roman"/>
-          <w:sz w:val="24"/>
-          <w:szCs w:val="24"/>
-          <w:lang w:eastAsia="fr-FR"/>
-        </w:rPr>
-        <w:t>rm</w:t>
-      </w:r>
-      <w:proofErr w:type="spellEnd"/>
-      <w:r>
-        <w:rPr>
-          <w:rFonts w:ascii="Times New Roman" w:eastAsia="Times New Roman" w:hAnsi="Times New Roman" w:cs="Times New Roman"/>
-          <w:sz w:val="24"/>
-          <w:szCs w:val="24"/>
-          <w:lang w:eastAsia="fr-FR"/>
-        </w:rPr>
-        <w:t xml:space="preserve"> </w:t>
-      </w:r>
-      <w:proofErr w:type="spellStart"/>
-      <w:r>
-        <w:rPr>
-          <w:rFonts w:ascii="Times New Roman" w:eastAsia="Times New Roman" w:hAnsi="Times New Roman" w:cs="Times New Roman"/>
-          <w:sz w:val="24"/>
-          <w:szCs w:val="24"/>
-          <w:lang w:eastAsia="fr-FR"/>
-        </w:rPr>
-        <w:t>src</w:t>
-      </w:r>
-      <w:proofErr w:type="spellEnd"/>
-      <w:r>
-        <w:rPr>
-          <w:rFonts w:ascii="Times New Roman" w:eastAsia="Times New Roman" w:hAnsi="Times New Roman" w:cs="Times New Roman"/>
-          <w:sz w:val="24"/>
-          <w:szCs w:val="24"/>
-          <w:lang w:eastAsia="fr-FR"/>
-        </w:rPr>
-        <w:t>/client/</w:t>
-      </w:r>
-      <w:proofErr w:type="spellStart"/>
-      <w:r>
-        <w:rPr>
-          <w:rFonts w:ascii="Times New Roman" w:eastAsia="Times New Roman" w:hAnsi="Times New Roman" w:cs="Times New Roman"/>
-          <w:sz w:val="24"/>
-          <w:szCs w:val="24"/>
-          <w:lang w:eastAsia="fr-FR"/>
-        </w:rPr>
-        <w:t>vite.config</w:t>
-      </w:r>
-      <w:proofErr w:type="spellEnd"/>
-      <w:r>
-        <w:rPr>
-          <w:rFonts w:ascii="Times New Roman" w:eastAsia="Times New Roman" w:hAnsi="Times New Roman" w:cs="Times New Roman"/>
-          <w:sz w:val="24"/>
-          <w:szCs w:val="24"/>
-          <w:lang w:eastAsia="fr-FR"/>
-        </w:rPr>
-        <w:t>.</w:t>
-      </w:r>
-      <w:proofErr w:type="spellStart"/>
-      <w:r>
-        <w:rPr>
-          <w:rFonts w:ascii="Times New Roman" w:eastAsia="Times New Roman" w:hAnsi="Times New Roman" w:cs="Times New Roman"/>
-          <w:sz w:val="24"/>
-          <w:szCs w:val="24"/>
-          <w:lang w:eastAsia="fr-FR"/>
-        </w:rPr>
-        <w:t>ts</w:t>
-      </w:r>
-      <w:proofErr w:type="spellEnd"/>
-      <w:r>
-        <w:rPr>
-          <w:rFonts w:ascii="Times New Roman" w:eastAsia="Times New Roman" w:hAnsi="Times New Roman" w:cs="Times New Roman"/>
-          <w:sz w:val="24"/>
-          <w:szCs w:val="24"/>
-          <w:lang w:eastAsia="fr-FR"/>
-        </w:rPr>
-        <w:br/>
-      </w:r>
-      <w:r>
-        <w:rPr>
-          <w:rFonts w:ascii="Times New Roman" w:eastAsia="Times New Roman" w:hAnsi="Times New Roman" w:cs="Times New Roman"/>
-          <w:sz w:val="24"/>
-          <w:szCs w:val="24"/>
-          <w:lang w:eastAsia="fr-FR"/>
-        </w:rPr>
-        <w:t xml:space="preserve">git commit -m "Move </w:t>
-      </w:r>
-      <w:proofErr w:type="spellStart"/>
-      <w:r>
-        <w:rPr>
-          <w:rFonts w:ascii="Times New Roman" w:eastAsia="Times New Roman" w:hAnsi="Times New Roman" w:cs="Times New Roman"/>
-          <w:sz w:val="24"/>
-          <w:szCs w:val="24"/>
-          <w:lang w:eastAsia="fr-FR"/>
-        </w:rPr>
-        <w:t>vite.config</w:t>
-      </w:r>
-      <w:proofErr w:type="spellEnd"/>
-      <w:r>
-        <w:rPr>
-          <w:rFonts w:ascii="Times New Roman" w:eastAsia="Times New Roman" w:hAnsi="Times New Roman" w:cs="Times New Roman"/>
-          <w:sz w:val="24"/>
-          <w:szCs w:val="24"/>
-          <w:lang w:eastAsia="fr-FR"/>
-        </w:rPr>
-        <w:t>.</w:t>
-      </w:r>
-      <w:proofErr w:type="spellStart"/>
-      <w:r>
-        <w:rPr>
-          <w:rFonts w:ascii="Times New Roman" w:eastAsia="Times New Roman" w:hAnsi="Times New Roman" w:cs="Times New Roman"/>
-          <w:sz w:val="24"/>
-          <w:szCs w:val="24"/>
-          <w:lang w:eastAsia="fr-FR"/>
-        </w:rPr>
-        <w:t>ts</w:t>
-      </w:r>
-      <w:proofErr w:type="spellEnd"/>
-      <w:r>
-        <w:rPr>
-          <w:rFonts w:ascii="Times New Roman" w:eastAsia="Times New Roman" w:hAnsi="Times New Roman" w:cs="Times New Roman"/>
-          <w:sz w:val="24"/>
-          <w:szCs w:val="24"/>
-          <w:lang w:eastAsia="fr-FR"/>
-        </w:rPr>
-        <w:t xml:space="preserve"> to </w:t>
-      </w:r>
-      <w:proofErr w:type="spellStart"/>
-      <w:r>
-        <w:rPr>
-          <w:rFonts w:ascii="Times New Roman" w:eastAsia="Times New Roman" w:hAnsi="Times New Roman" w:cs="Times New Roman"/>
-          <w:sz w:val="24"/>
-          <w:szCs w:val="24"/>
-          <w:lang w:eastAsia="fr-FR"/>
-        </w:rPr>
-        <w:t>root</w:t>
-      </w:r>
-      <w:proofErr w:type="spellEnd"/>
-      <w:r>
-        <w:rPr>
-          <w:rFonts w:ascii="Times New Roman" w:eastAsia="Times New Roman" w:hAnsi="Times New Roman" w:cs="Times New Roman"/>
-          <w:sz w:val="24"/>
-          <w:szCs w:val="24"/>
-          <w:lang w:eastAsia="fr-FR"/>
-        </w:rPr>
-        <w:t xml:space="preserve"> and </w:t>
-      </w:r>
-      <w:proofErr w:type="spellStart"/>
-      <w:r>
-        <w:rPr>
-          <w:rFonts w:ascii="Times New Roman" w:eastAsia="Times New Roman" w:hAnsi="Times New Roman" w:cs="Times New Roman"/>
-          <w:sz w:val="24"/>
-          <w:szCs w:val="24"/>
-          <w:lang w:eastAsia="fr-FR"/>
-        </w:rPr>
-        <w:t>unify</w:t>
-      </w:r>
-      <w:proofErr w:type="spellEnd"/>
-      <w:r>
-        <w:rPr>
-          <w:rFonts w:ascii="Times New Roman" w:eastAsia="Times New Roman" w:hAnsi="Times New Roman" w:cs="Times New Roman"/>
-          <w:sz w:val="24"/>
-          <w:szCs w:val="24"/>
-          <w:lang w:eastAsia="fr-FR"/>
-        </w:rPr>
-        <w:t xml:space="preserve"> config for local + </w:t>
-      </w:r>
-      <w:proofErr w:type="spellStart"/>
-      <w:r>
-        <w:rPr>
-          <w:rFonts w:ascii="Times New Roman" w:eastAsia="Times New Roman" w:hAnsi="Times New Roman" w:cs="Times New Roman"/>
-          <w:sz w:val="24"/>
-          <w:szCs w:val="24"/>
-          <w:lang w:eastAsia="fr-FR"/>
-        </w:rPr>
-        <w:t>Vercel</w:t>
-      </w:r>
-      <w:proofErr w:type="spellEnd"/>
-      <w:r>
-        <w:rPr>
-          <w:rFonts w:ascii="Times New Roman" w:eastAsia="Times New Roman" w:hAnsi="Times New Roman" w:cs="Times New Roman"/>
-          <w:sz w:val="24"/>
-          <w:szCs w:val="24"/>
-          <w:lang w:eastAsia="fr-FR"/>
-        </w:rPr>
-        <w:t>"</w:t>
-      </w:r>
-      <w:r>
-        <w:rPr>
-          <w:rFonts w:ascii="Times New Roman" w:eastAsia="Times New Roman" w:hAnsi="Times New Roman" w:cs="Times New Roman"/>
-          <w:sz w:val="24"/>
-          <w:szCs w:val="24"/>
-          <w:lang w:eastAsia="fr-FR"/>
-        </w:rPr>
-        <w:br/>
-      </w:r>
-      <w:r>
-        <w:rPr>
-          <w:rFonts w:ascii="Times New Roman" w:eastAsia="Times New Roman" w:hAnsi="Times New Roman" w:cs="Times New Roman"/>
-          <w:sz w:val="24"/>
-          <w:szCs w:val="24"/>
-          <w:lang w:eastAsia="fr-FR"/>
-        </w:rPr>
-        <w:t>git push</w:t>
-      </w:r>
+    </w:p>
+    <w:p>
+      <w:pPr>
+        <w:pStyle w:val="PrformatHTML"/>
+      </w:pPr>
+      <w:proofErr w:type="gramStart"/>
+      <w:r>
+        <w:t>git</w:t>
+      </w:r>
+      <w:proofErr w:type="gramEnd"/>
+      <w:r>
+        <w:t xml:space="preserve"> commit -m </w:t>
+      </w:r>
+    </w:p>
+    <w:p>
+      <w:pPr>
+        <w:pStyle w:val="PrformatHTML"/>
+      </w:pPr>
+      <w:proofErr w:type="gramStart"/>
+      <w:r>
+        <w:t>git</w:t>
+      </w:r>
+      <w:proofErr w:type="gramEnd"/>
+      <w:r>
+        <w:t xml:space="preserve"> push</w:t>
+      </w:r>
+    </w:p>
+    <w:p>
+      <w:pPr>
+        <w:tabs>
+          <w:tab w:val="left" w:pos="3495"/>
+        </w:tabs>
+        <w:spacing w:before="100" w:beforeAutospacing="1" w:after="100" w:afterAutospacing="1" w:line="240" w:lineRule="auto"/>
+        <w:rPr>
+          <w:rFonts w:ascii="Times New Roman" w:eastAsia="Times New Roman" w:hAnsi="Times New Roman" w:cs="Times New Roman"/>
+          <w:sz w:val="24"/>
+          <w:szCs w:val="24"/>
+          <w:lang w:eastAsia="fr-FR"/>
+        </w:rPr>
+      </w:pPr>
     </w:p>
     <w:p>
       <w:pPr>
@@ -2346,6 +2108,50 @@
           <w:lang w:eastAsia="fr-FR"/>
         </w:rPr>
       </w:pPr>
+      <w:hyperlink r:id="rId9" w:history="1">
+        <w:r>
+          <w:rPr>
+            <w:rStyle w:val="Lienhypertexte"/>
+          </w:rPr>
+          <w:t>orientai-</w:t>
+        </w:r>
+        <w:proofErr w:type="spellStart"/>
+        <w:r>
+          <w:rPr>
+            <w:rStyle w:val="Lienhypertexte"/>
+          </w:rPr>
+          <w:t>app</w:t>
+        </w:r>
+        <w:proofErr w:type="spellEnd"/>
+        <w:r>
+          <w:rPr>
+            <w:rStyle w:val="Lienhypertexte"/>
+          </w:rPr>
+          <w:t>-</w:t>
+        </w:r>
+        <w:proofErr w:type="spellStart"/>
+        <w:r>
+          <w:rPr>
+            <w:rStyle w:val="Lienhypertexte"/>
+          </w:rPr>
+          <w:t>gill</w:t>
+        </w:r>
+        <w:proofErr w:type="spellEnd"/>
+        <w:r>
+          <w:rPr>
+            <w:rStyle w:val="Lienhypertexte"/>
+          </w:rPr>
+          <w:t>-79nbeif1</w:t>
+        </w:r>
+        <w:proofErr w:type="spellStart"/>
+        <w:r>
+          <w:rPr>
+            <w:rStyle w:val="Lienhypertexte"/>
+          </w:rPr>
+          <w:t>m-marignys-projects.vercel.app</w:t>
+        </w:r>
+        <w:proofErr w:type="spellEnd"/>
+      </w:hyperlink>
     </w:p>
     <w:p>
       <w:pPr>
@@ -2574,7 +2380,7 @@
                     </pic:cNvPicPr>
                   </pic:nvPicPr>
                   <pic:blipFill>
-                    <a:blip r:embed="rId9" cstate="print">
+                    <a:blip r:embed="rId10" cstate="print">
                       <a:extLst>
                         <a:ext uri="{28A0092B-C50C-407E-A947-70E740481C1C}">
                           <a14:useLocalDpi xmlns:a14="http://schemas.microsoft.com/office/drawing/2010/main" xmlns:wps="http://schemas.microsoft.com/office/word/2010/wordprocessingShape" xmlns:wpi="http://schemas.microsoft.com/office/word/2010/wordprocessingInk" xmlns:wpg="http://schemas.microsoft.com/office/word/2010/wordprocessingGroup" xmlns:w16se="http://schemas.microsoft.com/office/word/2015/wordml/symex" xmlns:w16sdtdh="http://schemas.microsoft.com/office/word/2020/wordml/sdtdatahash" xmlns:w16="http://schemas.microsoft.com/office/word/2018/wordml" xmlns:w16cid="http://schemas.microsoft.com/office/word/2016/wordml/cid" xmlns:w16cex="http://schemas.microsoft.com/office/word/2018/wordml/cex" xmlns:w15="http://schemas.microsoft.com/office/word/2012/wordml" xmlns:w14="http://schemas.microsoft.com/office/word/2010/wordml" xmlns:w="http://schemas.openxmlformats.org/wordprocessingml/2006/main" xmlns:w10="urn:schemas-microsoft-com:office:word" xmlns:wp14="http://schemas.microsoft.com/office/word/2010/wordprocessingDrawing" xmlns:v="urn:schemas-microsoft-com:vml" xmlns:oel="http://schemas.microsoft.com/office/2019/extlst" xmlns:o="urn:schemas-microsoft-com:office:office" xmlns:am3d="http://schemas.microsoft.com/office/drawing/2017/model3d" xmlns:aink="http://schemas.microsoft.com/office/drawing/2016/ink" xmlns:mc="http://schemas.openxmlformats.org/markup-compatibility/2006" xmlns:cx8="http://schemas.microsoft.com/office/drawing/2016/5/14/chartex" xmlns:cx7="http://schemas.microsoft.com/office/drawing/2016/5/13/chartex" xmlns:cx6="http://schemas.microsoft.com/office/drawing/2016/5/12/chartex" xmlns:cx5="http://schemas.microsoft.com/office/drawing/2016/5/11/chartex" xmlns:cx4="http://schemas.microsoft.com/office/drawing/2016/5/10/chartex" xmlns:cx3="http://schemas.microsoft.com/office/drawing/2016/5/9/chartex" xmlns:cx2="http://schemas.microsoft.com/office/drawing/2015/10/21/chartex" xmlns:cx1="http://schemas.microsoft.com/office/drawing/2015/9/8/chartex" xmlns:cx="http://schemas.microsoft.com/office/drawing/2014/chartex" xmlns:wpc="http://schemas.microsoft.com/office/word/2010/wordprocessingCanvas" xmlns="" xmlns:arto="http://schemas.microsoft.com/office/word/2006/arto" val="0"/>
@@ -3416,7 +3222,7 @@
       <w:r>
         <w:t xml:space="preserve">  Frontend : </w:t>
       </w:r>
-      <w:hyperlink r:id="rId10" w:history="1">
+      <w:hyperlink r:id="rId11" w:history="1">
         <w:r>
           <w:rPr>
             <w:rStyle w:val="Lienhypertexte"/>
@@ -3519,7 +3325,7 @@
       <w:r>
         <w:t xml:space="preserve">  Backend : </w:t>
       </w:r>
-      <w:hyperlink r:id="rId11" w:history="1">
+      <w:hyperlink r:id="rId12" w:history="1">
         <w:r>
           <w:rPr>
             <w:rStyle w:val="Lienhypertexte"/>
@@ -13749,7 +13555,7 @@
                     </pic:cNvPicPr>
                   </pic:nvPicPr>
                   <pic:blipFill>
-                    <a:blip r:embed="rId12" cstate="print"/>
+                    <a:blip r:embed="rId13" cstate="print"/>
                     <a:srcRect/>
                     <a:stretch>
                       <a:fillRect/>
@@ -13808,7 +13614,7 @@
                     </pic:cNvPicPr>
                   </pic:nvPicPr>
                   <pic:blipFill>
-                    <a:blip r:embed="rId13" cstate="print"/>
+                    <a:blip r:embed="rId14" cstate="print"/>
                     <a:srcRect/>
                     <a:stretch>
                       <a:fillRect/>
@@ -17482,7 +17288,7 @@
         </w:rPr>
         <w:t xml:space="preserve">    </w:t>
       </w:r>
-      <w:hyperlink r:id="rId14" w:history="1">
+      <w:hyperlink r:id="rId15" w:history="1">
         <w:r>
           <w:rPr>
             <w:rStyle w:val="Lienhypertexte"/>
@@ -20240,7 +20046,7 @@
                     </pic:cNvPicPr>
                   </pic:nvPicPr>
                   <pic:blipFill>
-                    <a:blip r:embed="rId15" cstate="print"/>
+                    <a:blip r:embed="rId16" cstate="print"/>
                     <a:srcRect/>
                     <a:stretch>
                       <a:fillRect/>
@@ -20291,7 +20097,7 @@
                     </pic:cNvPicPr>
                   </pic:nvPicPr>
                   <pic:blipFill>
-                    <a:blip r:embed="rId16" cstate="print"/>
+                    <a:blip r:embed="rId17" cstate="print"/>
                     <a:srcRect/>
                     <a:stretch>
                       <a:fillRect/>
@@ -23001,7 +22807,7 @@
                     </pic:cNvPicPr>
                   </pic:nvPicPr>
                   <pic:blipFill>
-                    <a:blip r:embed="rId17" cstate="print">
+                    <a:blip r:embed="rId18" cstate="print">
                       <a:extLst>
                         <a:ext uri="{28A0092B-C50C-407E-A947-70E740481C1C}">
                           <a14:useLocalDpi xmlns:a14="http://schemas.microsoft.com/office/drawing/2010/main" xmlns:wps="http://schemas.microsoft.com/office/word/2010/wordprocessingShape" xmlns:wpi="http://schemas.microsoft.com/office/word/2010/wordprocessingInk" xmlns:wpg="http://schemas.microsoft.com/office/word/2010/wordprocessingGroup" xmlns:w16se="http://schemas.microsoft.com/office/word/2015/wordml/symex" xmlns:w16sdtdh="http://schemas.microsoft.com/office/word/2020/wordml/sdtdatahash" xmlns:w16="http://schemas.microsoft.com/office/word/2018/wordml" xmlns:w16cid="http://schemas.microsoft.com/office/word/2016/wordml/cid" xmlns:w16cex="http://schemas.microsoft.com/office/word/2018/wordml/cex" xmlns:w15="http://schemas.microsoft.com/office/word/2012/wordml" xmlns:w14="http://schemas.microsoft.com/office/word/2010/wordml" xmlns:w="http://schemas.openxmlformats.org/wordprocessingml/2006/main" xmlns:w10="urn:schemas-microsoft-com:office:word" xmlns:wp14="http://schemas.microsoft.com/office/word/2010/wordprocessingDrawing" xmlns:v="urn:schemas-microsoft-com:vml" xmlns:oel="http://schemas.microsoft.com/office/2019/extlst" xmlns:o="urn:schemas-microsoft-com:office:office" xmlns:am3d="http://schemas.microsoft.com/office/drawing/2017/model3d" xmlns:aink="http://schemas.microsoft.com/office/drawing/2016/ink" xmlns:mc="http://schemas.openxmlformats.org/markup-compatibility/2006" xmlns:cx8="http://schemas.microsoft.com/office/drawing/2016/5/14/chartex" xmlns:cx7="http://schemas.microsoft.com/office/drawing/2016/5/13/chartex" xmlns:cx6="http://schemas.microsoft.com/office/drawing/2016/5/12/chartex" xmlns:cx5="http://schemas.microsoft.com/office/drawing/2016/5/11/chartex" xmlns:cx4="http://schemas.microsoft.com/office/drawing/2016/5/10/chartex" xmlns:cx3="http://schemas.microsoft.com/office/drawing/2016/5/9/chartex" xmlns:cx2="http://schemas.microsoft.com/office/drawing/2015/10/21/chartex" xmlns:cx1="http://schemas.microsoft.com/office/drawing/2015/9/8/chartex" xmlns:cx="http://schemas.microsoft.com/office/drawing/2014/chartex" xmlns:wpc="http://schemas.microsoft.com/office/word/2010/wordprocessingCanvas" xmlns="" xmlns:arto="http://schemas.microsoft.com/office/word/2006/arto" val="0"/>
@@ -23088,7 +22894,7 @@
                     </pic:cNvPicPr>
                   </pic:nvPicPr>
                   <pic:blipFill>
-                    <a:blip r:embed="rId18" cstate="print">
+                    <a:blip r:embed="rId19" cstate="print">
                       <a:extLst>
                         <a:ext uri="{28A0092B-C50C-407E-A947-70E740481C1C}">
                           <a14:useLocalDpi xmlns:a14="http://schemas.microsoft.com/office/drawing/2010/main" xmlns:wps="http://schemas.microsoft.com/office/word/2010/wordprocessingShape" xmlns:wpi="http://schemas.microsoft.com/office/word/2010/wordprocessingInk" xmlns:wpg="http://schemas.microsoft.com/office/word/2010/wordprocessingGroup" xmlns:w16se="http://schemas.microsoft.com/office/word/2015/wordml/symex" xmlns:w16sdtdh="http://schemas.microsoft.com/office/word/2020/wordml/sdtdatahash" xmlns:w16="http://schemas.microsoft.com/office/word/2018/wordml" xmlns:w16cid="http://schemas.microsoft.com/office/word/2016/wordml/cid" xmlns:w16cex="http://schemas.microsoft.com/office/word/2018/wordml/cex" xmlns:w15="http://schemas.microsoft.com/office/word/2012/wordml" xmlns:w14="http://schemas.microsoft.com/office/word/2010/wordml" xmlns:w="http://schemas.openxmlformats.org/wordprocessingml/2006/main" xmlns:w10="urn:schemas-microsoft-com:office:word" xmlns:wp14="http://schemas.microsoft.com/office/word/2010/wordprocessingDrawing" xmlns:v="urn:schemas-microsoft-com:vml" xmlns:oel="http://schemas.microsoft.com/office/2019/extlst" xmlns:o="urn:schemas-microsoft-com:office:office" xmlns:am3d="http://schemas.microsoft.com/office/drawing/2017/model3d" xmlns:aink="http://schemas.microsoft.com/office/drawing/2016/ink" xmlns:mc="http://schemas.openxmlformats.org/markup-compatibility/2006" xmlns:cx8="http://schemas.microsoft.com/office/drawing/2016/5/14/chartex" xmlns:cx7="http://schemas.microsoft.com/office/drawing/2016/5/13/chartex" xmlns:cx6="http://schemas.microsoft.com/office/drawing/2016/5/12/chartex" xmlns:cx5="http://schemas.microsoft.com/office/drawing/2016/5/11/chartex" xmlns:cx4="http://schemas.microsoft.com/office/drawing/2016/5/10/chartex" xmlns:cx3="http://schemas.microsoft.com/office/drawing/2016/5/9/chartex" xmlns:cx2="http://schemas.microsoft.com/office/drawing/2015/10/21/chartex" xmlns:cx1="http://schemas.microsoft.com/office/drawing/2015/9/8/chartex" xmlns:cx="http://schemas.microsoft.com/office/drawing/2014/chartex" xmlns:wpc="http://schemas.microsoft.com/office/word/2010/wordprocessingCanvas" xmlns="" xmlns:arto="http://schemas.microsoft.com/office/word/2006/arto" val="0"/>
@@ -23158,7 +22964,7 @@
                     </pic:cNvPicPr>
                   </pic:nvPicPr>
                   <pic:blipFill>
-                    <a:blip r:embed="rId19" cstate="print">
+                    <a:blip r:embed="rId20" cstate="print">
                       <a:extLst>
                         <a:ext uri="{28A0092B-C50C-407E-A947-70E740481C1C}">
                           <a14:useLocalDpi xmlns:a14="http://schemas.microsoft.com/office/drawing/2010/main" xmlns:wps="http://schemas.microsoft.com/office/word/2010/wordprocessingShape" xmlns:wpi="http://schemas.microsoft.com/office/word/2010/wordprocessingInk" xmlns:wpg="http://schemas.microsoft.com/office/word/2010/wordprocessingGroup" xmlns:w16se="http://schemas.microsoft.com/office/word/2015/wordml/symex" xmlns:w16sdtdh="http://schemas.microsoft.com/office/word/2020/wordml/sdtdatahash" xmlns:w16="http://schemas.microsoft.com/office/word/2018/wordml" xmlns:w16cid="http://schemas.microsoft.com/office/word/2016/wordml/cid" xmlns:w16cex="http://schemas.microsoft.com/office/word/2018/wordml/cex" xmlns:w15="http://schemas.microsoft.com/office/word/2012/wordml" xmlns:w14="http://schemas.microsoft.com/office/word/2010/wordml" xmlns:w="http://schemas.openxmlformats.org/wordprocessingml/2006/main" xmlns:w10="urn:schemas-microsoft-com:office:word" xmlns:wp14="http://schemas.microsoft.com/office/word/2010/wordprocessingDrawing" xmlns:v="urn:schemas-microsoft-com:vml" xmlns:oel="http://schemas.microsoft.com/office/2019/extlst" xmlns:o="urn:schemas-microsoft-com:office:office" xmlns:am3d="http://schemas.microsoft.com/office/drawing/2017/model3d" xmlns:aink="http://schemas.microsoft.com/office/drawing/2016/ink" xmlns:mc="http://schemas.openxmlformats.org/markup-compatibility/2006" xmlns:cx8="http://schemas.microsoft.com/office/drawing/2016/5/14/chartex" xmlns:cx7="http://schemas.microsoft.com/office/drawing/2016/5/13/chartex" xmlns:cx6="http://schemas.microsoft.com/office/drawing/2016/5/12/chartex" xmlns:cx5="http://schemas.microsoft.com/office/drawing/2016/5/11/chartex" xmlns:cx4="http://schemas.microsoft.com/office/drawing/2016/5/10/chartex" xmlns:cx3="http://schemas.microsoft.com/office/drawing/2016/5/9/chartex" xmlns:cx2="http://schemas.microsoft.com/office/drawing/2015/10/21/chartex" xmlns:cx1="http://schemas.microsoft.com/office/drawing/2015/9/8/chartex" xmlns:cx="http://schemas.microsoft.com/office/drawing/2014/chartex" xmlns:wpc="http://schemas.microsoft.com/office/word/2010/wordprocessingCanvas" xmlns="" xmlns:arto="http://schemas.microsoft.com/office/word/2006/arto" val="0"/>
@@ -23264,7 +23070,7 @@
                     </pic:cNvPicPr>
                   </pic:nvPicPr>
                   <pic:blipFill>
-                    <a:blip r:embed="rId20" cstate="print">
+                    <a:blip r:embed="rId21" cstate="print">
                       <a:extLst>
                         <a:ext uri="{28A0092B-C50C-407E-A947-70E740481C1C}">
                           <a14:useLocalDpi xmlns:a14="http://schemas.microsoft.com/office/drawing/2010/main" xmlns:wps="http://schemas.microsoft.com/office/word/2010/wordprocessingShape" xmlns:wpi="http://schemas.microsoft.com/office/word/2010/wordprocessingInk" xmlns:wpg="http://schemas.microsoft.com/office/word/2010/wordprocessingGroup" xmlns:w16se="http://schemas.microsoft.com/office/word/2015/wordml/symex" xmlns:w16sdtdh="http://schemas.microsoft.com/office/word/2020/wordml/sdtdatahash" xmlns:w16="http://schemas.microsoft.com/office/word/2018/wordml" xmlns:w16cid="http://schemas.microsoft.com/office/word/2016/wordml/cid" xmlns:w16cex="http://schemas.microsoft.com/office/word/2018/wordml/cex" xmlns:w15="http://schemas.microsoft.com/office/word/2012/wordml" xmlns:w14="http://schemas.microsoft.com/office/word/2010/wordml" xmlns:w="http://schemas.openxmlformats.org/wordprocessingml/2006/main" xmlns:w10="urn:schemas-microsoft-com:office:word" xmlns:wp14="http://schemas.microsoft.com/office/word/2010/wordprocessingDrawing" xmlns:v="urn:schemas-microsoft-com:vml" xmlns:oel="http://schemas.microsoft.com/office/2019/extlst" xmlns:o="urn:schemas-microsoft-com:office:office" xmlns:am3d="http://schemas.microsoft.com/office/drawing/2017/model3d" xmlns:aink="http://schemas.microsoft.com/office/drawing/2016/ink" xmlns:mc="http://schemas.openxmlformats.org/markup-compatibility/2006" xmlns:cx8="http://schemas.microsoft.com/office/drawing/2016/5/14/chartex" xmlns:cx7="http://schemas.microsoft.com/office/drawing/2016/5/13/chartex" xmlns:cx6="http://schemas.microsoft.com/office/drawing/2016/5/12/chartex" xmlns:cx5="http://schemas.microsoft.com/office/drawing/2016/5/11/chartex" xmlns:cx4="http://schemas.microsoft.com/office/drawing/2016/5/10/chartex" xmlns:cx3="http://schemas.microsoft.com/office/drawing/2016/5/9/chartex" xmlns:cx2="http://schemas.microsoft.com/office/drawing/2015/10/21/chartex" xmlns:cx1="http://schemas.microsoft.com/office/drawing/2015/9/8/chartex" xmlns:cx="http://schemas.microsoft.com/office/drawing/2014/chartex" xmlns:wpc="http://schemas.microsoft.com/office/word/2010/wordprocessingCanvas" xmlns="" xmlns:arto="http://schemas.microsoft.com/office/word/2006/arto" val="0"/>
@@ -33535,6 +33341,11 @@
       <w:color w:val="4F81BD" w:themeColor="accent1"/>
     </w:rPr>
   </w:style>
+  <w:style w:type="character" w:customStyle="1" w:styleId="display-inherit">
+    <w:name w:val="display-[inherit]"/>
+    <w:basedOn w:val="Policepardfaut"/>
+    <w:rsid w:val="00DF5965"/>
+  </w:style>
 </w:styles>
 </file>
 

</xml_diff>

<commit_message>
Ajout du dossier backend et mise à jour des fichiers
</commit_message>
<xml_diff>
--- a/architecture serveur.docx
+++ b/architecture serveur.docx
@@ -1677,17 +1677,33 @@
     <w:p>
       <w:pPr>
         <w:pStyle w:val="PrformatHTML"/>
+        <w:rPr>
+          <w:b/>
+          <w:color w:val="C00000"/>
+        </w:rPr>
       </w:pPr>
       <w:proofErr w:type="gramStart"/>
       <w:r>
+        <w:rPr>
+          <w:b/>
+          <w:color w:val="C00000"/>
+        </w:rPr>
         <w:t>git</w:t>
       </w:r>
       <w:proofErr w:type="gramEnd"/>
       <w:r>
+        <w:rPr>
+          <w:b/>
+          <w:color w:val="C00000"/>
+        </w:rPr>
         <w:t xml:space="preserve"> </w:t>
       </w:r>
       <w:proofErr w:type="spellStart"/>
       <w:r>
+        <w:rPr>
+          <w:b/>
+          <w:color w:val="C00000"/>
+        </w:rPr>
         <w:t>add</w:t>
       </w:r>
       <w:proofErr w:type="spellEnd"/>
@@ -1695,42 +1711,114 @@
     <w:p>
       <w:pPr>
         <w:pStyle w:val="PrformatHTML"/>
+        <w:rPr>
+          <w:b/>
+          <w:color w:val="C00000"/>
+        </w:rPr>
       </w:pPr>
       <w:proofErr w:type="gramStart"/>
       <w:r>
+        <w:rPr>
+          <w:b/>
+          <w:color w:val="C00000"/>
+        </w:rPr>
         <w:t>git</w:t>
       </w:r>
       <w:proofErr w:type="gramEnd"/>
       <w:r>
-        <w:t xml:space="preserve"> commit -m </w:t>
+        <w:rPr>
+          <w:b/>
+          <w:color w:val="C00000"/>
+        </w:rPr>
+        <w:t xml:space="preserve"> commit -m "🧹 Nettoyage des composants obsolètes + correction des appels API"</w:t>
       </w:r>
     </w:p>
     <w:p>
       <w:pPr>
         <w:pStyle w:val="PrformatHTML"/>
-      </w:pPr>
+        <w:rPr>
+          <w:rFonts w:ascii="Times New Roman" w:hAnsi="Times New Roman" w:cs="Times New Roman"/>
+          <w:sz w:val="24"/>
+          <w:szCs w:val="24"/>
+        </w:rPr>
+      </w:pPr>
+      <w:r>
+        <w:rPr>
+          <w:b/>
+          <w:color w:val="C00000"/>
+        </w:rPr>
+        <w:t xml:space="preserve">git </w:t>
+      </w:r>
       <w:proofErr w:type="gramStart"/>
       <w:r>
-        <w:t>git</w:t>
+        <w:rPr>
+          <w:b/>
+          <w:color w:val="C00000"/>
+        </w:rPr>
+        <w:t>push</w:t>
       </w:r>
       <w:proofErr w:type="gramEnd"/>
       <w:r>
-        <w:t xml:space="preserve"> push</w:t>
-      </w:r>
-    </w:p>
-    <w:p>
-      <w:pPr>
-        <w:tabs>
-          <w:tab w:val="left" w:pos="3495"/>
-        </w:tabs>
-        <w:spacing w:before="100" w:beforeAutospacing="1" w:after="100" w:afterAutospacing="1" w:line="240" w:lineRule="auto"/>
-        <w:rPr>
-          <w:rFonts w:ascii="Times New Roman" w:eastAsia="Times New Roman" w:hAnsi="Times New Roman" w:cs="Times New Roman"/>
-          <w:sz w:val="24"/>
-          <w:szCs w:val="24"/>
-          <w:lang w:eastAsia="fr-FR"/>
-        </w:rPr>
-      </w:pPr>
+        <w:rPr>
+          <w:b/>
+          <w:color w:val="C00000"/>
+        </w:rPr>
+        <w:br/>
+      </w:r>
+      <w:r>
+        <w:rPr>
+          <w:rFonts w:ascii="Times New Roman" w:hAnsi="Times New Roman" w:cs="Times New Roman"/>
+          <w:i/>
+          <w:sz w:val="24"/>
+          <w:szCs w:val="24"/>
+        </w:rPr>
+        <w:t>(</w:t>
+      </w:r>
+      <w:r>
+        <w:rPr>
+          <w:i/>
+        </w:rPr>
+        <w:t xml:space="preserve">déclenche automatiquement un </w:t>
+      </w:r>
+      <w:r>
+        <w:rPr>
+          <w:rStyle w:val="lev"/>
+          <w:i/>
+        </w:rPr>
+        <w:t xml:space="preserve">nouveau </w:t>
+      </w:r>
+      <w:proofErr w:type="spellStart"/>
+      <w:r>
+        <w:rPr>
+          <w:rStyle w:val="lev"/>
+          <w:i/>
+        </w:rPr>
+        <w:t>build</w:t>
+      </w:r>
+      <w:proofErr w:type="spellEnd"/>
+      <w:r>
+        <w:rPr>
+          <w:rStyle w:val="lev"/>
+          <w:i/>
+        </w:rPr>
+        <w:t xml:space="preserve"> sur </w:t>
+      </w:r>
+      <w:proofErr w:type="spellStart"/>
+      <w:r>
+        <w:rPr>
+          <w:rStyle w:val="lev"/>
+          <w:i/>
+        </w:rPr>
+        <w:t>Vercel</w:t>
+      </w:r>
+      <w:proofErr w:type="spellEnd"/>
+      <w:r>
+        <w:rPr>
+          <w:rStyle w:val="lev"/>
+          <w:i/>
+        </w:rPr>
+        <w:t>)</w:t>
+      </w:r>
     </w:p>
     <w:p>
       <w:pPr>
@@ -2152,6 +2240,150 @@
         </w:r>
         <w:proofErr w:type="spellEnd"/>
       </w:hyperlink>
+    </w:p>
+    <w:p>
+      <w:pPr>
+        <w:pStyle w:val="PrformatHTML"/>
+      </w:pPr>
+      <w:proofErr w:type="gramStart"/>
+      <w:r>
+        <w:rPr>
+          <w:rFonts w:ascii="Times New Roman" w:hAnsi="Times New Roman" w:cs="Times New Roman"/>
+          <w:sz w:val="24"/>
+          <w:szCs w:val="24"/>
+        </w:rPr>
+        <w:t>et</w:t>
+      </w:r>
+      <w:proofErr w:type="gramEnd"/>
+      <w:r>
+        <w:rPr>
+          <w:rFonts w:ascii="Times New Roman" w:hAnsi="Times New Roman" w:cs="Times New Roman"/>
+          <w:sz w:val="24"/>
+          <w:szCs w:val="24"/>
+        </w:rPr>
+        <w:t xml:space="preserve"> </w:t>
+      </w:r>
+      <w:proofErr w:type="spellStart"/>
+      <w:r>
+        <w:rPr>
+          <w:rFonts w:ascii="Times New Roman" w:hAnsi="Times New Roman" w:cs="Times New Roman"/>
+          <w:sz w:val="24"/>
+          <w:szCs w:val="24"/>
+        </w:rPr>
+        <w:t>Render</w:t>
+      </w:r>
+      <w:proofErr w:type="spellEnd"/>
+      <w:r>
+        <w:rPr>
+          <w:rFonts w:ascii="Times New Roman" w:hAnsi="Times New Roman" w:cs="Times New Roman"/>
+          <w:sz w:val="24"/>
+          <w:szCs w:val="24"/>
+        </w:rPr>
+        <w:t xml:space="preserve"> </w:t>
+      </w:r>
+      <w:proofErr w:type="spellStart"/>
+      <w:r>
+        <w:rPr>
+          <w:rFonts w:ascii="Times New Roman" w:hAnsi="Times New Roman" w:cs="Times New Roman"/>
+          <w:sz w:val="24"/>
+          <w:szCs w:val="24"/>
+        </w:rPr>
+        <w:t>pr</w:t>
+      </w:r>
+      <w:proofErr w:type="spellEnd"/>
+      <w:r>
+        <w:rPr>
+          <w:rFonts w:ascii="Times New Roman" w:hAnsi="Times New Roman" w:cs="Times New Roman"/>
+          <w:sz w:val="24"/>
+          <w:szCs w:val="24"/>
+        </w:rPr>
+        <w:t xml:space="preserve"> le </w:t>
+      </w:r>
+      <w:proofErr w:type="spellStart"/>
+      <w:r>
+        <w:rPr>
+          <w:rFonts w:ascii="Times New Roman" w:hAnsi="Times New Roman" w:cs="Times New Roman"/>
+          <w:sz w:val="24"/>
+          <w:szCs w:val="24"/>
+        </w:rPr>
+        <w:t>backend</w:t>
+      </w:r>
+      <w:proofErr w:type="spellEnd"/>
+      <w:r>
+        <w:rPr>
+          <w:rFonts w:ascii="Times New Roman" w:hAnsi="Times New Roman" w:cs="Times New Roman"/>
+          <w:sz w:val="24"/>
+          <w:szCs w:val="24"/>
+        </w:rPr>
+        <w:t xml:space="preserve"> : </w:t>
+      </w:r>
+      <w:r>
+        <w:rPr>
+          <w:rFonts w:ascii="Times New Roman" w:hAnsi="Times New Roman" w:cs="Times New Roman"/>
+          <w:b/>
+          <w:sz w:val="24"/>
+          <w:szCs w:val="24"/>
+        </w:rPr>
+        <w:t>orientai-</w:t>
+      </w:r>
+      <w:proofErr w:type="spellStart"/>
+      <w:r>
+        <w:rPr>
+          <w:rFonts w:ascii="Times New Roman" w:hAnsi="Times New Roman" w:cs="Times New Roman"/>
+          <w:b/>
+          <w:sz w:val="24"/>
+          <w:szCs w:val="24"/>
+        </w:rPr>
+        <w:t>backend</w:t>
+      </w:r>
+      <w:proofErr w:type="spellEnd"/>
+      <w:r>
+        <w:rPr>
+          <w:rFonts w:ascii="Times New Roman" w:hAnsi="Times New Roman" w:cs="Times New Roman"/>
+          <w:sz w:val="24"/>
+          <w:szCs w:val="24"/>
+        </w:rPr>
+        <w:t xml:space="preserve">  avec en </w:t>
+      </w:r>
+      <w:proofErr w:type="spellStart"/>
+      <w:r>
+        <w:rPr>
+          <w:rFonts w:ascii="Times New Roman" w:hAnsi="Times New Roman" w:cs="Times New Roman"/>
+          <w:sz w:val="24"/>
+          <w:szCs w:val="24"/>
+        </w:rPr>
+        <w:t>start</w:t>
+      </w:r>
+      <w:proofErr w:type="spellEnd"/>
+      <w:r>
+        <w:rPr>
+          <w:rFonts w:ascii="Times New Roman" w:hAnsi="Times New Roman" w:cs="Times New Roman"/>
+          <w:sz w:val="24"/>
+          <w:szCs w:val="24"/>
+        </w:rPr>
+        <w:t xml:space="preserve"> cmd : </w:t>
+      </w:r>
+      <w:proofErr w:type="spellStart"/>
+      <w:r>
+        <w:t>ts</w:t>
+      </w:r>
+      <w:proofErr w:type="spellEnd"/>
+      <w:r>
+        <w:t>-</w:t>
+      </w:r>
+      <w:proofErr w:type="spellStart"/>
+      <w:r>
+        <w:t>node</w:t>
+      </w:r>
+      <w:proofErr w:type="spellEnd"/>
+      <w:r>
+        <w:t xml:space="preserve"> </w:t>
+      </w:r>
+      <w:proofErr w:type="spellStart"/>
+      <w:r>
+        <w:t>server.ts</w:t>
+      </w:r>
+      <w:proofErr w:type="spellEnd"/>
     </w:p>
     <w:p>
       <w:pPr>

</xml_diff>

<commit_message>
Build frontend + backend avec route /ping
</commit_message>
<xml_diff>
--- a/architecture serveur.docx
+++ b/architecture serveur.docx
@@ -2393,11 +2393,26 @@
         <w:spacing w:before="100" w:beforeAutospacing="1" w:after="100" w:afterAutospacing="1" w:line="240" w:lineRule="auto"/>
         <w:rPr>
           <w:rFonts w:ascii="Times New Roman" w:eastAsia="Times New Roman" w:hAnsi="Times New Roman" w:cs="Times New Roman"/>
-          <w:sz w:val="24"/>
-          <w:szCs w:val="24"/>
-          <w:lang w:eastAsia="fr-FR"/>
-        </w:rPr>
-      </w:pPr>
+          <w:b/>
+          <w:sz w:val="24"/>
+          <w:szCs w:val="24"/>
+          <w:u w:val="single"/>
+          <w:lang w:eastAsia="fr-FR"/>
+        </w:rPr>
+      </w:pPr>
+      <w:r>
+        <w:t>Accessible publiquement via :</w:t>
+      </w:r>
+      <w:r>
+        <w:t xml:space="preserve"> </w:t>
+      </w:r>
+      <w:r>
+        <w:rPr>
+          <w:b/>
+          <w:u w:val="single"/>
+        </w:rPr>
+        <w:t>https://orientai-backend.onrender.com</w:t>
+      </w:r>
     </w:p>
     <w:p>
       <w:pPr>

</xml_diff>

<commit_message>
Fix backend: GeminiResponse typing + switch to gemini-1.5-flash
</commit_message>
<xml_diff>
--- a/architecture serveur.docx
+++ b/architecture serveur.docx
@@ -98,7 +98,7 @@
                     <a:blip r:embed="rId6" cstate="print">
                       <a:extLst>
                         <a:ext uri="{28A0092B-C50C-407E-A947-70E740481C1C}">
-                          <a14:useLocalDpi xmlns:a14="http://schemas.microsoft.com/office/drawing/2010/main" xmlns:wps="http://schemas.microsoft.com/office/word/2010/wordprocessingShape" xmlns:wpi="http://schemas.microsoft.com/office/word/2010/wordprocessingInk" xmlns:wpg="http://schemas.microsoft.com/office/word/2010/wordprocessingGroup" xmlns:w16se="http://schemas.microsoft.com/office/word/2015/wordml/symex" xmlns:w16sdtdh="http://schemas.microsoft.com/office/word/2020/wordml/sdtdatahash" xmlns:w16="http://schemas.microsoft.com/office/word/2018/wordml" xmlns:w16cid="http://schemas.microsoft.com/office/word/2016/wordml/cid" xmlns:w16cex="http://schemas.microsoft.com/office/word/2018/wordml/cex" xmlns:w15="http://schemas.microsoft.com/office/word/2012/wordml" xmlns:w14="http://schemas.microsoft.com/office/word/2010/wordml" xmlns:w="http://schemas.openxmlformats.org/wordprocessingml/2006/main" xmlns:w10="urn:schemas-microsoft-com:office:word" xmlns:wp14="http://schemas.microsoft.com/office/word/2010/wordprocessingDrawing" xmlns:v="urn:schemas-microsoft-com:vml" xmlns:oel="http://schemas.microsoft.com/office/2019/extlst" xmlns:o="urn:schemas-microsoft-com:office:office" xmlns:am3d="http://schemas.microsoft.com/office/drawing/2017/model3d" xmlns:aink="http://schemas.microsoft.com/office/drawing/2016/ink" xmlns:mc="http://schemas.openxmlformats.org/markup-compatibility/2006" xmlns:cx8="http://schemas.microsoft.com/office/drawing/2016/5/14/chartex" xmlns:cx7="http://schemas.microsoft.com/office/drawing/2016/5/13/chartex" xmlns:cx6="http://schemas.microsoft.com/office/drawing/2016/5/12/chartex" xmlns:cx5="http://schemas.microsoft.com/office/drawing/2016/5/11/chartex" xmlns:cx4="http://schemas.microsoft.com/office/drawing/2016/5/10/chartex" xmlns:cx3="http://schemas.microsoft.com/office/drawing/2016/5/9/chartex" xmlns:cx2="http://schemas.microsoft.com/office/drawing/2015/10/21/chartex" xmlns:cx1="http://schemas.microsoft.com/office/drawing/2015/9/8/chartex" xmlns:cx="http://schemas.microsoft.com/office/drawing/2014/chartex" xmlns:wpc="http://schemas.microsoft.com/office/word/2010/wordprocessingCanvas" xmlns="" xmlns:arto="http://schemas.microsoft.com/office/word/2006/arto" val="0"/>
+                          <a14:useLocalDpi xmlns:arto="http://schemas.microsoft.com/office/word/2006/arto" xmlns="" xmlns:wpc="http://schemas.microsoft.com/office/word/2010/wordprocessingCanvas" xmlns:cx="http://schemas.microsoft.com/office/drawing/2014/chartex" xmlns:cx1="http://schemas.microsoft.com/office/drawing/2015/9/8/chartex" xmlns:cx2="http://schemas.microsoft.com/office/drawing/2015/10/21/chartex" xmlns:cx3="http://schemas.microsoft.com/office/drawing/2016/5/9/chartex" xmlns:cx4="http://schemas.microsoft.com/office/drawing/2016/5/10/chartex" xmlns:cx5="http://schemas.microsoft.com/office/drawing/2016/5/11/chartex" xmlns:cx6="http://schemas.microsoft.com/office/drawing/2016/5/12/chartex" xmlns:cx7="http://schemas.microsoft.com/office/drawing/2016/5/13/chartex" xmlns:cx8="http://schemas.microsoft.com/office/drawing/2016/5/14/chartex" xmlns:mc="http://schemas.openxmlformats.org/markup-compatibility/2006" xmlns:aink="http://schemas.microsoft.com/office/drawing/2016/ink" xmlns:am3d="http://schemas.microsoft.com/office/drawing/2017/model3d" xmlns:o="urn:schemas-microsoft-com:office:office" xmlns:oel="http://schemas.microsoft.com/office/2019/extlst" xmlns:v="urn:schemas-microsoft-com:vml" xmlns:wp14="http://schemas.microsoft.com/office/word/2010/wordprocessingDrawing" xmlns:w10="urn:schemas-microsoft-com:office:word" xmlns:w="http://schemas.openxmlformats.org/wordprocessingml/2006/main" xmlns:w14="http://schemas.microsoft.com/office/word/2010/wordml" xmlns:w15="http://schemas.microsoft.com/office/word/2012/wordml" xmlns:w16cex="http://schemas.microsoft.com/office/word/2018/wordml/cex" xmlns:w16cid="http://schemas.microsoft.com/office/word/2016/wordml/cid" xmlns:w16="http://schemas.microsoft.com/office/word/2018/wordml" xmlns:w16sdtdh="http://schemas.microsoft.com/office/word/2020/wordml/sdtdatahash" xmlns:w16se="http://schemas.microsoft.com/office/word/2015/wordml/symex" xmlns:wpg="http://schemas.microsoft.com/office/word/2010/wordprocessingGroup" xmlns:wpi="http://schemas.microsoft.com/office/word/2010/wordprocessingInk" xmlns:wps="http://schemas.microsoft.com/office/word/2010/wordprocessingShape" xmlns:a14="http://schemas.microsoft.com/office/drawing/2010/main" val="0"/>
                         </a:ext>
                       </a:extLst>
                     </a:blip>
@@ -2392,12 +2392,8 @@
         </w:tabs>
         <w:spacing w:before="100" w:beforeAutospacing="1" w:after="100" w:afterAutospacing="1" w:line="240" w:lineRule="auto"/>
         <w:rPr>
-          <w:rFonts w:ascii="Times New Roman" w:eastAsia="Times New Roman" w:hAnsi="Times New Roman" w:cs="Times New Roman"/>
-          <w:b/>
-          <w:sz w:val="24"/>
-          <w:szCs w:val="24"/>
+          <w:b/>
           <w:u w:val="single"/>
-          <w:lang w:eastAsia="fr-FR"/>
         </w:rPr>
       </w:pPr>
       <w:r>
@@ -2406,13 +2402,844 @@
       <w:r>
         <w:t xml:space="preserve"> </w:t>
       </w:r>
-      <w:r>
+      <w:hyperlink r:id="rId10" w:history="1">
+        <w:r>
+          <w:rPr>
+            <w:rStyle w:val="Lienhypertexte"/>
+            <w:b/>
+          </w:rPr>
+          <w:t>https://orientai-backend.onrender.com</w:t>
+        </w:r>
+      </w:hyperlink>
+    </w:p>
+    <w:p>
+      <w:pPr>
+        <w:tabs>
+          <w:tab w:val="left" w:pos="3495"/>
+        </w:tabs>
+        <w:spacing w:before="100" w:beforeAutospacing="1" w:after="100" w:afterAutospacing="1" w:line="240" w:lineRule="auto"/>
         <w:rPr>
           <w:b/>
           <w:u w:val="single"/>
         </w:rPr>
+      </w:pPr>
+      <w:r>
+        <w:rPr>
+          <w:b/>
+          <w:u w:val="single"/>
+        </w:rPr>
+        <w:t xml:space="preserve">Avec le dossier </w:t>
+      </w:r>
+      <w:proofErr w:type="spellStart"/>
+      <w:r>
+        <w:rPr>
+          <w:b/>
+          <w:u w:val="single"/>
+        </w:rPr>
+        <w:t>backend</w:t>
+      </w:r>
+      <w:proofErr w:type="spellEnd"/>
+      <w:r>
+        <w:rPr>
+          <w:b/>
+          <w:u w:val="single"/>
+        </w:rPr>
+        <w:t> :</w:t>
+      </w:r>
+    </w:p>
+    <w:p>
+      <w:pPr>
+        <w:pStyle w:val="PrformatHTML"/>
+      </w:pPr>
+      <w:r>
+        <w:rPr>
+          <w:rFonts w:hAnsi="Symbol"/>
+        </w:rPr>
+        <w:t></w:t>
+      </w:r>
+      <w:r>
+        <w:t xml:space="preserve">  </w:t>
+      </w:r>
+      <w:proofErr w:type="spellStart"/>
+      <w:r>
+        <w:rPr>
+          <w:rStyle w:val="lev"/>
+        </w:rPr>
+        <w:t>Frontend</w:t>
+      </w:r>
+      <w:proofErr w:type="spellEnd"/>
+      <w:r>
+        <w:rPr>
+          <w:rStyle w:val="lev"/>
+        </w:rPr>
+        <w:t xml:space="preserve"> (</w:t>
+      </w:r>
+      <w:proofErr w:type="spellStart"/>
+      <w:r>
+        <w:rPr>
+          <w:rStyle w:val="lev"/>
+        </w:rPr>
+        <w:t>dev</w:t>
+      </w:r>
+      <w:proofErr w:type="spellEnd"/>
+      <w:r>
+        <w:rPr>
+          <w:rStyle w:val="lev"/>
+        </w:rPr>
+        <w:t>)</w:t>
+      </w:r>
+      <w:r>
+        <w:t xml:space="preserve"> :</w:t>
+      </w:r>
+      <w:r>
+        <w:t xml:space="preserve"> </w:t>
+      </w:r>
+      <w:r>
+        <w:rPr>
+          <w:b/>
+          <w:color w:val="C00000"/>
+        </w:rPr>
+        <w:t xml:space="preserve">cd </w:t>
+      </w:r>
+      <w:proofErr w:type="spellStart"/>
+      <w:r>
+        <w:rPr>
+          <w:b/>
+          <w:color w:val="C00000"/>
+        </w:rPr>
+        <w:t>src</w:t>
+      </w:r>
+      <w:proofErr w:type="spellEnd"/>
+      <w:r>
+        <w:rPr>
+          <w:b/>
+          <w:color w:val="C00000"/>
+        </w:rPr>
+        <w:t>/client</w:t>
+      </w:r>
+      <w:r>
+        <w:br/>
+        <w:t xml:space="preserve">                    </w:t>
+      </w:r>
+      <w:proofErr w:type="spellStart"/>
+      <w:r>
+        <w:rPr>
+          <w:rStyle w:val="CodeHTML"/>
+          <w:b/>
+          <w:color w:val="C00000"/>
+          <w:sz w:val="22"/>
+        </w:rPr>
+        <w:t>npm</w:t>
+      </w:r>
+      <w:proofErr w:type="spellEnd"/>
+      <w:r>
+        <w:rPr>
+          <w:rStyle w:val="CodeHTML"/>
+          <w:b/>
+          <w:color w:val="C00000"/>
+          <w:sz w:val="22"/>
+        </w:rPr>
+        <w:t xml:space="preserve"> </w:t>
+      </w:r>
+      <w:proofErr w:type="spellStart"/>
+      <w:r>
+        <w:rPr>
+          <w:rStyle w:val="CodeHTML"/>
+          <w:b/>
+          <w:color w:val="C00000"/>
+          <w:sz w:val="22"/>
+        </w:rPr>
+        <w:t>run</w:t>
+      </w:r>
+      <w:proofErr w:type="spellEnd"/>
+      <w:r>
+        <w:rPr>
+          <w:rStyle w:val="CodeHTML"/>
+          <w:b/>
+          <w:color w:val="C00000"/>
+          <w:sz w:val="22"/>
+        </w:rPr>
+        <w:t xml:space="preserve"> </w:t>
+      </w:r>
+      <w:proofErr w:type="spellStart"/>
+      <w:r>
+        <w:rPr>
+          <w:rStyle w:val="CodeHTML"/>
+          <w:b/>
+          <w:color w:val="C00000"/>
+          <w:sz w:val="22"/>
+        </w:rPr>
+        <w:t>dev</w:t>
+      </w:r>
+      <w:proofErr w:type="spellEnd"/>
+      <w:r>
+        <w:rPr>
+          <w:rStyle w:val="CodeHTML"/>
+          <w:b/>
+          <w:color w:val="C00000"/>
+          <w:sz w:val="22"/>
+        </w:rPr>
+        <w:t xml:space="preserve"> --</w:t>
+      </w:r>
+      <w:proofErr w:type="spellStart"/>
+      <w:r>
+        <w:rPr>
+          <w:rStyle w:val="CodeHTML"/>
+          <w:b/>
+          <w:color w:val="C00000"/>
+          <w:sz w:val="22"/>
+        </w:rPr>
+        <w:t>workspace</w:t>
+      </w:r>
+      <w:proofErr w:type="spellEnd"/>
+      <w:r>
+        <w:rPr>
+          <w:rStyle w:val="CodeHTML"/>
+          <w:b/>
+          <w:color w:val="C00000"/>
+          <w:sz w:val="22"/>
+        </w:rPr>
+        <w:t xml:space="preserve"> </w:t>
+      </w:r>
+      <w:proofErr w:type="spellStart"/>
+      <w:r>
+        <w:rPr>
+          <w:rStyle w:val="CodeHTML"/>
+          <w:b/>
+          <w:color w:val="C00000"/>
+          <w:sz w:val="22"/>
+        </w:rPr>
+        <w:t>src</w:t>
+      </w:r>
+      <w:proofErr w:type="spellEnd"/>
+      <w:r>
+        <w:rPr>
+          <w:rStyle w:val="CodeHTML"/>
+          <w:b/>
+          <w:color w:val="C00000"/>
+          <w:sz w:val="22"/>
+        </w:rPr>
+        <w:t>/client</w:t>
+      </w:r>
+    </w:p>
+    <w:p>
+      <w:pPr>
+        <w:pStyle w:val="NormalWeb"/>
+      </w:pPr>
+      <w:r>
+        <w:rPr>
+          <w:rFonts w:hAnsi="Symbol"/>
+        </w:rPr>
+        <w:t></w:t>
+      </w:r>
+      <w:r>
+        <w:t xml:space="preserve">  </w:t>
+      </w:r>
+      <w:proofErr w:type="spellStart"/>
+      <w:r>
+        <w:rPr>
+          <w:rStyle w:val="lev"/>
+        </w:rPr>
+        <w:t>Backend</w:t>
+      </w:r>
+      <w:proofErr w:type="spellEnd"/>
+      <w:r>
+        <w:rPr>
+          <w:rStyle w:val="lev"/>
+        </w:rPr>
+        <w:t xml:space="preserve"> (</w:t>
+      </w:r>
+      <w:proofErr w:type="spellStart"/>
+      <w:r>
+        <w:rPr>
+          <w:rStyle w:val="lev"/>
+        </w:rPr>
+        <w:t>dev</w:t>
+      </w:r>
+      <w:proofErr w:type="spellEnd"/>
+      <w:r>
+        <w:rPr>
+          <w:rStyle w:val="lev"/>
+        </w:rPr>
+        <w:t>)</w:t>
+      </w:r>
+      <w:r>
+        <w:t xml:space="preserve"> : </w:t>
+      </w:r>
+      <w:r>
+        <w:rPr>
+          <w:color w:val="C00000"/>
+        </w:rPr>
+        <w:t xml:space="preserve">cd </w:t>
+      </w:r>
+      <w:proofErr w:type="spellStart"/>
+      <w:r>
+        <w:rPr>
+          <w:color w:val="C00000"/>
+        </w:rPr>
+        <w:t>backend</w:t>
+      </w:r>
+      <w:proofErr w:type="spellEnd"/>
+      <w:r>
+        <w:t xml:space="preserve"> </w:t>
+      </w:r>
+      <w:r>
+        <w:br/>
+        <w:t xml:space="preserve">                               </w:t>
+      </w:r>
+      <w:proofErr w:type="spellStart"/>
+      <w:r>
+        <w:rPr>
+          <w:rStyle w:val="CodeHTML"/>
+          <w:b/>
+          <w:color w:val="C00000"/>
+          <w:sz w:val="22"/>
+        </w:rPr>
+        <w:t>npm</w:t>
+      </w:r>
+      <w:proofErr w:type="spellEnd"/>
+      <w:r>
+        <w:rPr>
+          <w:rStyle w:val="CodeHTML"/>
+          <w:b/>
+          <w:color w:val="C00000"/>
+          <w:sz w:val="22"/>
+        </w:rPr>
+        <w:t xml:space="preserve"> </w:t>
+      </w:r>
+      <w:proofErr w:type="spellStart"/>
+      <w:r>
+        <w:rPr>
+          <w:rStyle w:val="CodeHTML"/>
+          <w:b/>
+          <w:color w:val="C00000"/>
+          <w:sz w:val="22"/>
+        </w:rPr>
+        <w:t>run</w:t>
+      </w:r>
+      <w:proofErr w:type="spellEnd"/>
+      <w:r>
+        <w:rPr>
+          <w:rStyle w:val="CodeHTML"/>
+          <w:b/>
+          <w:color w:val="C00000"/>
+          <w:sz w:val="22"/>
+        </w:rPr>
+        <w:t xml:space="preserve"> </w:t>
+      </w:r>
+      <w:proofErr w:type="spellStart"/>
+      <w:r>
+        <w:rPr>
+          <w:rStyle w:val="CodeHTML"/>
+          <w:b/>
+          <w:color w:val="C00000"/>
+          <w:sz w:val="22"/>
+        </w:rPr>
+        <w:t>dev</w:t>
+      </w:r>
+      <w:proofErr w:type="spellEnd"/>
+      <w:r>
+        <w:rPr>
+          <w:sz w:val="28"/>
+        </w:rPr>
+        <w:t xml:space="preserve"> </w:t>
+      </w:r>
+      <w:r>
+        <w:t xml:space="preserve">(dans le </w:t>
+      </w:r>
+      <w:proofErr w:type="spellStart"/>
+      <w:r>
+        <w:t>workspace</w:t>
+      </w:r>
+      <w:proofErr w:type="spellEnd"/>
+      <w:r>
+        <w:t xml:space="preserve"> </w:t>
+      </w:r>
+      <w:proofErr w:type="spellStart"/>
+      <w:r>
+        <w:t>backend</w:t>
+      </w:r>
+      <w:proofErr w:type="spellEnd"/>
+      <w:r>
+        <w:t>)</w:t>
+      </w:r>
+    </w:p>
+    <w:p>
+      <w:pPr>
+        <w:pStyle w:val="NormalWeb"/>
+      </w:pPr>
+      <w:r>
+        <w:rPr>
+          <w:rFonts w:hAnsi="Symbol"/>
+        </w:rPr>
+        <w:t></w:t>
+      </w:r>
+      <w:r>
+        <w:t xml:space="preserve">  </w:t>
+      </w:r>
+      <w:proofErr w:type="spellStart"/>
+      <w:r>
+        <w:rPr>
+          <w:rStyle w:val="lev"/>
+        </w:rPr>
+        <w:t>Backend</w:t>
+      </w:r>
+      <w:proofErr w:type="spellEnd"/>
+      <w:r>
+        <w:rPr>
+          <w:rStyle w:val="lev"/>
+        </w:rPr>
+        <w:t xml:space="preserve"> (</w:t>
+      </w:r>
+      <w:proofErr w:type="spellStart"/>
+      <w:r>
+        <w:rPr>
+          <w:rStyle w:val="lev"/>
+        </w:rPr>
+        <w:t>prod</w:t>
+      </w:r>
+      <w:proofErr w:type="spellEnd"/>
+      <w:r>
+        <w:rPr>
+          <w:rStyle w:val="lev"/>
+        </w:rPr>
+        <w:t xml:space="preserve"> sur </w:t>
+      </w:r>
+      <w:proofErr w:type="spellStart"/>
+      <w:r>
+        <w:rPr>
+          <w:rStyle w:val="lev"/>
+        </w:rPr>
+        <w:t>Render</w:t>
+      </w:r>
+      <w:proofErr w:type="spellEnd"/>
+      <w:r>
+        <w:rPr>
+          <w:rStyle w:val="lev"/>
+        </w:rPr>
+        <w:t>)</w:t>
+      </w:r>
+      <w:r>
+        <w:t xml:space="preserve"> : </w:t>
+      </w:r>
+      <w:proofErr w:type="spellStart"/>
+      <w:r>
+        <w:rPr>
+          <w:rStyle w:val="CodeHTML"/>
+        </w:rPr>
+        <w:t>npm</w:t>
+      </w:r>
+      <w:proofErr w:type="spellEnd"/>
+      <w:r>
+        <w:rPr>
+          <w:rStyle w:val="CodeHTML"/>
+        </w:rPr>
+        <w:t xml:space="preserve"> </w:t>
+      </w:r>
+      <w:proofErr w:type="spellStart"/>
+      <w:r>
+        <w:rPr>
+          <w:rStyle w:val="CodeHTML"/>
+        </w:rPr>
+        <w:t>run</w:t>
+      </w:r>
+      <w:proofErr w:type="spellEnd"/>
+      <w:r>
+        <w:rPr>
+          <w:rStyle w:val="CodeHTML"/>
+        </w:rPr>
+        <w:t xml:space="preserve"> </w:t>
+      </w:r>
+      <w:proofErr w:type="spellStart"/>
+      <w:r>
+        <w:rPr>
+          <w:rStyle w:val="CodeHTML"/>
+        </w:rPr>
+        <w:t>build</w:t>
+      </w:r>
+      <w:proofErr w:type="spellEnd"/>
+      <w:r>
+        <w:t xml:space="preserve"> puis </w:t>
+      </w:r>
+      <w:proofErr w:type="spellStart"/>
+      <w:r>
+        <w:rPr>
+          <w:rStyle w:val="CodeHTML"/>
+        </w:rPr>
+        <w:t>npm</w:t>
+      </w:r>
+      <w:proofErr w:type="spellEnd"/>
+      <w:r>
+        <w:rPr>
+          <w:rStyle w:val="CodeHTML"/>
+        </w:rPr>
+        <w:t xml:space="preserve"> </w:t>
+      </w:r>
+      <w:proofErr w:type="spellStart"/>
+      <w:r>
+        <w:rPr>
+          <w:rStyle w:val="CodeHTML"/>
+        </w:rPr>
+        <w:t>start</w:t>
+      </w:r>
+      <w:proofErr w:type="spellEnd"/>
+    </w:p>
+    <w:p>
+      <w:pPr>
+        <w:tabs>
+          <w:tab w:val="left" w:pos="3495"/>
+        </w:tabs>
+        <w:spacing w:before="100" w:beforeAutospacing="1" w:after="100" w:afterAutospacing="1" w:line="240" w:lineRule="auto"/>
+        <w:rPr>
+          <w:b/>
+          <w:u w:val="single"/>
+        </w:rPr>
+      </w:pPr>
+    </w:p>
+    <w:p>
+      <w:pPr>
+        <w:tabs>
+          <w:tab w:val="left" w:pos="3495"/>
+        </w:tabs>
+        <w:spacing w:before="100" w:beforeAutospacing="1" w:after="100" w:afterAutospacing="1" w:line="240" w:lineRule="auto"/>
+        <w:rPr>
+          <w:b/>
+          <w:u w:val="single"/>
+        </w:rPr>
+      </w:pPr>
+      <w:r>
+        <w:rPr>
+          <w:b/>
+          <w:u w:val="single"/>
+        </w:rPr>
+        <w:t xml:space="preserve">Avec </w:t>
+      </w:r>
+      <w:proofErr w:type="spellStart"/>
+      <w:r>
+        <w:rPr>
+          <w:b/>
+          <w:u w:val="single"/>
+        </w:rPr>
+        <w:t>vercel</w:t>
+      </w:r>
+      <w:proofErr w:type="spellEnd"/>
+      <w:r>
+        <w:rPr>
+          <w:b/>
+          <w:u w:val="single"/>
+        </w:rPr>
+        <w:t>+</w:t>
+      </w:r>
+      <w:proofErr w:type="spellStart"/>
+      <w:r>
+        <w:rPr>
+          <w:b/>
+          <w:u w:val="single"/>
+        </w:rPr>
+        <w:t>render</w:t>
+      </w:r>
+      <w:proofErr w:type="spellEnd"/>
+      <w:r>
+        <w:rPr>
+          <w:b/>
+          <w:u w:val="single"/>
+        </w:rPr>
+        <w:t> :</w:t>
+      </w:r>
+    </w:p>
+    <w:p>
+      <w:pPr>
+        <w:pStyle w:val="NormalWeb"/>
+      </w:pPr>
+      <w:r>
+        <w:rPr>
+          <w:rFonts w:hAnsi="Symbol"/>
+        </w:rPr>
+        <w:t></w:t>
+      </w:r>
+      <w:r>
+        <w:t xml:space="preserve">  </w:t>
+      </w:r>
+      <w:r>
+        <w:rPr>
+          <w:rStyle w:val="lev"/>
+        </w:rPr>
+        <w:t>En local</w:t>
+      </w:r>
+      <w:r>
+        <w:t xml:space="preserve"> → ton </w:t>
+      </w:r>
+      <w:r>
+        <w:rPr>
+          <w:rStyle w:val="CodeHTML"/>
+        </w:rPr>
+        <w:t>.</w:t>
+      </w:r>
+      <w:proofErr w:type="spellStart"/>
+      <w:r>
+        <w:rPr>
+          <w:rStyle w:val="CodeHTML"/>
+        </w:rPr>
+        <w:t>env</w:t>
+      </w:r>
+      <w:proofErr w:type="spellEnd"/>
+      <w:r>
+        <w:t xml:space="preserve"> garde </w:t>
+      </w:r>
+      <w:r>
+        <w:rPr>
+          <w:rStyle w:val="CodeHTML"/>
+        </w:rPr>
+        <w:t>VITE_API_URL=</w:t>
+      </w:r>
+      <w:r>
+        <w:rPr>
+          <w:rStyle w:val="CodeHTML"/>
+          <w:b/>
+          <w:color w:val="00B050"/>
+          <w:sz w:val="24"/>
+        </w:rPr>
+        <w:t>http://localhost:5000</w:t>
+      </w:r>
+      <w:r>
+        <w:rPr>
+          <w:sz w:val="32"/>
+        </w:rPr>
+        <w:t xml:space="preserve"> </w:t>
+      </w:r>
+      <w:r>
+        <w:t xml:space="preserve">pour tester ton </w:t>
+      </w:r>
+      <w:proofErr w:type="spellStart"/>
+      <w:r>
+        <w:t>backend</w:t>
+      </w:r>
+      <w:proofErr w:type="spellEnd"/>
+      <w:r>
+        <w:t xml:space="preserve"> sur ta machine.</w:t>
+      </w:r>
+      <w:r>
+        <w:br/>
+        <w:t xml:space="preserve">                    </w:t>
+      </w:r>
+      <w:proofErr w:type="gramStart"/>
+      <w:r>
+        <w:t>test</w:t>
+      </w:r>
+      <w:proofErr w:type="gramEnd"/>
+      <w:r>
+        <w:t xml:space="preserve"> </w:t>
+      </w:r>
+      <w:proofErr w:type="spellStart"/>
+      <w:r>
+        <w:t>loacl</w:t>
+      </w:r>
+      <w:proofErr w:type="spellEnd"/>
+      <w:r>
+        <w:t xml:space="preserve"> : </w:t>
+      </w:r>
+      <w:r>
+        <w:t xml:space="preserve">cd </w:t>
+      </w:r>
+      <w:proofErr w:type="spellStart"/>
+      <w:r>
+        <w:t>src</w:t>
+      </w:r>
+      <w:proofErr w:type="spellEnd"/>
+      <w:r>
+        <w:t>/client</w:t>
+      </w:r>
+      <w:r>
+        <w:br/>
+        <w:t xml:space="preserve">                                     </w:t>
+      </w:r>
+      <w:proofErr w:type="spellStart"/>
+      <w:r>
+        <w:rPr>
+          <w:b/>
+        </w:rPr>
+        <w:t>npm</w:t>
+      </w:r>
+      <w:proofErr w:type="spellEnd"/>
+      <w:r>
+        <w:rPr>
+          <w:b/>
+        </w:rPr>
+        <w:t xml:space="preserve"> </w:t>
+      </w:r>
+      <w:proofErr w:type="spellStart"/>
+      <w:r>
+        <w:rPr>
+          <w:b/>
+        </w:rPr>
+        <w:t>run</w:t>
+      </w:r>
+      <w:proofErr w:type="spellEnd"/>
+      <w:r>
+        <w:rPr>
+          <w:b/>
+        </w:rPr>
+        <w:t xml:space="preserve"> </w:t>
+      </w:r>
+      <w:proofErr w:type="spellStart"/>
+      <w:r>
+        <w:rPr>
+          <w:b/>
+        </w:rPr>
+        <w:t>dev</w:t>
+      </w:r>
+      <w:proofErr w:type="spellEnd"/>
+    </w:p>
+    <w:p>
+      <w:pPr>
+        <w:pStyle w:val="NormalWeb"/>
+      </w:pPr>
+      <w:r>
+        <w:rPr>
+          <w:rFonts w:hAnsi="Symbol"/>
+        </w:rPr>
+        <w:t></w:t>
+      </w:r>
+      <w:r>
+        <w:t xml:space="preserve">  </w:t>
+      </w:r>
+      <w:r>
+        <w:rPr>
+          <w:rStyle w:val="lev"/>
+        </w:rPr>
+        <w:t>En production (</w:t>
+      </w:r>
+      <w:proofErr w:type="spellStart"/>
+      <w:r>
+        <w:rPr>
+          <w:rStyle w:val="lev"/>
+        </w:rPr>
+        <w:t>Vercel</w:t>
+      </w:r>
+      <w:proofErr w:type="spellEnd"/>
+      <w:r>
+        <w:rPr>
+          <w:rStyle w:val="lev"/>
+        </w:rPr>
+        <w:t>)</w:t>
+      </w:r>
+      <w:r>
+        <w:t xml:space="preserve"> → tu définis </w:t>
+      </w:r>
+      <w:r>
+        <w:rPr>
+          <w:rStyle w:val="CodeHTML"/>
+        </w:rPr>
+        <w:t>VITE_API_URL=</w:t>
+      </w:r>
+      <w:r>
+        <w:rPr>
+          <w:rStyle w:val="CodeHTML"/>
+          <w:b/>
+          <w:color w:val="00B050"/>
+          <w:sz w:val="24"/>
+        </w:rPr>
         <w:t>https://orientai-backend.onrender.com</w:t>
       </w:r>
+      <w:r>
+        <w:rPr>
+          <w:sz w:val="32"/>
+        </w:rPr>
+        <w:t xml:space="preserve"> </w:t>
+      </w:r>
+      <w:r>
+        <w:t xml:space="preserve">directement dans les variables d’environnement du </w:t>
+      </w:r>
+      <w:proofErr w:type="spellStart"/>
+      <w:r>
+        <w:t>dashboard</w:t>
+      </w:r>
+      <w:proofErr w:type="spellEnd"/>
+      <w:r>
+        <w:t xml:space="preserve"> </w:t>
+      </w:r>
+      <w:proofErr w:type="spellStart"/>
+      <w:r>
+        <w:t>Vercel</w:t>
+      </w:r>
+      <w:proofErr w:type="spellEnd"/>
+      <w:r>
+        <w:t>.</w:t>
+      </w:r>
+    </w:p>
+    <w:p>
+      <w:pPr>
+        <w:pStyle w:val="PrformatHTML"/>
+      </w:pPr>
+      <w:proofErr w:type="gramStart"/>
+      <w:r>
+        <w:t>cd</w:t>
+      </w:r>
+      <w:proofErr w:type="gramEnd"/>
+      <w:r>
+        <w:t xml:space="preserve"> </w:t>
+      </w:r>
+      <w:proofErr w:type="spellStart"/>
+      <w:r>
+        <w:t>backend</w:t>
+      </w:r>
+      <w:proofErr w:type="spellEnd"/>
+    </w:p>
+    <w:p>
+      <w:pPr>
+        <w:pStyle w:val="PrformatHTML"/>
+      </w:pPr>
+      <w:proofErr w:type="spellStart"/>
+      <w:proofErr w:type="gramStart"/>
+      <w:r>
+        <w:t>npm</w:t>
+      </w:r>
+      <w:proofErr w:type="spellEnd"/>
+      <w:proofErr w:type="gramEnd"/>
+      <w:r>
+        <w:t xml:space="preserve"> </w:t>
+      </w:r>
+      <w:proofErr w:type="spellStart"/>
+      <w:r>
+        <w:t>run</w:t>
+      </w:r>
+      <w:proofErr w:type="spellEnd"/>
+      <w:r>
+        <w:t xml:space="preserve"> </w:t>
+      </w:r>
+      <w:proofErr w:type="spellStart"/>
+      <w:r>
+        <w:t>dev</w:t>
+      </w:r>
+      <w:proofErr w:type="spellEnd"/>
+    </w:p>
+    <w:p>
+      <w:pPr>
+        <w:tabs>
+          <w:tab w:val="left" w:pos="3495"/>
+        </w:tabs>
+        <w:spacing w:before="100" w:beforeAutospacing="1" w:after="100" w:afterAutospacing="1" w:line="240" w:lineRule="auto"/>
+        <w:rPr>
+          <w:b/>
+          <w:u w:val="single"/>
+        </w:rPr>
+      </w:pPr>
+    </w:p>
+    <w:p>
+      <w:pPr>
+        <w:tabs>
+          <w:tab w:val="left" w:pos="3495"/>
+        </w:tabs>
+        <w:spacing w:before="100" w:beforeAutospacing="1" w:after="100" w:afterAutospacing="1" w:line="240" w:lineRule="auto"/>
+        <w:rPr>
+          <w:rFonts w:ascii="Times New Roman" w:eastAsia="Times New Roman" w:hAnsi="Times New Roman" w:cs="Times New Roman"/>
+          <w:b/>
+          <w:sz w:val="24"/>
+          <w:szCs w:val="24"/>
+          <w:u w:val="single"/>
+          <w:lang w:eastAsia="fr-FR"/>
+        </w:rPr>
+      </w:pPr>
     </w:p>
     <w:p>
       <w:pPr>
@@ -2627,10 +3454,10 @@
                     </pic:cNvPicPr>
                   </pic:nvPicPr>
                   <pic:blipFill>
-                    <a:blip r:embed="rId10" cstate="print">
+                    <a:blip r:embed="rId11" cstate="print">
                       <a:extLst>
                         <a:ext uri="{28A0092B-C50C-407E-A947-70E740481C1C}">
-                          <a14:useLocalDpi xmlns:a14="http://schemas.microsoft.com/office/drawing/2010/main" xmlns:wps="http://schemas.microsoft.com/office/word/2010/wordprocessingShape" xmlns:wpi="http://schemas.microsoft.com/office/word/2010/wordprocessingInk" xmlns:wpg="http://schemas.microsoft.com/office/word/2010/wordprocessingGroup" xmlns:w16se="http://schemas.microsoft.com/office/word/2015/wordml/symex" xmlns:w16sdtdh="http://schemas.microsoft.com/office/word/2020/wordml/sdtdatahash" xmlns:w16="http://schemas.microsoft.com/office/word/2018/wordml" xmlns:w16cid="http://schemas.microsoft.com/office/word/2016/wordml/cid" xmlns:w16cex="http://schemas.microsoft.com/office/word/2018/wordml/cex" xmlns:w15="http://schemas.microsoft.com/office/word/2012/wordml" xmlns:w14="http://schemas.microsoft.com/office/word/2010/wordml" xmlns:w="http://schemas.openxmlformats.org/wordprocessingml/2006/main" xmlns:w10="urn:schemas-microsoft-com:office:word" xmlns:wp14="http://schemas.microsoft.com/office/word/2010/wordprocessingDrawing" xmlns:v="urn:schemas-microsoft-com:vml" xmlns:oel="http://schemas.microsoft.com/office/2019/extlst" xmlns:o="urn:schemas-microsoft-com:office:office" xmlns:am3d="http://schemas.microsoft.com/office/drawing/2017/model3d" xmlns:aink="http://schemas.microsoft.com/office/drawing/2016/ink" xmlns:mc="http://schemas.openxmlformats.org/markup-compatibility/2006" xmlns:cx8="http://schemas.microsoft.com/office/drawing/2016/5/14/chartex" xmlns:cx7="http://schemas.microsoft.com/office/drawing/2016/5/13/chartex" xmlns:cx6="http://schemas.microsoft.com/office/drawing/2016/5/12/chartex" xmlns:cx5="http://schemas.microsoft.com/office/drawing/2016/5/11/chartex" xmlns:cx4="http://schemas.microsoft.com/office/drawing/2016/5/10/chartex" xmlns:cx3="http://schemas.microsoft.com/office/drawing/2016/5/9/chartex" xmlns:cx2="http://schemas.microsoft.com/office/drawing/2015/10/21/chartex" xmlns:cx1="http://schemas.microsoft.com/office/drawing/2015/9/8/chartex" xmlns:cx="http://schemas.microsoft.com/office/drawing/2014/chartex" xmlns:wpc="http://schemas.microsoft.com/office/word/2010/wordprocessingCanvas" xmlns="" xmlns:arto="http://schemas.microsoft.com/office/word/2006/arto" val="0"/>
+                          <a14:useLocalDpi xmlns:arto="http://schemas.microsoft.com/office/word/2006/arto" xmlns="" xmlns:wpc="http://schemas.microsoft.com/office/word/2010/wordprocessingCanvas" xmlns:cx="http://schemas.microsoft.com/office/drawing/2014/chartex" xmlns:cx1="http://schemas.microsoft.com/office/drawing/2015/9/8/chartex" xmlns:cx2="http://schemas.microsoft.com/office/drawing/2015/10/21/chartex" xmlns:cx3="http://schemas.microsoft.com/office/drawing/2016/5/9/chartex" xmlns:cx4="http://schemas.microsoft.com/office/drawing/2016/5/10/chartex" xmlns:cx5="http://schemas.microsoft.com/office/drawing/2016/5/11/chartex" xmlns:cx6="http://schemas.microsoft.com/office/drawing/2016/5/12/chartex" xmlns:cx7="http://schemas.microsoft.com/office/drawing/2016/5/13/chartex" xmlns:cx8="http://schemas.microsoft.com/office/drawing/2016/5/14/chartex" xmlns:mc="http://schemas.openxmlformats.org/markup-compatibility/2006" xmlns:aink="http://schemas.microsoft.com/office/drawing/2016/ink" xmlns:am3d="http://schemas.microsoft.com/office/drawing/2017/model3d" xmlns:o="urn:schemas-microsoft-com:office:office" xmlns:oel="http://schemas.microsoft.com/office/2019/extlst" xmlns:v="urn:schemas-microsoft-com:vml" xmlns:wp14="http://schemas.microsoft.com/office/word/2010/wordprocessingDrawing" xmlns:w10="urn:schemas-microsoft-com:office:word" xmlns:w="http://schemas.openxmlformats.org/wordprocessingml/2006/main" xmlns:w14="http://schemas.microsoft.com/office/word/2010/wordml" xmlns:w15="http://schemas.microsoft.com/office/word/2012/wordml" xmlns:w16cex="http://schemas.microsoft.com/office/word/2018/wordml/cex" xmlns:w16cid="http://schemas.microsoft.com/office/word/2016/wordml/cid" xmlns:w16="http://schemas.microsoft.com/office/word/2018/wordml" xmlns:w16sdtdh="http://schemas.microsoft.com/office/word/2020/wordml/sdtdatahash" xmlns:w16se="http://schemas.microsoft.com/office/word/2015/wordml/symex" xmlns:wpg="http://schemas.microsoft.com/office/word/2010/wordprocessingGroup" xmlns:wpi="http://schemas.microsoft.com/office/word/2010/wordprocessingInk" xmlns:wps="http://schemas.microsoft.com/office/word/2010/wordprocessingShape" xmlns:a14="http://schemas.microsoft.com/office/drawing/2010/main" val="0"/>
                         </a:ext>
                       </a:extLst>
                     </a:blip>
@@ -3469,7 +4296,7 @@
       <w:r>
         <w:t xml:space="preserve">  Frontend : </w:t>
       </w:r>
-      <w:hyperlink r:id="rId11" w:history="1">
+      <w:hyperlink r:id="rId12" w:history="1">
         <w:r>
           <w:rPr>
             <w:rStyle w:val="Lienhypertexte"/>
@@ -3572,7 +4399,7 @@
       <w:r>
         <w:t xml:space="preserve">  Backend : </w:t>
       </w:r>
-      <w:hyperlink r:id="rId12" w:history="1">
+      <w:hyperlink r:id="rId13" w:history="1">
         <w:r>
           <w:rPr>
             <w:rStyle w:val="Lienhypertexte"/>
@@ -13802,7 +14629,7 @@
                     </pic:cNvPicPr>
                   </pic:nvPicPr>
                   <pic:blipFill>
-                    <a:blip r:embed="rId13" cstate="print"/>
+                    <a:blip r:embed="rId14" cstate="print"/>
                     <a:srcRect/>
                     <a:stretch>
                       <a:fillRect/>
@@ -13861,7 +14688,7 @@
                     </pic:cNvPicPr>
                   </pic:nvPicPr>
                   <pic:blipFill>
-                    <a:blip r:embed="rId14" cstate="print"/>
+                    <a:blip r:embed="rId15" cstate="print"/>
                     <a:srcRect/>
                     <a:stretch>
                       <a:fillRect/>
@@ -17535,7 +18362,7 @@
         </w:rPr>
         <w:t xml:space="preserve">    </w:t>
       </w:r>
-      <w:hyperlink r:id="rId15" w:history="1">
+      <w:hyperlink r:id="rId16" w:history="1">
         <w:r>
           <w:rPr>
             <w:rStyle w:val="Lienhypertexte"/>
@@ -20293,7 +21120,7 @@
                     </pic:cNvPicPr>
                   </pic:nvPicPr>
                   <pic:blipFill>
-                    <a:blip r:embed="rId16" cstate="print"/>
+                    <a:blip r:embed="rId17" cstate="print"/>
                     <a:srcRect/>
                     <a:stretch>
                       <a:fillRect/>
@@ -20344,7 +21171,7 @@
                     </pic:cNvPicPr>
                   </pic:nvPicPr>
                   <pic:blipFill>
-                    <a:blip r:embed="rId17" cstate="print"/>
+                    <a:blip r:embed="rId18" cstate="print"/>
                     <a:srcRect/>
                     <a:stretch>
                       <a:fillRect/>
@@ -22686,291 +23513,230 @@
     </w:p>
     <w:p>
       <w:pPr>
-        <w:spacing w:before="100" w:beforeAutospacing="1" w:after="100" w:afterAutospacing="1" w:line="240" w:lineRule="auto"/>
-        <w:outlineLvl w:val="1"/>
-        <w:rPr>
-          <w:rFonts w:ascii="Times New Roman" w:eastAsia="Times New Roman" w:hAnsi="Times New Roman" w:cs="Times New Roman"/>
-          <w:b/>
-          <w:bCs/>
-          <w:sz w:val="36"/>
-          <w:szCs w:val="36"/>
-          <w:lang w:eastAsia="fr-FR"/>
-        </w:rPr>
-      </w:pPr>
-      <w:r>
-        <w:rPr>
-          <w:rFonts w:ascii="Times New Roman" w:eastAsia="Times New Roman" w:hAnsi="Times New Roman" w:cs="Times New Roman"/>
-          <w:b/>
-          <w:bCs/>
-          <w:sz w:val="36"/>
-          <w:szCs w:val="36"/>
-          <w:lang w:eastAsia="fr-FR"/>
-        </w:rPr>
-        <w:t>🛠️ Ce qu’on peut faire maintenant</w:t>
-      </w:r>
-    </w:p>
-    <w:p>
-      <w:pPr>
-        <w:spacing w:before="100" w:beforeAutospacing="1" w:after="100" w:afterAutospacing="1" w:line="240" w:lineRule="auto"/>
-        <w:rPr>
-          <w:rFonts w:ascii="Times New Roman" w:eastAsia="Times New Roman" w:hAnsi="Times New Roman" w:cs="Times New Roman"/>
-          <w:sz w:val="24"/>
-          <w:szCs w:val="24"/>
-          <w:lang w:eastAsia="fr-FR"/>
-        </w:rPr>
-      </w:pPr>
-      <w:r>
-        <w:rPr>
-          <w:rFonts w:ascii="Times New Roman" w:eastAsia="Times New Roman" w:hAnsi="Times New Roman" w:cs="Times New Roman"/>
-          <w:sz w:val="24"/>
-          <w:szCs w:val="24"/>
-          <w:lang w:eastAsia="fr-FR"/>
-        </w:rPr>
-        <w:t>Tu veux :</w:t>
-      </w:r>
-    </w:p>
-    <w:p>
-      <w:pPr>
-        <w:numPr>
-          <w:ilvl w:val="0"/>
-          <w:numId w:val="57"/>
-        </w:numPr>
-        <w:spacing w:before="100" w:beforeAutospacing="1" w:after="100" w:afterAutospacing="1" w:line="240" w:lineRule="auto"/>
-        <w:rPr>
-          <w:rFonts w:ascii="Times New Roman" w:eastAsia="Times New Roman" w:hAnsi="Times New Roman" w:cs="Times New Roman"/>
-          <w:sz w:val="24"/>
-          <w:szCs w:val="24"/>
-          <w:lang w:eastAsia="fr-FR"/>
-        </w:rPr>
-      </w:pPr>
-      <w:r>
-        <w:rPr>
-          <w:rFonts w:ascii="Times New Roman" w:eastAsia="Times New Roman" w:hAnsi="Times New Roman" w:cs="Times New Roman"/>
-          <w:sz w:val="24"/>
-          <w:szCs w:val="24"/>
-          <w:lang w:eastAsia="fr-FR"/>
-        </w:rPr>
-        <w:t>Qu’on structure ensemble le prompt final à partir d’un dialogue ?</w:t>
-      </w:r>
-    </w:p>
-    <w:p>
-      <w:pPr>
-        <w:numPr>
-          <w:ilvl w:val="0"/>
-          <w:numId w:val="57"/>
-        </w:numPr>
-        <w:spacing w:before="100" w:beforeAutospacing="1" w:after="100" w:afterAutospacing="1" w:line="240" w:lineRule="auto"/>
-        <w:rPr>
-          <w:rFonts w:ascii="Times New Roman" w:eastAsia="Times New Roman" w:hAnsi="Times New Roman" w:cs="Times New Roman"/>
-          <w:sz w:val="24"/>
-          <w:szCs w:val="24"/>
-          <w:lang w:eastAsia="fr-FR"/>
-        </w:rPr>
-      </w:pPr>
-      <w:r>
-        <w:rPr>
-          <w:rFonts w:ascii="Times New Roman" w:eastAsia="Times New Roman" w:hAnsi="Times New Roman" w:cs="Times New Roman"/>
-          <w:sz w:val="24"/>
-          <w:szCs w:val="24"/>
-          <w:lang w:eastAsia="fr-FR"/>
-        </w:rPr>
-        <w:t>Qu’on prototype l’interface de chat dans l’app ?</w:t>
-      </w:r>
-    </w:p>
-    <w:p>
-      <w:pPr>
-        <w:numPr>
-          <w:ilvl w:val="0"/>
-          <w:numId w:val="57"/>
-        </w:numPr>
-        <w:spacing w:before="100" w:beforeAutospacing="1" w:after="100" w:afterAutospacing="1" w:line="240" w:lineRule="auto"/>
-        <w:rPr>
-          <w:rFonts w:ascii="Times New Roman" w:eastAsia="Times New Roman" w:hAnsi="Times New Roman" w:cs="Times New Roman"/>
-          <w:sz w:val="24"/>
-          <w:szCs w:val="24"/>
-          <w:lang w:eastAsia="fr-FR"/>
-        </w:rPr>
-      </w:pPr>
-      <w:r>
-        <w:rPr>
-          <w:rFonts w:ascii="Times New Roman" w:eastAsia="Times New Roman" w:hAnsi="Times New Roman" w:cs="Times New Roman"/>
-          <w:sz w:val="24"/>
-          <w:szCs w:val="24"/>
-          <w:lang w:eastAsia="fr-FR"/>
-        </w:rPr>
-        <w:t>Qu’on imagine le lien narratif entre le livre et l’app (extrait, scénario, intro) ?</w:t>
-      </w:r>
-    </w:p>
-    <w:p>
-      <w:pPr>
-        <w:spacing w:before="100" w:beforeAutospacing="1" w:after="100" w:afterAutospacing="1" w:line="240" w:lineRule="auto"/>
-        <w:rPr>
-          <w:rFonts w:ascii="Times New Roman" w:eastAsia="Times New Roman" w:hAnsi="Times New Roman" w:cs="Times New Roman"/>
-          <w:sz w:val="24"/>
-          <w:szCs w:val="24"/>
-          <w:lang w:eastAsia="fr-FR"/>
-        </w:rPr>
-      </w:pPr>
-      <w:r>
-        <w:rPr>
-          <w:rFonts w:ascii="Times New Roman" w:eastAsia="Times New Roman" w:hAnsi="Times New Roman" w:cs="Times New Roman"/>
-          <w:sz w:val="24"/>
-          <w:szCs w:val="24"/>
-          <w:lang w:eastAsia="fr-FR"/>
-        </w:rPr>
-        <w:t>Dis-moi ce qui t’inspire le plus ce matin, et on fonce 🚀</w:t>
-      </w:r>
-    </w:p>
-    <w:p>
-      <w:pPr>
-        <w:spacing w:before="100" w:beforeAutospacing="1" w:after="100" w:afterAutospacing="1" w:line="240" w:lineRule="auto"/>
-        <w:rPr>
-          <w:rFonts w:ascii="Times New Roman" w:eastAsia="Times New Roman" w:hAnsi="Times New Roman" w:cs="Times New Roman"/>
-          <w:sz w:val="24"/>
-          <w:szCs w:val="24"/>
-          <w:lang w:eastAsia="fr-FR"/>
-        </w:rPr>
-      </w:pPr>
-      <w:proofErr w:type="gramStart"/>
-      <w:r>
-        <w:rPr>
-          <w:rFonts w:ascii="Times New Roman" w:eastAsia="Times New Roman" w:hAnsi="Times New Roman" w:cs="Times New Roman"/>
-          <w:sz w:val="24"/>
-          <w:szCs w:val="24"/>
-          <w:lang w:eastAsia="fr-FR"/>
-        </w:rPr>
-        <w:t>tu</w:t>
-      </w:r>
-      <w:proofErr w:type="gramEnd"/>
-      <w:r>
-        <w:rPr>
-          <w:rFonts w:ascii="Times New Roman" w:eastAsia="Times New Roman" w:hAnsi="Times New Roman" w:cs="Times New Roman"/>
-          <w:sz w:val="24"/>
-          <w:szCs w:val="24"/>
-          <w:lang w:eastAsia="fr-FR"/>
-        </w:rPr>
-        <w:t xml:space="preserve"> as un projet ambitieux et bien pensé, avec </w:t>
-      </w:r>
-      <w:proofErr w:type="spellStart"/>
-      <w:r>
-        <w:rPr>
-          <w:rFonts w:ascii="Times New Roman" w:eastAsia="Times New Roman" w:hAnsi="Times New Roman" w:cs="Times New Roman"/>
-          <w:sz w:val="24"/>
-          <w:szCs w:val="24"/>
-          <w:lang w:eastAsia="fr-FR"/>
-        </w:rPr>
-        <w:t>React</w:t>
-      </w:r>
-      <w:proofErr w:type="spellEnd"/>
-      <w:r>
-        <w:rPr>
-          <w:rFonts w:ascii="Times New Roman" w:eastAsia="Times New Roman" w:hAnsi="Times New Roman" w:cs="Times New Roman"/>
-          <w:sz w:val="24"/>
-          <w:szCs w:val="24"/>
-          <w:lang w:eastAsia="fr-FR"/>
-        </w:rPr>
-        <w:t xml:space="preserve"> </w:t>
-      </w:r>
-      <w:proofErr w:type="spellStart"/>
-      <w:r>
-        <w:rPr>
-          <w:rFonts w:ascii="Times New Roman" w:eastAsia="Times New Roman" w:hAnsi="Times New Roman" w:cs="Times New Roman"/>
-          <w:sz w:val="24"/>
-          <w:szCs w:val="24"/>
-          <w:lang w:eastAsia="fr-FR"/>
-        </w:rPr>
-        <w:t>Hook</w:t>
-      </w:r>
-      <w:proofErr w:type="spellEnd"/>
-      <w:r>
-        <w:rPr>
-          <w:rFonts w:ascii="Times New Roman" w:eastAsia="Times New Roman" w:hAnsi="Times New Roman" w:cs="Times New Roman"/>
-          <w:sz w:val="24"/>
-          <w:szCs w:val="24"/>
-          <w:lang w:eastAsia="fr-FR"/>
-        </w:rPr>
-        <w:t xml:space="preserve"> </w:t>
-      </w:r>
-      <w:proofErr w:type="spellStart"/>
-      <w:r>
-        <w:rPr>
-          <w:rFonts w:ascii="Times New Roman" w:eastAsia="Times New Roman" w:hAnsi="Times New Roman" w:cs="Times New Roman"/>
-          <w:sz w:val="24"/>
-          <w:szCs w:val="24"/>
-          <w:lang w:eastAsia="fr-FR"/>
-        </w:rPr>
-        <w:t>Form</w:t>
-      </w:r>
-      <w:proofErr w:type="spellEnd"/>
-      <w:r>
-        <w:rPr>
-          <w:rFonts w:ascii="Times New Roman" w:eastAsia="Times New Roman" w:hAnsi="Times New Roman" w:cs="Times New Roman"/>
-          <w:sz w:val="24"/>
-          <w:szCs w:val="24"/>
-          <w:lang w:eastAsia="fr-FR"/>
-        </w:rPr>
-        <w:t xml:space="preserve">, </w:t>
-      </w:r>
-      <w:proofErr w:type="spellStart"/>
-      <w:r>
-        <w:rPr>
-          <w:rFonts w:ascii="Times New Roman" w:eastAsia="Times New Roman" w:hAnsi="Times New Roman" w:cs="Times New Roman"/>
-          <w:sz w:val="24"/>
-          <w:szCs w:val="24"/>
-          <w:lang w:eastAsia="fr-FR"/>
-        </w:rPr>
-        <w:t>Zod</w:t>
-      </w:r>
-      <w:proofErr w:type="spellEnd"/>
-      <w:r>
-        <w:rPr>
-          <w:rFonts w:ascii="Times New Roman" w:eastAsia="Times New Roman" w:hAnsi="Times New Roman" w:cs="Times New Roman"/>
-          <w:sz w:val="24"/>
-          <w:szCs w:val="24"/>
-          <w:lang w:eastAsia="fr-FR"/>
-        </w:rPr>
-        <w:t xml:space="preserve">, </w:t>
-      </w:r>
-      <w:proofErr w:type="spellStart"/>
-      <w:r>
-        <w:rPr>
-          <w:rFonts w:ascii="Times New Roman" w:eastAsia="Times New Roman" w:hAnsi="Times New Roman" w:cs="Times New Roman"/>
-          <w:sz w:val="24"/>
-          <w:szCs w:val="24"/>
-          <w:lang w:eastAsia="fr-FR"/>
-        </w:rPr>
-        <w:t>React</w:t>
-      </w:r>
-      <w:proofErr w:type="spellEnd"/>
-      <w:r>
-        <w:rPr>
-          <w:rFonts w:ascii="Times New Roman" w:eastAsia="Times New Roman" w:hAnsi="Times New Roman" w:cs="Times New Roman"/>
-          <w:sz w:val="24"/>
-          <w:szCs w:val="24"/>
-          <w:lang w:eastAsia="fr-FR"/>
-        </w:rPr>
-        <w:t xml:space="preserve"> </w:t>
-      </w:r>
-      <w:proofErr w:type="spellStart"/>
-      <w:r>
-        <w:rPr>
-          <w:rFonts w:ascii="Times New Roman" w:eastAsia="Times New Roman" w:hAnsi="Times New Roman" w:cs="Times New Roman"/>
-          <w:sz w:val="24"/>
-          <w:szCs w:val="24"/>
-          <w:lang w:eastAsia="fr-FR"/>
-        </w:rPr>
-        <w:t>Query</w:t>
-      </w:r>
-      <w:proofErr w:type="spellEnd"/>
-      <w:r>
-        <w:rPr>
-          <w:rFonts w:ascii="Times New Roman" w:eastAsia="Times New Roman" w:hAnsi="Times New Roman" w:cs="Times New Roman"/>
-          <w:sz w:val="24"/>
-          <w:szCs w:val="24"/>
-          <w:lang w:eastAsia="fr-FR"/>
-        </w:rPr>
-        <w:t>, des composants UI personnalisés… franchement, c’est du solide</w:t>
-      </w:r>
+        <w:rPr>
+          <w:rFonts w:ascii="Times New Roman" w:eastAsia="Times New Roman" w:hAnsi="Times New Roman" w:cs="Times New Roman"/>
+          <w:sz w:val="24"/>
+          <w:szCs w:val="24"/>
+          <w:lang w:eastAsia="fr-FR"/>
+        </w:rPr>
+      </w:pPr>
+    </w:p>
+    <w:p>
+      <w:pPr>
+        <w:pStyle w:val="NormalWeb"/>
+      </w:pPr>
+      <w:r>
+        <w:rPr>
+          <w:rFonts w:hAnsi="Symbol"/>
+        </w:rPr>
+        <w:t></w:t>
+      </w:r>
+      <w:r>
+        <w:t xml:space="preserve">  </w:t>
+      </w:r>
+      <w:r>
+        <w:rPr>
+          <w:rStyle w:val="lev"/>
+        </w:rPr>
+        <w:t xml:space="preserve">Deux </w:t>
+      </w:r>
+      <w:proofErr w:type="spellStart"/>
+      <w:r>
+        <w:rPr>
+          <w:rStyle w:val="lev"/>
+        </w:rPr>
+        <w:t>endpoints</w:t>
+      </w:r>
+      <w:proofErr w:type="spellEnd"/>
+      <w:r>
+        <w:rPr>
+          <w:rStyle w:val="lev"/>
+        </w:rPr>
+        <w:t xml:space="preserve"> REST</w:t>
+      </w:r>
+      <w:r>
+        <w:t xml:space="preserve"> : </w:t>
+      </w:r>
+      <w:r>
+        <w:rPr>
+          <w:rStyle w:val="CodeHTML"/>
+        </w:rPr>
+        <w:t>/api/orientation</w:t>
+      </w:r>
+      <w:r>
+        <w:t xml:space="preserve"> et </w:t>
+      </w:r>
+      <w:r>
+        <w:rPr>
+          <w:rStyle w:val="CodeHTML"/>
+        </w:rPr>
+        <w:t>/api/</w:t>
+      </w:r>
+      <w:proofErr w:type="spellStart"/>
+      <w:r>
+        <w:rPr>
+          <w:rStyle w:val="CodeHTML"/>
+        </w:rPr>
+        <w:t>gemini</w:t>
+      </w:r>
+      <w:proofErr w:type="spellEnd"/>
+      <w:r>
+        <w:t>.</w:t>
+      </w:r>
+    </w:p>
+    <w:p>
+      <w:pPr>
+        <w:pStyle w:val="NormalWeb"/>
+      </w:pPr>
+      <w:r>
+        <w:rPr>
+          <w:rFonts w:hAnsi="Symbol"/>
+        </w:rPr>
+        <w:t></w:t>
+      </w:r>
+      <w:r>
+        <w:t xml:space="preserve">  Les deux appellent </w:t>
+      </w:r>
+      <w:r>
+        <w:rPr>
+          <w:rStyle w:val="lev"/>
+        </w:rPr>
+        <w:t>Gemini 1.5 Flash</w:t>
+      </w:r>
+      <w:r>
+        <w:t xml:space="preserve"> via REST (tu peux remplacer par </w:t>
+      </w:r>
+      <w:proofErr w:type="spellStart"/>
+      <w:r>
+        <w:rPr>
+          <w:rStyle w:val="CodeHTML"/>
+        </w:rPr>
+        <w:t>gemini</w:t>
+      </w:r>
+      <w:proofErr w:type="spellEnd"/>
+      <w:r>
+        <w:rPr>
+          <w:rStyle w:val="CodeHTML"/>
+        </w:rPr>
+        <w:t>-1.5-pro</w:t>
+      </w:r>
+      <w:r>
+        <w:t xml:space="preserve"> si tu veux plus de profondeur).</w:t>
+      </w:r>
+    </w:p>
+    <w:p>
+      <w:pPr>
+        <w:pStyle w:val="NormalWeb"/>
+      </w:pPr>
+      <w:r>
+        <w:rPr>
+          <w:rFonts w:hAnsi="Symbol"/>
+        </w:rPr>
+        <w:t></w:t>
+      </w:r>
+      <w:r>
+        <w:t xml:space="preserve">  Plus de dépendance SDK → déploiement </w:t>
+      </w:r>
+      <w:proofErr w:type="spellStart"/>
+      <w:r>
+        <w:t>Render</w:t>
+      </w:r>
+      <w:proofErr w:type="spellEnd"/>
+      <w:r>
+        <w:t xml:space="preserve"> beaucoup plus stable.</w:t>
+      </w:r>
+    </w:p>
+    <w:p>
+      <w:pPr>
+        <w:pStyle w:val="NormalWeb"/>
+      </w:pPr>
+      <w:r>
+        <w:rPr>
+          <w:rFonts w:hAnsi="Symbol"/>
+        </w:rPr>
+        <w:t></w:t>
+      </w:r>
+      <w:r>
+        <w:t xml:space="preserve">  Ton </w:t>
+      </w:r>
+      <w:proofErr w:type="spellStart"/>
+      <w:r>
+        <w:t>frontend</w:t>
+      </w:r>
+      <w:proofErr w:type="spellEnd"/>
+      <w:r>
+        <w:t xml:space="preserve"> actuel (qui appelle </w:t>
+      </w:r>
+      <w:r>
+        <w:rPr>
+          <w:rStyle w:val="CodeHTML"/>
+        </w:rPr>
+        <w:t>/api/</w:t>
+      </w:r>
+      <w:proofErr w:type="spellStart"/>
+      <w:r>
+        <w:rPr>
+          <w:rStyle w:val="CodeHTML"/>
+        </w:rPr>
+        <w:t>gemini</w:t>
+      </w:r>
+      <w:proofErr w:type="spellEnd"/>
+      <w:r>
+        <w:t>) fonctionne immédiatement.</w:t>
+      </w:r>
+    </w:p>
+    <w:p>
+      <w:pPr>
+        <w:pStyle w:val="NormalWeb"/>
+      </w:pPr>
+      <w:r>
+        <w:rPr>
+          <w:rFonts w:hAnsi="Symbol"/>
+        </w:rPr>
+        <w:t></w:t>
+      </w:r>
+      <w:r>
+        <w:t xml:space="preserve">  Tu gardes </w:t>
+      </w:r>
+      <w:r>
+        <w:rPr>
+          <w:rStyle w:val="CodeHTML"/>
+        </w:rPr>
+        <w:t>/api/orientation</w:t>
+      </w:r>
+      <w:r>
+        <w:t xml:space="preserve"> pour ta logique métier.</w:t>
+      </w:r>
+    </w:p>
+    <w:p>
+      <w:pPr>
+        <w:rPr>
+          <w:rFonts w:ascii="Times New Roman" w:eastAsia="Times New Roman" w:hAnsi="Times New Roman" w:cs="Times New Roman"/>
+          <w:sz w:val="24"/>
+          <w:szCs w:val="24"/>
+          <w:lang w:eastAsia="fr-FR"/>
+        </w:rPr>
+      </w:pPr>
+    </w:p>
+    <w:p>
+      <w:pPr>
+        <w:rPr>
+          <w:rFonts w:ascii="Times New Roman" w:eastAsia="Times New Roman" w:hAnsi="Times New Roman" w:cs="Times New Roman"/>
+          <w:sz w:val="24"/>
+          <w:szCs w:val="24"/>
+          <w:lang w:eastAsia="fr-FR"/>
+        </w:rPr>
+      </w:pPr>
+    </w:p>
+    <w:p>
+      <w:pPr>
+        <w:rPr>
+          <w:rFonts w:ascii="Times New Roman" w:eastAsia="Times New Roman" w:hAnsi="Times New Roman" w:cs="Times New Roman"/>
+          <w:sz w:val="24"/>
+          <w:szCs w:val="24"/>
+          <w:lang w:eastAsia="fr-FR"/>
+        </w:rPr>
+      </w:pPr>
     </w:p>
     <w:p>
       <w:pPr>
@@ -23054,10 +23820,10 @@
                     </pic:cNvPicPr>
                   </pic:nvPicPr>
                   <pic:blipFill>
-                    <a:blip r:embed="rId18" cstate="print">
+                    <a:blip r:embed="rId19" cstate="print">
                       <a:extLst>
                         <a:ext uri="{28A0092B-C50C-407E-A947-70E740481C1C}">
-                          <a14:useLocalDpi xmlns:a14="http://schemas.microsoft.com/office/drawing/2010/main" xmlns:wps="http://schemas.microsoft.com/office/word/2010/wordprocessingShape" xmlns:wpi="http://schemas.microsoft.com/office/word/2010/wordprocessingInk" xmlns:wpg="http://schemas.microsoft.com/office/word/2010/wordprocessingGroup" xmlns:w16se="http://schemas.microsoft.com/office/word/2015/wordml/symex" xmlns:w16sdtdh="http://schemas.microsoft.com/office/word/2020/wordml/sdtdatahash" xmlns:w16="http://schemas.microsoft.com/office/word/2018/wordml" xmlns:w16cid="http://schemas.microsoft.com/office/word/2016/wordml/cid" xmlns:w16cex="http://schemas.microsoft.com/office/word/2018/wordml/cex" xmlns:w15="http://schemas.microsoft.com/office/word/2012/wordml" xmlns:w14="http://schemas.microsoft.com/office/word/2010/wordml" xmlns:w="http://schemas.openxmlformats.org/wordprocessingml/2006/main" xmlns:w10="urn:schemas-microsoft-com:office:word" xmlns:wp14="http://schemas.microsoft.com/office/word/2010/wordprocessingDrawing" xmlns:v="urn:schemas-microsoft-com:vml" xmlns:oel="http://schemas.microsoft.com/office/2019/extlst" xmlns:o="urn:schemas-microsoft-com:office:office" xmlns:am3d="http://schemas.microsoft.com/office/drawing/2017/model3d" xmlns:aink="http://schemas.microsoft.com/office/drawing/2016/ink" xmlns:mc="http://schemas.openxmlformats.org/markup-compatibility/2006" xmlns:cx8="http://schemas.microsoft.com/office/drawing/2016/5/14/chartex" xmlns:cx7="http://schemas.microsoft.com/office/drawing/2016/5/13/chartex" xmlns:cx6="http://schemas.microsoft.com/office/drawing/2016/5/12/chartex" xmlns:cx5="http://schemas.microsoft.com/office/drawing/2016/5/11/chartex" xmlns:cx4="http://schemas.microsoft.com/office/drawing/2016/5/10/chartex" xmlns:cx3="http://schemas.microsoft.com/office/drawing/2016/5/9/chartex" xmlns:cx2="http://schemas.microsoft.com/office/drawing/2015/10/21/chartex" xmlns:cx1="http://schemas.microsoft.com/office/drawing/2015/9/8/chartex" xmlns:cx="http://schemas.microsoft.com/office/drawing/2014/chartex" xmlns:wpc="http://schemas.microsoft.com/office/word/2010/wordprocessingCanvas" xmlns="" xmlns:arto="http://schemas.microsoft.com/office/word/2006/arto" val="0"/>
+                          <a14:useLocalDpi xmlns:arto="http://schemas.microsoft.com/office/word/2006/arto" xmlns="" xmlns:wpc="http://schemas.microsoft.com/office/word/2010/wordprocessingCanvas" xmlns:cx="http://schemas.microsoft.com/office/drawing/2014/chartex" xmlns:cx1="http://schemas.microsoft.com/office/drawing/2015/9/8/chartex" xmlns:cx2="http://schemas.microsoft.com/office/drawing/2015/10/21/chartex" xmlns:cx3="http://schemas.microsoft.com/office/drawing/2016/5/9/chartex" xmlns:cx4="http://schemas.microsoft.com/office/drawing/2016/5/10/chartex" xmlns:cx5="http://schemas.microsoft.com/office/drawing/2016/5/11/chartex" xmlns:cx6="http://schemas.microsoft.com/office/drawing/2016/5/12/chartex" xmlns:cx7="http://schemas.microsoft.com/office/drawing/2016/5/13/chartex" xmlns:cx8="http://schemas.microsoft.com/office/drawing/2016/5/14/chartex" xmlns:mc="http://schemas.openxmlformats.org/markup-compatibility/2006" xmlns:aink="http://schemas.microsoft.com/office/drawing/2016/ink" xmlns:am3d="http://schemas.microsoft.com/office/drawing/2017/model3d" xmlns:o="urn:schemas-microsoft-com:office:office" xmlns:oel="http://schemas.microsoft.com/office/2019/extlst" xmlns:v="urn:schemas-microsoft-com:vml" xmlns:wp14="http://schemas.microsoft.com/office/word/2010/wordprocessingDrawing" xmlns:w10="urn:schemas-microsoft-com:office:word" xmlns:w="http://schemas.openxmlformats.org/wordprocessingml/2006/main" xmlns:w14="http://schemas.microsoft.com/office/word/2010/wordml" xmlns:w15="http://schemas.microsoft.com/office/word/2012/wordml" xmlns:w16cex="http://schemas.microsoft.com/office/word/2018/wordml/cex" xmlns:w16cid="http://schemas.microsoft.com/office/word/2016/wordml/cid" xmlns:w16="http://schemas.microsoft.com/office/word/2018/wordml" xmlns:w16sdtdh="http://schemas.microsoft.com/office/word/2020/wordml/sdtdatahash" xmlns:w16se="http://schemas.microsoft.com/office/word/2015/wordml/symex" xmlns:wpg="http://schemas.microsoft.com/office/word/2010/wordprocessingGroup" xmlns:wpi="http://schemas.microsoft.com/office/word/2010/wordprocessingInk" xmlns:wps="http://schemas.microsoft.com/office/word/2010/wordprocessingShape" xmlns:a14="http://schemas.microsoft.com/office/drawing/2010/main" val="0"/>
                         </a:ext>
                       </a:extLst>
                     </a:blip>
@@ -23141,10 +23907,10 @@
                     </pic:cNvPicPr>
                   </pic:nvPicPr>
                   <pic:blipFill>
-                    <a:blip r:embed="rId19" cstate="print">
+                    <a:blip r:embed="rId20" cstate="print">
                       <a:extLst>
                         <a:ext uri="{28A0092B-C50C-407E-A947-70E740481C1C}">
-                          <a14:useLocalDpi xmlns:a14="http://schemas.microsoft.com/office/drawing/2010/main" xmlns:wps="http://schemas.microsoft.com/office/word/2010/wordprocessingShape" xmlns:wpi="http://schemas.microsoft.com/office/word/2010/wordprocessingInk" xmlns:wpg="http://schemas.microsoft.com/office/word/2010/wordprocessingGroup" xmlns:w16se="http://schemas.microsoft.com/office/word/2015/wordml/symex" xmlns:w16sdtdh="http://schemas.microsoft.com/office/word/2020/wordml/sdtdatahash" xmlns:w16="http://schemas.microsoft.com/office/word/2018/wordml" xmlns:w16cid="http://schemas.microsoft.com/office/word/2016/wordml/cid" xmlns:w16cex="http://schemas.microsoft.com/office/word/2018/wordml/cex" xmlns:w15="http://schemas.microsoft.com/office/word/2012/wordml" xmlns:w14="http://schemas.microsoft.com/office/word/2010/wordml" xmlns:w="http://schemas.openxmlformats.org/wordprocessingml/2006/main" xmlns:w10="urn:schemas-microsoft-com:office:word" xmlns:wp14="http://schemas.microsoft.com/office/word/2010/wordprocessingDrawing" xmlns:v="urn:schemas-microsoft-com:vml" xmlns:oel="http://schemas.microsoft.com/office/2019/extlst" xmlns:o="urn:schemas-microsoft-com:office:office" xmlns:am3d="http://schemas.microsoft.com/office/drawing/2017/model3d" xmlns:aink="http://schemas.microsoft.com/office/drawing/2016/ink" xmlns:mc="http://schemas.openxmlformats.org/markup-compatibility/2006" xmlns:cx8="http://schemas.microsoft.com/office/drawing/2016/5/14/chartex" xmlns:cx7="http://schemas.microsoft.com/office/drawing/2016/5/13/chartex" xmlns:cx6="http://schemas.microsoft.com/office/drawing/2016/5/12/chartex" xmlns:cx5="http://schemas.microsoft.com/office/drawing/2016/5/11/chartex" xmlns:cx4="http://schemas.microsoft.com/office/drawing/2016/5/10/chartex" xmlns:cx3="http://schemas.microsoft.com/office/drawing/2016/5/9/chartex" xmlns:cx2="http://schemas.microsoft.com/office/drawing/2015/10/21/chartex" xmlns:cx1="http://schemas.microsoft.com/office/drawing/2015/9/8/chartex" xmlns:cx="http://schemas.microsoft.com/office/drawing/2014/chartex" xmlns:wpc="http://schemas.microsoft.com/office/word/2010/wordprocessingCanvas" xmlns="" xmlns:arto="http://schemas.microsoft.com/office/word/2006/arto" val="0"/>
+                          <a14:useLocalDpi xmlns:arto="http://schemas.microsoft.com/office/word/2006/arto" xmlns="" xmlns:wpc="http://schemas.microsoft.com/office/word/2010/wordprocessingCanvas" xmlns:cx="http://schemas.microsoft.com/office/drawing/2014/chartex" xmlns:cx1="http://schemas.microsoft.com/office/drawing/2015/9/8/chartex" xmlns:cx2="http://schemas.microsoft.com/office/drawing/2015/10/21/chartex" xmlns:cx3="http://schemas.microsoft.com/office/drawing/2016/5/9/chartex" xmlns:cx4="http://schemas.microsoft.com/office/drawing/2016/5/10/chartex" xmlns:cx5="http://schemas.microsoft.com/office/drawing/2016/5/11/chartex" xmlns:cx6="http://schemas.microsoft.com/office/drawing/2016/5/12/chartex" xmlns:cx7="http://schemas.microsoft.com/office/drawing/2016/5/13/chartex" xmlns:cx8="http://schemas.microsoft.com/office/drawing/2016/5/14/chartex" xmlns:mc="http://schemas.openxmlformats.org/markup-compatibility/2006" xmlns:aink="http://schemas.microsoft.com/office/drawing/2016/ink" xmlns:am3d="http://schemas.microsoft.com/office/drawing/2017/model3d" xmlns:o="urn:schemas-microsoft-com:office:office" xmlns:oel="http://schemas.microsoft.com/office/2019/extlst" xmlns:v="urn:schemas-microsoft-com:vml" xmlns:wp14="http://schemas.microsoft.com/office/word/2010/wordprocessingDrawing" xmlns:w10="urn:schemas-microsoft-com:office:word" xmlns:w="http://schemas.openxmlformats.org/wordprocessingml/2006/main" xmlns:w14="http://schemas.microsoft.com/office/word/2010/wordml" xmlns:w15="http://schemas.microsoft.com/office/word/2012/wordml" xmlns:w16cex="http://schemas.microsoft.com/office/word/2018/wordml/cex" xmlns:w16cid="http://schemas.microsoft.com/office/word/2016/wordml/cid" xmlns:w16="http://schemas.microsoft.com/office/word/2018/wordml" xmlns:w16sdtdh="http://schemas.microsoft.com/office/word/2020/wordml/sdtdatahash" xmlns:w16se="http://schemas.microsoft.com/office/word/2015/wordml/symex" xmlns:wpg="http://schemas.microsoft.com/office/word/2010/wordprocessingGroup" xmlns:wpi="http://schemas.microsoft.com/office/word/2010/wordprocessingInk" xmlns:wps="http://schemas.microsoft.com/office/word/2010/wordprocessingShape" xmlns:a14="http://schemas.microsoft.com/office/drawing/2010/main" val="0"/>
                         </a:ext>
                       </a:extLst>
                     </a:blip>
@@ -23211,10 +23977,10 @@
                     </pic:cNvPicPr>
                   </pic:nvPicPr>
                   <pic:blipFill>
-                    <a:blip r:embed="rId20" cstate="print">
+                    <a:blip r:embed="rId21" cstate="print">
                       <a:extLst>
                         <a:ext uri="{28A0092B-C50C-407E-A947-70E740481C1C}">
-                          <a14:useLocalDpi xmlns:a14="http://schemas.microsoft.com/office/drawing/2010/main" xmlns:wps="http://schemas.microsoft.com/office/word/2010/wordprocessingShape" xmlns:wpi="http://schemas.microsoft.com/office/word/2010/wordprocessingInk" xmlns:wpg="http://schemas.microsoft.com/office/word/2010/wordprocessingGroup" xmlns:w16se="http://schemas.microsoft.com/office/word/2015/wordml/symex" xmlns:w16sdtdh="http://schemas.microsoft.com/office/word/2020/wordml/sdtdatahash" xmlns:w16="http://schemas.microsoft.com/office/word/2018/wordml" xmlns:w16cid="http://schemas.microsoft.com/office/word/2016/wordml/cid" xmlns:w16cex="http://schemas.microsoft.com/office/word/2018/wordml/cex" xmlns:w15="http://schemas.microsoft.com/office/word/2012/wordml" xmlns:w14="http://schemas.microsoft.com/office/word/2010/wordml" xmlns:w="http://schemas.openxmlformats.org/wordprocessingml/2006/main" xmlns:w10="urn:schemas-microsoft-com:office:word" xmlns:wp14="http://schemas.microsoft.com/office/word/2010/wordprocessingDrawing" xmlns:v="urn:schemas-microsoft-com:vml" xmlns:oel="http://schemas.microsoft.com/office/2019/extlst" xmlns:o="urn:schemas-microsoft-com:office:office" xmlns:am3d="http://schemas.microsoft.com/office/drawing/2017/model3d" xmlns:aink="http://schemas.microsoft.com/office/drawing/2016/ink" xmlns:mc="http://schemas.openxmlformats.org/markup-compatibility/2006" xmlns:cx8="http://schemas.microsoft.com/office/drawing/2016/5/14/chartex" xmlns:cx7="http://schemas.microsoft.com/office/drawing/2016/5/13/chartex" xmlns:cx6="http://schemas.microsoft.com/office/drawing/2016/5/12/chartex" xmlns:cx5="http://schemas.microsoft.com/office/drawing/2016/5/11/chartex" xmlns:cx4="http://schemas.microsoft.com/office/drawing/2016/5/10/chartex" xmlns:cx3="http://schemas.microsoft.com/office/drawing/2016/5/9/chartex" xmlns:cx2="http://schemas.microsoft.com/office/drawing/2015/10/21/chartex" xmlns:cx1="http://schemas.microsoft.com/office/drawing/2015/9/8/chartex" xmlns:cx="http://schemas.microsoft.com/office/drawing/2014/chartex" xmlns:wpc="http://schemas.microsoft.com/office/word/2010/wordprocessingCanvas" xmlns="" xmlns:arto="http://schemas.microsoft.com/office/word/2006/arto" val="0"/>
+                          <a14:useLocalDpi xmlns:arto="http://schemas.microsoft.com/office/word/2006/arto" xmlns="" xmlns:wpc="http://schemas.microsoft.com/office/word/2010/wordprocessingCanvas" xmlns:cx="http://schemas.microsoft.com/office/drawing/2014/chartex" xmlns:cx1="http://schemas.microsoft.com/office/drawing/2015/9/8/chartex" xmlns:cx2="http://schemas.microsoft.com/office/drawing/2015/10/21/chartex" xmlns:cx3="http://schemas.microsoft.com/office/drawing/2016/5/9/chartex" xmlns:cx4="http://schemas.microsoft.com/office/drawing/2016/5/10/chartex" xmlns:cx5="http://schemas.microsoft.com/office/drawing/2016/5/11/chartex" xmlns:cx6="http://schemas.microsoft.com/office/drawing/2016/5/12/chartex" xmlns:cx7="http://schemas.microsoft.com/office/drawing/2016/5/13/chartex" xmlns:cx8="http://schemas.microsoft.com/office/drawing/2016/5/14/chartex" xmlns:mc="http://schemas.openxmlformats.org/markup-compatibility/2006" xmlns:aink="http://schemas.microsoft.com/office/drawing/2016/ink" xmlns:am3d="http://schemas.microsoft.com/office/drawing/2017/model3d" xmlns:o="urn:schemas-microsoft-com:office:office" xmlns:oel="http://schemas.microsoft.com/office/2019/extlst" xmlns:v="urn:schemas-microsoft-com:vml" xmlns:wp14="http://schemas.microsoft.com/office/word/2010/wordprocessingDrawing" xmlns:w10="urn:schemas-microsoft-com:office:word" xmlns:w="http://schemas.openxmlformats.org/wordprocessingml/2006/main" xmlns:w14="http://schemas.microsoft.com/office/word/2010/wordml" xmlns:w15="http://schemas.microsoft.com/office/word/2012/wordml" xmlns:w16cex="http://schemas.microsoft.com/office/word/2018/wordml/cex" xmlns:w16cid="http://schemas.microsoft.com/office/word/2016/wordml/cid" xmlns:w16="http://schemas.microsoft.com/office/word/2018/wordml" xmlns:w16sdtdh="http://schemas.microsoft.com/office/word/2020/wordml/sdtdatahash" xmlns:w16se="http://schemas.microsoft.com/office/word/2015/wordml/symex" xmlns:wpg="http://schemas.microsoft.com/office/word/2010/wordprocessingGroup" xmlns:wpi="http://schemas.microsoft.com/office/word/2010/wordprocessingInk" xmlns:wps="http://schemas.microsoft.com/office/word/2010/wordprocessingShape" xmlns:a14="http://schemas.microsoft.com/office/drawing/2010/main" val="0"/>
                         </a:ext>
                       </a:extLst>
                     </a:blip>
@@ -23317,10 +24083,10 @@
                     </pic:cNvPicPr>
                   </pic:nvPicPr>
                   <pic:blipFill>
-                    <a:blip r:embed="rId21" cstate="print">
+                    <a:blip r:embed="rId22" cstate="print">
                       <a:extLst>
                         <a:ext uri="{28A0092B-C50C-407E-A947-70E740481C1C}">
-                          <a14:useLocalDpi xmlns:a14="http://schemas.microsoft.com/office/drawing/2010/main" xmlns:wps="http://schemas.microsoft.com/office/word/2010/wordprocessingShape" xmlns:wpi="http://schemas.microsoft.com/office/word/2010/wordprocessingInk" xmlns:wpg="http://schemas.microsoft.com/office/word/2010/wordprocessingGroup" xmlns:w16se="http://schemas.microsoft.com/office/word/2015/wordml/symex" xmlns:w16sdtdh="http://schemas.microsoft.com/office/word/2020/wordml/sdtdatahash" xmlns:w16="http://schemas.microsoft.com/office/word/2018/wordml" xmlns:w16cid="http://schemas.microsoft.com/office/word/2016/wordml/cid" xmlns:w16cex="http://schemas.microsoft.com/office/word/2018/wordml/cex" xmlns:w15="http://schemas.microsoft.com/office/word/2012/wordml" xmlns:w14="http://schemas.microsoft.com/office/word/2010/wordml" xmlns:w="http://schemas.openxmlformats.org/wordprocessingml/2006/main" xmlns:w10="urn:schemas-microsoft-com:office:word" xmlns:wp14="http://schemas.microsoft.com/office/word/2010/wordprocessingDrawing" xmlns:v="urn:schemas-microsoft-com:vml" xmlns:oel="http://schemas.microsoft.com/office/2019/extlst" xmlns:o="urn:schemas-microsoft-com:office:office" xmlns:am3d="http://schemas.microsoft.com/office/drawing/2017/model3d" xmlns:aink="http://schemas.microsoft.com/office/drawing/2016/ink" xmlns:mc="http://schemas.openxmlformats.org/markup-compatibility/2006" xmlns:cx8="http://schemas.microsoft.com/office/drawing/2016/5/14/chartex" xmlns:cx7="http://schemas.microsoft.com/office/drawing/2016/5/13/chartex" xmlns:cx6="http://schemas.microsoft.com/office/drawing/2016/5/12/chartex" xmlns:cx5="http://schemas.microsoft.com/office/drawing/2016/5/11/chartex" xmlns:cx4="http://schemas.microsoft.com/office/drawing/2016/5/10/chartex" xmlns:cx3="http://schemas.microsoft.com/office/drawing/2016/5/9/chartex" xmlns:cx2="http://schemas.microsoft.com/office/drawing/2015/10/21/chartex" xmlns:cx1="http://schemas.microsoft.com/office/drawing/2015/9/8/chartex" xmlns:cx="http://schemas.microsoft.com/office/drawing/2014/chartex" xmlns:wpc="http://schemas.microsoft.com/office/word/2010/wordprocessingCanvas" xmlns="" xmlns:arto="http://schemas.microsoft.com/office/word/2006/arto" val="0"/>
+                          <a14:useLocalDpi xmlns:arto="http://schemas.microsoft.com/office/word/2006/arto" xmlns="" xmlns:wpc="http://schemas.microsoft.com/office/word/2010/wordprocessingCanvas" xmlns:cx="http://schemas.microsoft.com/office/drawing/2014/chartex" xmlns:cx1="http://schemas.microsoft.com/office/drawing/2015/9/8/chartex" xmlns:cx2="http://schemas.microsoft.com/office/drawing/2015/10/21/chartex" xmlns:cx3="http://schemas.microsoft.com/office/drawing/2016/5/9/chartex" xmlns:cx4="http://schemas.microsoft.com/office/drawing/2016/5/10/chartex" xmlns:cx5="http://schemas.microsoft.com/office/drawing/2016/5/11/chartex" xmlns:cx6="http://schemas.microsoft.com/office/drawing/2016/5/12/chartex" xmlns:cx7="http://schemas.microsoft.com/office/drawing/2016/5/13/chartex" xmlns:cx8="http://schemas.microsoft.com/office/drawing/2016/5/14/chartex" xmlns:mc="http://schemas.openxmlformats.org/markup-compatibility/2006" xmlns:aink="http://schemas.microsoft.com/office/drawing/2016/ink" xmlns:am3d="http://schemas.microsoft.com/office/drawing/2017/model3d" xmlns:o="urn:schemas-microsoft-com:office:office" xmlns:oel="http://schemas.microsoft.com/office/2019/extlst" xmlns:v="urn:schemas-microsoft-com:vml" xmlns:wp14="http://schemas.microsoft.com/office/word/2010/wordprocessingDrawing" xmlns:w10="urn:schemas-microsoft-com:office:word" xmlns:w="http://schemas.openxmlformats.org/wordprocessingml/2006/main" xmlns:w14="http://schemas.microsoft.com/office/word/2010/wordml" xmlns:w15="http://schemas.microsoft.com/office/word/2012/wordml" xmlns:w16cex="http://schemas.microsoft.com/office/word/2018/wordml/cex" xmlns:w16cid="http://schemas.microsoft.com/office/word/2016/wordml/cid" xmlns:w16="http://schemas.microsoft.com/office/word/2018/wordml" xmlns:w16sdtdh="http://schemas.microsoft.com/office/word/2020/wordml/sdtdatahash" xmlns:w16se="http://schemas.microsoft.com/office/word/2015/wordml/symex" xmlns:wpg="http://schemas.microsoft.com/office/word/2010/wordprocessingGroup" xmlns:wpi="http://schemas.microsoft.com/office/word/2010/wordprocessingInk" xmlns:wps="http://schemas.microsoft.com/office/word/2010/wordprocessingShape" xmlns:a14="http://schemas.microsoft.com/office/drawing/2010/main" val="0"/>
                         </a:ext>
                       </a:extLst>
                     </a:blip>

</xml_diff>